<commit_message>
Agregar métodos y propiedades de objetos y arrays en JavaScript; actualizar script en index.html
</commit_message>
<xml_diff>
--- a/Métodos y funciones en JS.docx
+++ b/Métodos y funciones en JS.docx
@@ -3958,6 +3958,2918 @@
     <w:p/>
     <w:p/>
     <w:p>
+      <w:r>
+        <w:rPr>
+          <w:b/>
+        </w:rPr>
+        <w:lastRenderedPageBreak/>
+        <w:t>Tabla de Métodos y Propiedades para Objetos en JavaScript</w:t>
+      </w:r>
+    </w:p>
+    <w:tbl>
+      <w:tblPr>
+        <w:tblStyle w:val="Tablaconcuadrcula"/>
+        <w:tblW w:w="0" w:type="auto"/>
+        <w:tblLook w:val="04A0" w:firstRow="1" w:lastRow="0" w:firstColumn="1" w:lastColumn="0" w:noHBand="0" w:noVBand="1"/>
+      </w:tblPr>
+      <w:tblGrid>
+        <w:gridCol w:w="2483"/>
+        <w:gridCol w:w="3155"/>
+        <w:gridCol w:w="3190"/>
+      </w:tblGrid>
+      <w:tr>
+        <w:tc>
+          <w:tcPr>
+            <w:tcW w:w="0" w:type="auto"/>
+            <w:hideMark/>
+          </w:tcPr>
+          <w:p>
+            <w:pPr>
+              <w:spacing w:after="0" w:line="240" w:lineRule="auto"/>
+              <w:jc w:val="center"/>
+              <w:rPr>
+                <w:rFonts w:ascii="Times New Roman" w:eastAsia="Times New Roman" w:hAnsi="Times New Roman" w:cs="Times New Roman"/>
+                <w:b/>
+                <w:bCs/>
+                <w:sz w:val="16"/>
+                <w:szCs w:val="16"/>
+                <w:lang w:eastAsia="es-CO"/>
+              </w:rPr>
+            </w:pPr>
+            <w:r>
+              <w:rPr>
+                <w:rFonts w:ascii="Times New Roman" w:eastAsia="Times New Roman" w:hAnsi="Times New Roman" w:cs="Times New Roman"/>
+                <w:b/>
+                <w:bCs/>
+                <w:sz w:val="16"/>
+                <w:szCs w:val="16"/>
+                <w:lang w:eastAsia="es-CO"/>
+              </w:rPr>
+              <w:t>Método / Propiedad</w:t>
+            </w:r>
+          </w:p>
+        </w:tc>
+        <w:tc>
+          <w:tcPr>
+            <w:tcW w:w="0" w:type="auto"/>
+            <w:hideMark/>
+          </w:tcPr>
+          <w:p>
+            <w:pPr>
+              <w:spacing w:after="0" w:line="240" w:lineRule="auto"/>
+              <w:jc w:val="center"/>
+              <w:rPr>
+                <w:rFonts w:ascii="Times New Roman" w:eastAsia="Times New Roman" w:hAnsi="Times New Roman" w:cs="Times New Roman"/>
+                <w:b/>
+                <w:bCs/>
+                <w:sz w:val="16"/>
+                <w:szCs w:val="16"/>
+                <w:lang w:eastAsia="es-CO"/>
+              </w:rPr>
+            </w:pPr>
+            <w:r>
+              <w:rPr>
+                <w:rFonts w:ascii="Times New Roman" w:eastAsia="Times New Roman" w:hAnsi="Times New Roman" w:cs="Times New Roman"/>
+                <w:b/>
+                <w:bCs/>
+                <w:sz w:val="16"/>
+                <w:szCs w:val="16"/>
+                <w:lang w:eastAsia="es-CO"/>
+              </w:rPr>
+              <w:t>Ejemplo</w:t>
+            </w:r>
+          </w:p>
+        </w:tc>
+        <w:tc>
+          <w:tcPr>
+            <w:tcW w:w="0" w:type="auto"/>
+            <w:hideMark/>
+          </w:tcPr>
+          <w:p>
+            <w:pPr>
+              <w:spacing w:after="0" w:line="240" w:lineRule="auto"/>
+              <w:jc w:val="center"/>
+              <w:rPr>
+                <w:rFonts w:ascii="Times New Roman" w:eastAsia="Times New Roman" w:hAnsi="Times New Roman" w:cs="Times New Roman"/>
+                <w:b/>
+                <w:bCs/>
+                <w:sz w:val="16"/>
+                <w:szCs w:val="16"/>
+                <w:lang w:eastAsia="es-CO"/>
+              </w:rPr>
+            </w:pPr>
+            <w:r>
+              <w:rPr>
+                <w:rFonts w:ascii="Times New Roman" w:eastAsia="Times New Roman" w:hAnsi="Times New Roman" w:cs="Times New Roman"/>
+                <w:b/>
+                <w:bCs/>
+                <w:sz w:val="16"/>
+                <w:szCs w:val="16"/>
+                <w:lang w:eastAsia="es-CO"/>
+              </w:rPr>
+              <w:t>¿Qué hace?</w:t>
+            </w:r>
+          </w:p>
+        </w:tc>
+      </w:tr>
+      <w:tr>
+        <w:tc>
+          <w:tcPr>
+            <w:tcW w:w="0" w:type="auto"/>
+            <w:hideMark/>
+          </w:tcPr>
+          <w:p>
+            <w:pPr>
+              <w:spacing w:after="0" w:line="240" w:lineRule="auto"/>
+              <w:rPr>
+                <w:rFonts w:ascii="Times New Roman" w:eastAsia="Times New Roman" w:hAnsi="Times New Roman" w:cs="Times New Roman"/>
+                <w:b/>
+                <w:sz w:val="16"/>
+                <w:szCs w:val="16"/>
+                <w:lang w:eastAsia="es-CO"/>
+              </w:rPr>
+            </w:pPr>
+            <w:r>
+              <w:rPr>
+                <w:rFonts w:ascii="Courier New" w:eastAsia="Times New Roman" w:hAnsi="Courier New" w:cs="Courier New"/>
+                <w:b/>
+                <w:sz w:val="16"/>
+                <w:szCs w:val="16"/>
+                <w:lang w:eastAsia="es-CO"/>
+              </w:rPr>
+              <w:t>objeto.propiedad</w:t>
+            </w:r>
+          </w:p>
+        </w:tc>
+        <w:tc>
+          <w:tcPr>
+            <w:tcW w:w="0" w:type="auto"/>
+            <w:hideMark/>
+          </w:tcPr>
+          <w:p>
+            <w:pPr>
+              <w:spacing w:after="0" w:line="240" w:lineRule="auto"/>
+              <w:rPr>
+                <w:rFonts w:ascii="Times New Roman" w:eastAsia="Times New Roman" w:hAnsi="Times New Roman" w:cs="Times New Roman"/>
+                <w:sz w:val="16"/>
+                <w:szCs w:val="16"/>
+                <w:lang w:eastAsia="es-CO"/>
+              </w:rPr>
+            </w:pPr>
+            <w:r>
+              <w:rPr>
+                <w:rFonts w:ascii="Courier New" w:eastAsia="Times New Roman" w:hAnsi="Courier New" w:cs="Courier New"/>
+                <w:sz w:val="16"/>
+                <w:szCs w:val="16"/>
+                <w:lang w:eastAsia="es-CO"/>
+              </w:rPr>
+              <w:t>persona.nombre</w:t>
+            </w:r>
+          </w:p>
+        </w:tc>
+        <w:tc>
+          <w:tcPr>
+            <w:tcW w:w="0" w:type="auto"/>
+            <w:hideMark/>
+          </w:tcPr>
+          <w:p>
+            <w:pPr>
+              <w:spacing w:after="0" w:line="240" w:lineRule="auto"/>
+              <w:rPr>
+                <w:rFonts w:ascii="Times New Roman" w:eastAsia="Times New Roman" w:hAnsi="Times New Roman" w:cs="Times New Roman"/>
+                <w:sz w:val="16"/>
+                <w:szCs w:val="16"/>
+                <w:lang w:eastAsia="es-CO"/>
+              </w:rPr>
+            </w:pPr>
+            <w:r>
+              <w:rPr>
+                <w:rFonts w:ascii="Times New Roman" w:eastAsia="Times New Roman" w:hAnsi="Times New Roman" w:cs="Times New Roman"/>
+                <w:sz w:val="16"/>
+                <w:szCs w:val="16"/>
+                <w:lang w:eastAsia="es-CO"/>
+              </w:rPr>
+              <w:t>Accede a una propiedad de forma directa.</w:t>
+            </w:r>
+          </w:p>
+        </w:tc>
+      </w:tr>
+      <w:tr>
+        <w:tc>
+          <w:tcPr>
+            <w:tcW w:w="0" w:type="auto"/>
+            <w:hideMark/>
+          </w:tcPr>
+          <w:p>
+            <w:pPr>
+              <w:spacing w:after="0" w:line="240" w:lineRule="auto"/>
+              <w:rPr>
+                <w:rFonts w:ascii="Times New Roman" w:eastAsia="Times New Roman" w:hAnsi="Times New Roman" w:cs="Times New Roman"/>
+                <w:b/>
+                <w:sz w:val="16"/>
+                <w:szCs w:val="16"/>
+                <w:lang w:eastAsia="es-CO"/>
+              </w:rPr>
+            </w:pPr>
+            <w:r>
+              <w:rPr>
+                <w:rFonts w:ascii="Courier New" w:eastAsia="Times New Roman" w:hAnsi="Courier New" w:cs="Courier New"/>
+                <w:b/>
+                <w:sz w:val="16"/>
+                <w:szCs w:val="16"/>
+                <w:lang w:eastAsia="es-CO"/>
+              </w:rPr>
+              <w:t>objeto["propiedad"]</w:t>
+            </w:r>
+          </w:p>
+        </w:tc>
+        <w:tc>
+          <w:tcPr>
+            <w:tcW w:w="0" w:type="auto"/>
+            <w:hideMark/>
+          </w:tcPr>
+          <w:p>
+            <w:pPr>
+              <w:spacing w:after="0" w:line="240" w:lineRule="auto"/>
+              <w:rPr>
+                <w:rFonts w:ascii="Times New Roman" w:eastAsia="Times New Roman" w:hAnsi="Times New Roman" w:cs="Times New Roman"/>
+                <w:sz w:val="16"/>
+                <w:szCs w:val="16"/>
+                <w:lang w:eastAsia="es-CO"/>
+              </w:rPr>
+            </w:pPr>
+            <w:r>
+              <w:rPr>
+                <w:rFonts w:ascii="Courier New" w:eastAsia="Times New Roman" w:hAnsi="Courier New" w:cs="Courier New"/>
+                <w:sz w:val="16"/>
+                <w:szCs w:val="16"/>
+                <w:lang w:eastAsia="es-CO"/>
+              </w:rPr>
+              <w:t>persona["edad"]</w:t>
+            </w:r>
+          </w:p>
+        </w:tc>
+        <w:tc>
+          <w:tcPr>
+            <w:tcW w:w="0" w:type="auto"/>
+            <w:hideMark/>
+          </w:tcPr>
+          <w:p>
+            <w:pPr>
+              <w:spacing w:after="0" w:line="240" w:lineRule="auto"/>
+              <w:rPr>
+                <w:rFonts w:ascii="Times New Roman" w:eastAsia="Times New Roman" w:hAnsi="Times New Roman" w:cs="Times New Roman"/>
+                <w:sz w:val="16"/>
+                <w:szCs w:val="16"/>
+                <w:lang w:eastAsia="es-CO"/>
+              </w:rPr>
+            </w:pPr>
+            <w:r>
+              <w:rPr>
+                <w:rFonts w:ascii="Times New Roman" w:eastAsia="Times New Roman" w:hAnsi="Times New Roman" w:cs="Times New Roman"/>
+                <w:sz w:val="16"/>
+                <w:szCs w:val="16"/>
+                <w:lang w:eastAsia="es-CO"/>
+              </w:rPr>
+              <w:t>Accede a una propiedad con nombre dinámico.</w:t>
+            </w:r>
+          </w:p>
+        </w:tc>
+      </w:tr>
+      <w:tr>
+        <w:tc>
+          <w:tcPr>
+            <w:tcW w:w="0" w:type="auto"/>
+            <w:hideMark/>
+          </w:tcPr>
+          <w:p>
+            <w:pPr>
+              <w:spacing w:after="0" w:line="240" w:lineRule="auto"/>
+              <w:rPr>
+                <w:rFonts w:ascii="Times New Roman" w:eastAsia="Times New Roman" w:hAnsi="Times New Roman" w:cs="Times New Roman"/>
+                <w:b/>
+                <w:sz w:val="16"/>
+                <w:szCs w:val="16"/>
+                <w:lang w:eastAsia="es-CO"/>
+              </w:rPr>
+            </w:pPr>
+            <w:r>
+              <w:rPr>
+                <w:rFonts w:ascii="Courier New" w:eastAsia="Times New Roman" w:hAnsi="Courier New" w:cs="Courier New"/>
+                <w:b/>
+                <w:sz w:val="16"/>
+                <w:szCs w:val="16"/>
+                <w:lang w:eastAsia="es-CO"/>
+              </w:rPr>
+              <w:t>objeto.propiedad = valor</w:t>
+            </w:r>
+          </w:p>
+        </w:tc>
+        <w:tc>
+          <w:tcPr>
+            <w:tcW w:w="0" w:type="auto"/>
+            <w:hideMark/>
+          </w:tcPr>
+          <w:p>
+            <w:pPr>
+              <w:spacing w:after="0" w:line="240" w:lineRule="auto"/>
+              <w:rPr>
+                <w:rFonts w:ascii="Times New Roman" w:eastAsia="Times New Roman" w:hAnsi="Times New Roman" w:cs="Times New Roman"/>
+                <w:sz w:val="16"/>
+                <w:szCs w:val="16"/>
+                <w:lang w:eastAsia="es-CO"/>
+              </w:rPr>
+            </w:pPr>
+            <w:r>
+              <w:rPr>
+                <w:rFonts w:ascii="Courier New" w:eastAsia="Times New Roman" w:hAnsi="Courier New" w:cs="Courier New"/>
+                <w:sz w:val="16"/>
+                <w:szCs w:val="16"/>
+                <w:lang w:eastAsia="es-CO"/>
+              </w:rPr>
+              <w:t>persona.edad = 30</w:t>
+            </w:r>
+          </w:p>
+        </w:tc>
+        <w:tc>
+          <w:tcPr>
+            <w:tcW w:w="0" w:type="auto"/>
+            <w:hideMark/>
+          </w:tcPr>
+          <w:p>
+            <w:pPr>
+              <w:spacing w:after="0" w:line="240" w:lineRule="auto"/>
+              <w:rPr>
+                <w:rFonts w:ascii="Times New Roman" w:eastAsia="Times New Roman" w:hAnsi="Times New Roman" w:cs="Times New Roman"/>
+                <w:sz w:val="16"/>
+                <w:szCs w:val="16"/>
+                <w:lang w:eastAsia="es-CO"/>
+              </w:rPr>
+            </w:pPr>
+            <w:r>
+              <w:rPr>
+                <w:rFonts w:ascii="Times New Roman" w:eastAsia="Times New Roman" w:hAnsi="Times New Roman" w:cs="Times New Roman"/>
+                <w:sz w:val="16"/>
+                <w:szCs w:val="16"/>
+                <w:lang w:eastAsia="es-CO"/>
+              </w:rPr>
+              <w:t>Modifica o crea una propiedad.</w:t>
+            </w:r>
+          </w:p>
+        </w:tc>
+      </w:tr>
+      <w:tr>
+        <w:tc>
+          <w:tcPr>
+            <w:tcW w:w="0" w:type="auto"/>
+            <w:hideMark/>
+          </w:tcPr>
+          <w:p>
+            <w:pPr>
+              <w:spacing w:after="0" w:line="240" w:lineRule="auto"/>
+              <w:rPr>
+                <w:rFonts w:ascii="Times New Roman" w:eastAsia="Times New Roman" w:hAnsi="Times New Roman" w:cs="Times New Roman"/>
+                <w:b/>
+                <w:sz w:val="16"/>
+                <w:szCs w:val="16"/>
+                <w:lang w:eastAsia="es-CO"/>
+              </w:rPr>
+            </w:pPr>
+            <w:r>
+              <w:rPr>
+                <w:rFonts w:ascii="Courier New" w:eastAsia="Times New Roman" w:hAnsi="Courier New" w:cs="Courier New"/>
+                <w:b/>
+                <w:sz w:val="16"/>
+                <w:szCs w:val="16"/>
+                <w:lang w:eastAsia="es-CO"/>
+              </w:rPr>
+              <w:t>delete objeto.propiedad</w:t>
+            </w:r>
+          </w:p>
+        </w:tc>
+        <w:tc>
+          <w:tcPr>
+            <w:tcW w:w="0" w:type="auto"/>
+            <w:hideMark/>
+          </w:tcPr>
+          <w:p>
+            <w:pPr>
+              <w:spacing w:after="0" w:line="240" w:lineRule="auto"/>
+              <w:rPr>
+                <w:rFonts w:ascii="Times New Roman" w:eastAsia="Times New Roman" w:hAnsi="Times New Roman" w:cs="Times New Roman"/>
+                <w:sz w:val="16"/>
+                <w:szCs w:val="16"/>
+                <w:lang w:eastAsia="es-CO"/>
+              </w:rPr>
+            </w:pPr>
+            <w:r>
+              <w:rPr>
+                <w:rFonts w:ascii="Courier New" w:eastAsia="Times New Roman" w:hAnsi="Courier New" w:cs="Courier New"/>
+                <w:sz w:val="16"/>
+                <w:szCs w:val="16"/>
+                <w:lang w:eastAsia="es-CO"/>
+              </w:rPr>
+              <w:t>delete persona.nombre</w:t>
+            </w:r>
+          </w:p>
+        </w:tc>
+        <w:tc>
+          <w:tcPr>
+            <w:tcW w:w="0" w:type="auto"/>
+            <w:hideMark/>
+          </w:tcPr>
+          <w:p>
+            <w:pPr>
+              <w:spacing w:after="0" w:line="240" w:lineRule="auto"/>
+              <w:rPr>
+                <w:rFonts w:ascii="Times New Roman" w:eastAsia="Times New Roman" w:hAnsi="Times New Roman" w:cs="Times New Roman"/>
+                <w:sz w:val="16"/>
+                <w:szCs w:val="16"/>
+                <w:lang w:eastAsia="es-CO"/>
+              </w:rPr>
+            </w:pPr>
+            <w:r>
+              <w:rPr>
+                <w:rFonts w:ascii="Times New Roman" w:eastAsia="Times New Roman" w:hAnsi="Times New Roman" w:cs="Times New Roman"/>
+                <w:sz w:val="16"/>
+                <w:szCs w:val="16"/>
+                <w:lang w:eastAsia="es-CO"/>
+              </w:rPr>
+              <w:t>Elimina una propiedad del objeto.</w:t>
+            </w:r>
+          </w:p>
+        </w:tc>
+      </w:tr>
+      <w:tr>
+        <w:tc>
+          <w:tcPr>
+            <w:tcW w:w="0" w:type="auto"/>
+            <w:hideMark/>
+          </w:tcPr>
+          <w:p>
+            <w:pPr>
+              <w:spacing w:after="0" w:line="240" w:lineRule="auto"/>
+              <w:rPr>
+                <w:rFonts w:ascii="Times New Roman" w:eastAsia="Times New Roman" w:hAnsi="Times New Roman" w:cs="Times New Roman"/>
+                <w:b/>
+                <w:sz w:val="16"/>
+                <w:szCs w:val="16"/>
+                <w:lang w:eastAsia="es-CO"/>
+              </w:rPr>
+            </w:pPr>
+            <w:r>
+              <w:rPr>
+                <w:rFonts w:ascii="Courier New" w:eastAsia="Times New Roman" w:hAnsi="Courier New" w:cs="Courier New"/>
+                <w:b/>
+                <w:sz w:val="16"/>
+                <w:szCs w:val="16"/>
+                <w:lang w:eastAsia="es-CO"/>
+              </w:rPr>
+              <w:t>for...in</w:t>
+            </w:r>
+          </w:p>
+        </w:tc>
+        <w:tc>
+          <w:tcPr>
+            <w:tcW w:w="0" w:type="auto"/>
+            <w:hideMark/>
+          </w:tcPr>
+          <w:p>
+            <w:pPr>
+              <w:spacing w:after="0" w:line="240" w:lineRule="auto"/>
+              <w:rPr>
+                <w:rFonts w:ascii="Times New Roman" w:eastAsia="Times New Roman" w:hAnsi="Times New Roman" w:cs="Times New Roman"/>
+                <w:sz w:val="16"/>
+                <w:szCs w:val="16"/>
+                <w:lang w:eastAsia="es-CO"/>
+              </w:rPr>
+            </w:pPr>
+            <w:r>
+              <w:rPr>
+                <w:rFonts w:ascii="Courier New" w:eastAsia="Times New Roman" w:hAnsi="Courier New" w:cs="Courier New"/>
+                <w:sz w:val="16"/>
+                <w:szCs w:val="16"/>
+                <w:lang w:eastAsia="es-CO"/>
+              </w:rPr>
+              <w:t>for (let clave in objeto)</w:t>
+            </w:r>
+          </w:p>
+        </w:tc>
+        <w:tc>
+          <w:tcPr>
+            <w:tcW w:w="0" w:type="auto"/>
+            <w:hideMark/>
+          </w:tcPr>
+          <w:p>
+            <w:pPr>
+              <w:spacing w:after="0" w:line="240" w:lineRule="auto"/>
+              <w:rPr>
+                <w:rFonts w:ascii="Times New Roman" w:eastAsia="Times New Roman" w:hAnsi="Times New Roman" w:cs="Times New Roman"/>
+                <w:sz w:val="16"/>
+                <w:szCs w:val="16"/>
+                <w:lang w:eastAsia="es-CO"/>
+              </w:rPr>
+            </w:pPr>
+            <w:r>
+              <w:rPr>
+                <w:rFonts w:ascii="Times New Roman" w:eastAsia="Times New Roman" w:hAnsi="Times New Roman" w:cs="Times New Roman"/>
+                <w:sz w:val="16"/>
+                <w:szCs w:val="16"/>
+                <w:lang w:eastAsia="es-CO"/>
+              </w:rPr>
+              <w:t>Recorre todas las propiedades enumerables del objeto.</w:t>
+            </w:r>
+          </w:p>
+        </w:tc>
+      </w:tr>
+      <w:tr>
+        <w:tc>
+          <w:tcPr>
+            <w:tcW w:w="0" w:type="auto"/>
+            <w:hideMark/>
+          </w:tcPr>
+          <w:p>
+            <w:pPr>
+              <w:spacing w:after="0" w:line="240" w:lineRule="auto"/>
+              <w:rPr>
+                <w:rFonts w:ascii="Times New Roman" w:eastAsia="Times New Roman" w:hAnsi="Times New Roman" w:cs="Times New Roman"/>
+                <w:b/>
+                <w:sz w:val="16"/>
+                <w:szCs w:val="16"/>
+                <w:lang w:eastAsia="es-CO"/>
+              </w:rPr>
+            </w:pPr>
+            <w:r>
+              <w:rPr>
+                <w:rFonts w:ascii="Courier New" w:eastAsia="Times New Roman" w:hAnsi="Courier New" w:cs="Courier New"/>
+                <w:b/>
+                <w:sz w:val="16"/>
+                <w:szCs w:val="16"/>
+                <w:lang w:eastAsia="es-CO"/>
+              </w:rPr>
+              <w:t>Object.keys(objeto)</w:t>
+            </w:r>
+          </w:p>
+        </w:tc>
+        <w:tc>
+          <w:tcPr>
+            <w:tcW w:w="0" w:type="auto"/>
+            <w:hideMark/>
+          </w:tcPr>
+          <w:p>
+            <w:pPr>
+              <w:spacing w:after="0" w:line="240" w:lineRule="auto"/>
+              <w:rPr>
+                <w:rFonts w:ascii="Times New Roman" w:eastAsia="Times New Roman" w:hAnsi="Times New Roman" w:cs="Times New Roman"/>
+                <w:sz w:val="16"/>
+                <w:szCs w:val="16"/>
+                <w:lang w:eastAsia="es-CO"/>
+              </w:rPr>
+            </w:pPr>
+            <w:r>
+              <w:rPr>
+                <w:rFonts w:ascii="Courier New" w:eastAsia="Times New Roman" w:hAnsi="Courier New" w:cs="Courier New"/>
+                <w:sz w:val="16"/>
+                <w:szCs w:val="16"/>
+                <w:lang w:eastAsia="es-CO"/>
+              </w:rPr>
+              <w:t>Object.keys(libro)</w:t>
+            </w:r>
+          </w:p>
+        </w:tc>
+        <w:tc>
+          <w:tcPr>
+            <w:tcW w:w="0" w:type="auto"/>
+            <w:hideMark/>
+          </w:tcPr>
+          <w:p>
+            <w:pPr>
+              <w:spacing w:after="0" w:line="240" w:lineRule="auto"/>
+              <w:rPr>
+                <w:rFonts w:ascii="Times New Roman" w:eastAsia="Times New Roman" w:hAnsi="Times New Roman" w:cs="Times New Roman"/>
+                <w:sz w:val="16"/>
+                <w:szCs w:val="16"/>
+                <w:lang w:eastAsia="es-CO"/>
+              </w:rPr>
+            </w:pPr>
+            <w:r>
+              <w:rPr>
+                <w:rFonts w:ascii="Times New Roman" w:eastAsia="Times New Roman" w:hAnsi="Times New Roman" w:cs="Times New Roman"/>
+                <w:sz w:val="16"/>
+                <w:szCs w:val="16"/>
+                <w:lang w:eastAsia="es-CO"/>
+              </w:rPr>
+              <w:t>Devuelve un array con las claves del objeto.</w:t>
+            </w:r>
+          </w:p>
+        </w:tc>
+      </w:tr>
+      <w:tr>
+        <w:tc>
+          <w:tcPr>
+            <w:tcW w:w="0" w:type="auto"/>
+            <w:hideMark/>
+          </w:tcPr>
+          <w:p>
+            <w:pPr>
+              <w:spacing w:after="0" w:line="240" w:lineRule="auto"/>
+              <w:rPr>
+                <w:rFonts w:ascii="Times New Roman" w:eastAsia="Times New Roman" w:hAnsi="Times New Roman" w:cs="Times New Roman"/>
+                <w:b/>
+                <w:sz w:val="16"/>
+                <w:szCs w:val="16"/>
+                <w:lang w:eastAsia="es-CO"/>
+              </w:rPr>
+            </w:pPr>
+            <w:r>
+              <w:rPr>
+                <w:rFonts w:ascii="Courier New" w:eastAsia="Times New Roman" w:hAnsi="Courier New" w:cs="Courier New"/>
+                <w:b/>
+                <w:sz w:val="16"/>
+                <w:szCs w:val="16"/>
+                <w:lang w:eastAsia="es-CO"/>
+              </w:rPr>
+              <w:t>Object.values(objeto)</w:t>
+            </w:r>
+          </w:p>
+        </w:tc>
+        <w:tc>
+          <w:tcPr>
+            <w:tcW w:w="0" w:type="auto"/>
+            <w:hideMark/>
+          </w:tcPr>
+          <w:p>
+            <w:pPr>
+              <w:spacing w:after="0" w:line="240" w:lineRule="auto"/>
+              <w:rPr>
+                <w:rFonts w:ascii="Times New Roman" w:eastAsia="Times New Roman" w:hAnsi="Times New Roman" w:cs="Times New Roman"/>
+                <w:sz w:val="16"/>
+                <w:szCs w:val="16"/>
+                <w:lang w:eastAsia="es-CO"/>
+              </w:rPr>
+            </w:pPr>
+            <w:r>
+              <w:rPr>
+                <w:rFonts w:ascii="Courier New" w:eastAsia="Times New Roman" w:hAnsi="Courier New" w:cs="Courier New"/>
+                <w:sz w:val="16"/>
+                <w:szCs w:val="16"/>
+                <w:lang w:eastAsia="es-CO"/>
+              </w:rPr>
+              <w:t>Object.values(libro)</w:t>
+            </w:r>
+          </w:p>
+        </w:tc>
+        <w:tc>
+          <w:tcPr>
+            <w:tcW w:w="0" w:type="auto"/>
+            <w:hideMark/>
+          </w:tcPr>
+          <w:p>
+            <w:pPr>
+              <w:spacing w:after="0" w:line="240" w:lineRule="auto"/>
+              <w:rPr>
+                <w:rFonts w:ascii="Times New Roman" w:eastAsia="Times New Roman" w:hAnsi="Times New Roman" w:cs="Times New Roman"/>
+                <w:sz w:val="16"/>
+                <w:szCs w:val="16"/>
+                <w:lang w:eastAsia="es-CO"/>
+              </w:rPr>
+            </w:pPr>
+            <w:r>
+              <w:rPr>
+                <w:rFonts w:ascii="Times New Roman" w:eastAsia="Times New Roman" w:hAnsi="Times New Roman" w:cs="Times New Roman"/>
+                <w:sz w:val="16"/>
+                <w:szCs w:val="16"/>
+                <w:lang w:eastAsia="es-CO"/>
+              </w:rPr>
+              <w:t>Devuelve un array con los valores del objeto.</w:t>
+            </w:r>
+          </w:p>
+        </w:tc>
+      </w:tr>
+      <w:tr>
+        <w:tc>
+          <w:tcPr>
+            <w:tcW w:w="0" w:type="auto"/>
+            <w:hideMark/>
+          </w:tcPr>
+          <w:p>
+            <w:pPr>
+              <w:spacing w:after="0" w:line="240" w:lineRule="auto"/>
+              <w:rPr>
+                <w:rFonts w:ascii="Times New Roman" w:eastAsia="Times New Roman" w:hAnsi="Times New Roman" w:cs="Times New Roman"/>
+                <w:b/>
+                <w:sz w:val="16"/>
+                <w:szCs w:val="16"/>
+                <w:lang w:eastAsia="es-CO"/>
+              </w:rPr>
+            </w:pPr>
+            <w:r>
+              <w:rPr>
+                <w:rFonts w:ascii="Courier New" w:eastAsia="Times New Roman" w:hAnsi="Courier New" w:cs="Courier New"/>
+                <w:b/>
+                <w:sz w:val="16"/>
+                <w:szCs w:val="16"/>
+                <w:lang w:eastAsia="es-CO"/>
+              </w:rPr>
+              <w:t>Object.entries(objeto)</w:t>
+            </w:r>
+          </w:p>
+        </w:tc>
+        <w:tc>
+          <w:tcPr>
+            <w:tcW w:w="0" w:type="auto"/>
+            <w:hideMark/>
+          </w:tcPr>
+          <w:p>
+            <w:pPr>
+              <w:spacing w:after="0" w:line="240" w:lineRule="auto"/>
+              <w:rPr>
+                <w:rFonts w:ascii="Times New Roman" w:eastAsia="Times New Roman" w:hAnsi="Times New Roman" w:cs="Times New Roman"/>
+                <w:sz w:val="16"/>
+                <w:szCs w:val="16"/>
+                <w:lang w:eastAsia="es-CO"/>
+              </w:rPr>
+            </w:pPr>
+            <w:r>
+              <w:rPr>
+                <w:rFonts w:ascii="Courier New" w:eastAsia="Times New Roman" w:hAnsi="Courier New" w:cs="Courier New"/>
+                <w:sz w:val="16"/>
+                <w:szCs w:val="16"/>
+                <w:lang w:eastAsia="es-CO"/>
+              </w:rPr>
+              <w:t>Object.entries(libro)</w:t>
+            </w:r>
+          </w:p>
+        </w:tc>
+        <w:tc>
+          <w:tcPr>
+            <w:tcW w:w="0" w:type="auto"/>
+            <w:hideMark/>
+          </w:tcPr>
+          <w:p>
+            <w:pPr>
+              <w:spacing w:after="0" w:line="240" w:lineRule="auto"/>
+              <w:rPr>
+                <w:rFonts w:ascii="Times New Roman" w:eastAsia="Times New Roman" w:hAnsi="Times New Roman" w:cs="Times New Roman"/>
+                <w:sz w:val="16"/>
+                <w:szCs w:val="16"/>
+                <w:lang w:eastAsia="es-CO"/>
+              </w:rPr>
+            </w:pPr>
+            <w:r>
+              <w:rPr>
+                <w:rFonts w:ascii="Times New Roman" w:eastAsia="Times New Roman" w:hAnsi="Times New Roman" w:cs="Times New Roman"/>
+                <w:sz w:val="16"/>
+                <w:szCs w:val="16"/>
+                <w:lang w:eastAsia="es-CO"/>
+              </w:rPr>
+              <w:t>Devuelve un array de arrays: cada uno contiene [clave, valor].</w:t>
+            </w:r>
+          </w:p>
+        </w:tc>
+      </w:tr>
+      <w:tr>
+        <w:tc>
+          <w:tcPr>
+            <w:tcW w:w="0" w:type="auto"/>
+            <w:hideMark/>
+          </w:tcPr>
+          <w:p>
+            <w:pPr>
+              <w:spacing w:after="0" w:line="240" w:lineRule="auto"/>
+              <w:rPr>
+                <w:rFonts w:ascii="Times New Roman" w:eastAsia="Times New Roman" w:hAnsi="Times New Roman" w:cs="Times New Roman"/>
+                <w:b/>
+                <w:sz w:val="16"/>
+                <w:szCs w:val="16"/>
+                <w:lang w:eastAsia="es-CO"/>
+              </w:rPr>
+            </w:pPr>
+            <w:r>
+              <w:rPr>
+                <w:rFonts w:ascii="Courier New" w:eastAsia="Times New Roman" w:hAnsi="Courier New" w:cs="Courier New"/>
+                <w:b/>
+                <w:sz w:val="16"/>
+                <w:szCs w:val="16"/>
+                <w:lang w:eastAsia="es-CO"/>
+              </w:rPr>
+              <w:t>hasOwnProperty("clave")</w:t>
+            </w:r>
+          </w:p>
+        </w:tc>
+        <w:tc>
+          <w:tcPr>
+            <w:tcW w:w="0" w:type="auto"/>
+            <w:hideMark/>
+          </w:tcPr>
+          <w:p>
+            <w:pPr>
+              <w:spacing w:after="0" w:line="240" w:lineRule="auto"/>
+              <w:rPr>
+                <w:rFonts w:ascii="Times New Roman" w:eastAsia="Times New Roman" w:hAnsi="Times New Roman" w:cs="Times New Roman"/>
+                <w:sz w:val="16"/>
+                <w:szCs w:val="16"/>
+                <w:lang w:eastAsia="es-CO"/>
+              </w:rPr>
+            </w:pPr>
+            <w:r>
+              <w:rPr>
+                <w:rFonts w:ascii="Courier New" w:eastAsia="Times New Roman" w:hAnsi="Courier New" w:cs="Courier New"/>
+                <w:sz w:val="16"/>
+                <w:szCs w:val="16"/>
+                <w:lang w:eastAsia="es-CO"/>
+              </w:rPr>
+              <w:t>persona.hasOwnProperty("edad")</w:t>
+            </w:r>
+          </w:p>
+        </w:tc>
+        <w:tc>
+          <w:tcPr>
+            <w:tcW w:w="0" w:type="auto"/>
+            <w:hideMark/>
+          </w:tcPr>
+          <w:p>
+            <w:pPr>
+              <w:spacing w:after="0" w:line="240" w:lineRule="auto"/>
+              <w:rPr>
+                <w:rFonts w:ascii="Times New Roman" w:eastAsia="Times New Roman" w:hAnsi="Times New Roman" w:cs="Times New Roman"/>
+                <w:sz w:val="16"/>
+                <w:szCs w:val="16"/>
+                <w:lang w:eastAsia="es-CO"/>
+              </w:rPr>
+            </w:pPr>
+            <w:r>
+              <w:rPr>
+                <w:rFonts w:ascii="Times New Roman" w:eastAsia="Times New Roman" w:hAnsi="Times New Roman" w:cs="Times New Roman"/>
+                <w:sz w:val="16"/>
+                <w:szCs w:val="16"/>
+                <w:lang w:eastAsia="es-CO"/>
+              </w:rPr>
+              <w:t>Verifica si el objeto tiene esa propiedad directamente (no heredada).</w:t>
+            </w:r>
+          </w:p>
+        </w:tc>
+      </w:tr>
+      <w:tr>
+        <w:tc>
+          <w:tcPr>
+            <w:tcW w:w="0" w:type="auto"/>
+            <w:hideMark/>
+          </w:tcPr>
+          <w:p>
+            <w:pPr>
+              <w:spacing w:after="0" w:line="240" w:lineRule="auto"/>
+              <w:rPr>
+                <w:rFonts w:ascii="Times New Roman" w:eastAsia="Times New Roman" w:hAnsi="Times New Roman" w:cs="Times New Roman"/>
+                <w:b/>
+                <w:sz w:val="16"/>
+                <w:szCs w:val="16"/>
+                <w:lang w:eastAsia="es-CO"/>
+              </w:rPr>
+            </w:pPr>
+            <w:r>
+              <w:rPr>
+                <w:rFonts w:ascii="Courier New" w:eastAsia="Times New Roman" w:hAnsi="Courier New" w:cs="Courier New"/>
+                <w:b/>
+                <w:sz w:val="16"/>
+                <w:szCs w:val="16"/>
+                <w:lang w:eastAsia="es-CO"/>
+              </w:rPr>
+              <w:t>typeof valor</w:t>
+            </w:r>
+          </w:p>
+        </w:tc>
+        <w:tc>
+          <w:tcPr>
+            <w:tcW w:w="0" w:type="auto"/>
+            <w:hideMark/>
+          </w:tcPr>
+          <w:p>
+            <w:pPr>
+              <w:spacing w:after="0" w:line="240" w:lineRule="auto"/>
+              <w:rPr>
+                <w:rFonts w:ascii="Times New Roman" w:eastAsia="Times New Roman" w:hAnsi="Times New Roman" w:cs="Times New Roman"/>
+                <w:sz w:val="16"/>
+                <w:szCs w:val="16"/>
+                <w:lang w:eastAsia="es-CO"/>
+              </w:rPr>
+            </w:pPr>
+            <w:r>
+              <w:rPr>
+                <w:rFonts w:ascii="Courier New" w:eastAsia="Times New Roman" w:hAnsi="Courier New" w:cs="Courier New"/>
+                <w:sz w:val="16"/>
+                <w:szCs w:val="16"/>
+                <w:lang w:eastAsia="es-CO"/>
+              </w:rPr>
+              <w:t>typeof persona.edad</w:t>
+            </w:r>
+          </w:p>
+        </w:tc>
+        <w:tc>
+          <w:tcPr>
+            <w:tcW w:w="0" w:type="auto"/>
+            <w:hideMark/>
+          </w:tcPr>
+          <w:p>
+            <w:pPr>
+              <w:spacing w:after="0" w:line="240" w:lineRule="auto"/>
+              <w:rPr>
+                <w:rFonts w:ascii="Times New Roman" w:eastAsia="Times New Roman" w:hAnsi="Times New Roman" w:cs="Times New Roman"/>
+                <w:sz w:val="16"/>
+                <w:szCs w:val="16"/>
+                <w:lang w:eastAsia="es-CO"/>
+              </w:rPr>
+            </w:pPr>
+            <w:r>
+              <w:rPr>
+                <w:rFonts w:ascii="Times New Roman" w:eastAsia="Times New Roman" w:hAnsi="Times New Roman" w:cs="Times New Roman"/>
+                <w:sz w:val="16"/>
+                <w:szCs w:val="16"/>
+                <w:lang w:eastAsia="es-CO"/>
+              </w:rPr>
+              <w:t>Determina el tipo de dato de una propiedad.</w:t>
+            </w:r>
+          </w:p>
+        </w:tc>
+      </w:tr>
+      <w:tr>
+        <w:tc>
+          <w:tcPr>
+            <w:tcW w:w="0" w:type="auto"/>
+            <w:hideMark/>
+          </w:tcPr>
+          <w:p>
+            <w:pPr>
+              <w:spacing w:after="0" w:line="240" w:lineRule="auto"/>
+              <w:rPr>
+                <w:rFonts w:ascii="Times New Roman" w:eastAsia="Times New Roman" w:hAnsi="Times New Roman" w:cs="Times New Roman"/>
+                <w:b/>
+                <w:sz w:val="16"/>
+                <w:szCs w:val="16"/>
+                <w:lang w:eastAsia="es-CO"/>
+              </w:rPr>
+            </w:pPr>
+            <w:r>
+              <w:rPr>
+                <w:rFonts w:ascii="Courier New" w:eastAsia="Times New Roman" w:hAnsi="Courier New" w:cs="Courier New"/>
+                <w:b/>
+                <w:sz w:val="16"/>
+                <w:szCs w:val="16"/>
+                <w:lang w:eastAsia="es-CO"/>
+              </w:rPr>
+              <w:t>Object.assign()</w:t>
+            </w:r>
+          </w:p>
+        </w:tc>
+        <w:tc>
+          <w:tcPr>
+            <w:tcW w:w="0" w:type="auto"/>
+            <w:hideMark/>
+          </w:tcPr>
+          <w:p>
+            <w:pPr>
+              <w:spacing w:after="0" w:line="240" w:lineRule="auto"/>
+              <w:rPr>
+                <w:rFonts w:ascii="Times New Roman" w:eastAsia="Times New Roman" w:hAnsi="Times New Roman" w:cs="Times New Roman"/>
+                <w:sz w:val="16"/>
+                <w:szCs w:val="16"/>
+                <w:lang w:eastAsia="es-CO"/>
+              </w:rPr>
+            </w:pPr>
+            <w:r>
+              <w:rPr>
+                <w:rFonts w:ascii="Courier New" w:eastAsia="Times New Roman" w:hAnsi="Courier New" w:cs="Courier New"/>
+                <w:sz w:val="16"/>
+                <w:szCs w:val="16"/>
+                <w:lang w:eastAsia="es-CO"/>
+              </w:rPr>
+              <w:t>Object.assign(destino, fuente)</w:t>
+            </w:r>
+          </w:p>
+        </w:tc>
+        <w:tc>
+          <w:tcPr>
+            <w:tcW w:w="0" w:type="auto"/>
+            <w:hideMark/>
+          </w:tcPr>
+          <w:p>
+            <w:pPr>
+              <w:spacing w:after="0" w:line="240" w:lineRule="auto"/>
+              <w:rPr>
+                <w:rFonts w:ascii="Times New Roman" w:eastAsia="Times New Roman" w:hAnsi="Times New Roman" w:cs="Times New Roman"/>
+                <w:sz w:val="16"/>
+                <w:szCs w:val="16"/>
+                <w:lang w:eastAsia="es-CO"/>
+              </w:rPr>
+            </w:pPr>
+            <w:r>
+              <w:rPr>
+                <w:rFonts w:ascii="Times New Roman" w:eastAsia="Times New Roman" w:hAnsi="Times New Roman" w:cs="Times New Roman"/>
+                <w:sz w:val="16"/>
+                <w:szCs w:val="16"/>
+                <w:lang w:eastAsia="es-CO"/>
+              </w:rPr>
+              <w:t>Copia propiedades de uno o más objetos a otro.</w:t>
+            </w:r>
+          </w:p>
+        </w:tc>
+      </w:tr>
+      <w:tr>
+        <w:tc>
+          <w:tcPr>
+            <w:tcW w:w="0" w:type="auto"/>
+            <w:hideMark/>
+          </w:tcPr>
+          <w:p>
+            <w:pPr>
+              <w:spacing w:after="0" w:line="240" w:lineRule="auto"/>
+              <w:rPr>
+                <w:rFonts w:ascii="Times New Roman" w:eastAsia="Times New Roman" w:hAnsi="Times New Roman" w:cs="Times New Roman"/>
+                <w:b/>
+                <w:sz w:val="16"/>
+                <w:szCs w:val="16"/>
+                <w:lang w:eastAsia="es-CO"/>
+              </w:rPr>
+            </w:pPr>
+            <w:r>
+              <w:rPr>
+                <w:rFonts w:ascii="Courier New" w:eastAsia="Times New Roman" w:hAnsi="Courier New" w:cs="Courier New"/>
+                <w:b/>
+                <w:sz w:val="16"/>
+                <w:szCs w:val="16"/>
+                <w:lang w:eastAsia="es-CO"/>
+              </w:rPr>
+              <w:t>JSON.stringify(objeto)</w:t>
+            </w:r>
+          </w:p>
+        </w:tc>
+        <w:tc>
+          <w:tcPr>
+            <w:tcW w:w="0" w:type="auto"/>
+            <w:hideMark/>
+          </w:tcPr>
+          <w:p>
+            <w:pPr>
+              <w:spacing w:after="0" w:line="240" w:lineRule="auto"/>
+              <w:rPr>
+                <w:rFonts w:ascii="Times New Roman" w:eastAsia="Times New Roman" w:hAnsi="Times New Roman" w:cs="Times New Roman"/>
+                <w:sz w:val="16"/>
+                <w:szCs w:val="16"/>
+                <w:lang w:eastAsia="es-CO"/>
+              </w:rPr>
+            </w:pPr>
+            <w:r>
+              <w:rPr>
+                <w:rFonts w:ascii="Courier New" w:eastAsia="Times New Roman" w:hAnsi="Courier New" w:cs="Courier New"/>
+                <w:sz w:val="16"/>
+                <w:szCs w:val="16"/>
+                <w:lang w:eastAsia="es-CO"/>
+              </w:rPr>
+              <w:t>JSON.stringify(persona)</w:t>
+            </w:r>
+          </w:p>
+        </w:tc>
+        <w:tc>
+          <w:tcPr>
+            <w:tcW w:w="0" w:type="auto"/>
+            <w:hideMark/>
+          </w:tcPr>
+          <w:p>
+            <w:pPr>
+              <w:spacing w:after="0" w:line="240" w:lineRule="auto"/>
+              <w:rPr>
+                <w:rFonts w:ascii="Times New Roman" w:eastAsia="Times New Roman" w:hAnsi="Times New Roman" w:cs="Times New Roman"/>
+                <w:sz w:val="16"/>
+                <w:szCs w:val="16"/>
+                <w:lang w:eastAsia="es-CO"/>
+              </w:rPr>
+            </w:pPr>
+            <w:r>
+              <w:rPr>
+                <w:rFonts w:ascii="Times New Roman" w:eastAsia="Times New Roman" w:hAnsi="Times New Roman" w:cs="Times New Roman"/>
+                <w:sz w:val="16"/>
+                <w:szCs w:val="16"/>
+                <w:lang w:eastAsia="es-CO"/>
+              </w:rPr>
+              <w:t>Convierte el objeto en un string JSON.</w:t>
+            </w:r>
+          </w:p>
+        </w:tc>
+      </w:tr>
+      <w:tr>
+        <w:tc>
+          <w:tcPr>
+            <w:tcW w:w="0" w:type="auto"/>
+            <w:hideMark/>
+          </w:tcPr>
+          <w:p>
+            <w:pPr>
+              <w:spacing w:after="0" w:line="240" w:lineRule="auto"/>
+              <w:rPr>
+                <w:rFonts w:ascii="Times New Roman" w:eastAsia="Times New Roman" w:hAnsi="Times New Roman" w:cs="Times New Roman"/>
+                <w:b/>
+                <w:sz w:val="16"/>
+                <w:szCs w:val="16"/>
+                <w:lang w:eastAsia="es-CO"/>
+              </w:rPr>
+            </w:pPr>
+            <w:r>
+              <w:rPr>
+                <w:rFonts w:ascii="Courier New" w:eastAsia="Times New Roman" w:hAnsi="Courier New" w:cs="Courier New"/>
+                <w:b/>
+                <w:sz w:val="16"/>
+                <w:szCs w:val="16"/>
+                <w:lang w:eastAsia="es-CO"/>
+              </w:rPr>
+              <w:t>JSON.parse(cadena)</w:t>
+            </w:r>
+          </w:p>
+        </w:tc>
+        <w:tc>
+          <w:tcPr>
+            <w:tcW w:w="0" w:type="auto"/>
+            <w:hideMark/>
+          </w:tcPr>
+          <w:p>
+            <w:pPr>
+              <w:spacing w:after="0" w:line="240" w:lineRule="auto"/>
+              <w:rPr>
+                <w:rFonts w:ascii="Times New Roman" w:eastAsia="Times New Roman" w:hAnsi="Times New Roman" w:cs="Times New Roman"/>
+                <w:sz w:val="16"/>
+                <w:szCs w:val="16"/>
+                <w:lang w:eastAsia="es-CO"/>
+              </w:rPr>
+            </w:pPr>
+            <w:r>
+              <w:rPr>
+                <w:rFonts w:ascii="Courier New" w:eastAsia="Times New Roman" w:hAnsi="Courier New" w:cs="Courier New"/>
+                <w:sz w:val="16"/>
+                <w:szCs w:val="16"/>
+                <w:lang w:eastAsia="es-CO"/>
+              </w:rPr>
+              <w:t>JSON.parse('{"nombre": "Sam"}')</w:t>
+            </w:r>
+          </w:p>
+        </w:tc>
+        <w:tc>
+          <w:tcPr>
+            <w:tcW w:w="0" w:type="auto"/>
+            <w:hideMark/>
+          </w:tcPr>
+          <w:p>
+            <w:pPr>
+              <w:spacing w:after="0" w:line="240" w:lineRule="auto"/>
+              <w:rPr>
+                <w:rFonts w:ascii="Times New Roman" w:eastAsia="Times New Roman" w:hAnsi="Times New Roman" w:cs="Times New Roman"/>
+                <w:sz w:val="16"/>
+                <w:szCs w:val="16"/>
+                <w:lang w:eastAsia="es-CO"/>
+              </w:rPr>
+            </w:pPr>
+            <w:r>
+              <w:rPr>
+                <w:rFonts w:ascii="Times New Roman" w:eastAsia="Times New Roman" w:hAnsi="Times New Roman" w:cs="Times New Roman"/>
+                <w:sz w:val="16"/>
+                <w:szCs w:val="16"/>
+                <w:lang w:eastAsia="es-CO"/>
+              </w:rPr>
+              <w:t>Convierte una cadena JSON en un objeto.</w:t>
+            </w:r>
+          </w:p>
+        </w:tc>
+      </w:tr>
+    </w:tbl>
+    <w:p/>
+    <w:p>
+      <w:pPr>
+        <w:rPr>
+          <w:b/>
+        </w:rPr>
+      </w:pPr>
+      <w:r>
+        <w:rPr>
+          <w:rFonts w:ascii="Segoe UI Symbol" w:hAnsi="Segoe UI Symbol" w:cs="Segoe UI Symbol"/>
+        </w:rPr>
+        <w:t>📚</w:t>
+      </w:r>
+      <w:r>
+        <w:t xml:space="preserve"> </w:t>
+      </w:r>
+      <w:r>
+        <w:rPr>
+          <w:b/>
+        </w:rPr>
+        <w:t>Tabla de Métodos Esenciales de Arrays en JavaScript</w:t>
+      </w:r>
+    </w:p>
+    <w:tbl>
+      <w:tblPr>
+        <w:tblStyle w:val="Tablaconcuadrcula"/>
+        <w:tblW w:w="0" w:type="auto"/>
+        <w:tblLook w:val="04A0" w:firstRow="1" w:lastRow="0" w:firstColumn="1" w:lastColumn="0" w:noHBand="0" w:noVBand="1"/>
+      </w:tblPr>
+      <w:tblGrid>
+        <w:gridCol w:w="1177"/>
+        <w:gridCol w:w="3856"/>
+        <w:gridCol w:w="3795"/>
+      </w:tblGrid>
+      <w:tr>
+        <w:tc>
+          <w:tcPr>
+            <w:tcW w:w="0" w:type="auto"/>
+            <w:hideMark/>
+          </w:tcPr>
+          <w:p>
+            <w:pPr>
+              <w:spacing w:after="0" w:line="240" w:lineRule="auto"/>
+              <w:jc w:val="center"/>
+              <w:rPr>
+                <w:rFonts w:ascii="Times New Roman" w:eastAsia="Times New Roman" w:hAnsi="Times New Roman" w:cs="Times New Roman"/>
+                <w:b/>
+                <w:bCs/>
+                <w:sz w:val="16"/>
+                <w:szCs w:val="16"/>
+                <w:lang w:eastAsia="es-CO"/>
+              </w:rPr>
+            </w:pPr>
+            <w:r>
+              <w:rPr>
+                <w:rFonts w:ascii="Times New Roman" w:eastAsia="Times New Roman" w:hAnsi="Times New Roman" w:cs="Times New Roman"/>
+                <w:b/>
+                <w:bCs/>
+                <w:sz w:val="16"/>
+                <w:szCs w:val="16"/>
+                <w:lang w:eastAsia="es-CO"/>
+              </w:rPr>
+              <w:t>Método</w:t>
+            </w:r>
+          </w:p>
+        </w:tc>
+        <w:tc>
+          <w:tcPr>
+            <w:tcW w:w="0" w:type="auto"/>
+            <w:hideMark/>
+          </w:tcPr>
+          <w:p>
+            <w:pPr>
+              <w:spacing w:after="0" w:line="240" w:lineRule="auto"/>
+              <w:jc w:val="center"/>
+              <w:rPr>
+                <w:rFonts w:ascii="Times New Roman" w:eastAsia="Times New Roman" w:hAnsi="Times New Roman" w:cs="Times New Roman"/>
+                <w:b/>
+                <w:bCs/>
+                <w:sz w:val="16"/>
+                <w:szCs w:val="16"/>
+                <w:lang w:eastAsia="es-CO"/>
+              </w:rPr>
+            </w:pPr>
+            <w:r>
+              <w:rPr>
+                <w:rFonts w:ascii="Times New Roman" w:eastAsia="Times New Roman" w:hAnsi="Times New Roman" w:cs="Times New Roman"/>
+                <w:b/>
+                <w:bCs/>
+                <w:sz w:val="16"/>
+                <w:szCs w:val="16"/>
+                <w:lang w:eastAsia="es-CO"/>
+              </w:rPr>
+              <w:t>Ejemplo</w:t>
+            </w:r>
+          </w:p>
+        </w:tc>
+        <w:tc>
+          <w:tcPr>
+            <w:tcW w:w="0" w:type="auto"/>
+            <w:hideMark/>
+          </w:tcPr>
+          <w:p>
+            <w:pPr>
+              <w:spacing w:after="0" w:line="240" w:lineRule="auto"/>
+              <w:jc w:val="center"/>
+              <w:rPr>
+                <w:rFonts w:ascii="Times New Roman" w:eastAsia="Times New Roman" w:hAnsi="Times New Roman" w:cs="Times New Roman"/>
+                <w:b/>
+                <w:bCs/>
+                <w:sz w:val="16"/>
+                <w:szCs w:val="16"/>
+                <w:lang w:eastAsia="es-CO"/>
+              </w:rPr>
+            </w:pPr>
+            <w:r>
+              <w:rPr>
+                <w:rFonts w:ascii="Times New Roman" w:eastAsia="Times New Roman" w:hAnsi="Times New Roman" w:cs="Times New Roman"/>
+                <w:b/>
+                <w:bCs/>
+                <w:sz w:val="16"/>
+                <w:szCs w:val="16"/>
+                <w:lang w:eastAsia="es-CO"/>
+              </w:rPr>
+              <w:t>¿Qué hace?</w:t>
+            </w:r>
+          </w:p>
+        </w:tc>
+      </w:tr>
+      <w:tr>
+        <w:tc>
+          <w:tcPr>
+            <w:tcW w:w="0" w:type="auto"/>
+            <w:hideMark/>
+          </w:tcPr>
+          <w:p>
+            <w:pPr>
+              <w:spacing w:after="0" w:line="240" w:lineRule="auto"/>
+              <w:rPr>
+                <w:rFonts w:ascii="Times New Roman" w:eastAsia="Times New Roman" w:hAnsi="Times New Roman" w:cs="Times New Roman"/>
+                <w:b/>
+                <w:sz w:val="16"/>
+                <w:szCs w:val="16"/>
+                <w:lang w:eastAsia="es-CO"/>
+              </w:rPr>
+            </w:pPr>
+            <w:r>
+              <w:rPr>
+                <w:rFonts w:ascii="Courier New" w:eastAsia="Times New Roman" w:hAnsi="Courier New" w:cs="Courier New"/>
+                <w:b/>
+                <w:sz w:val="16"/>
+                <w:szCs w:val="16"/>
+                <w:lang w:eastAsia="es-CO"/>
+              </w:rPr>
+              <w:t>push()</w:t>
+            </w:r>
+          </w:p>
+        </w:tc>
+        <w:tc>
+          <w:tcPr>
+            <w:tcW w:w="0" w:type="auto"/>
+            <w:hideMark/>
+          </w:tcPr>
+          <w:p>
+            <w:pPr>
+              <w:spacing w:after="0" w:line="240" w:lineRule="auto"/>
+              <w:rPr>
+                <w:rFonts w:ascii="Times New Roman" w:eastAsia="Times New Roman" w:hAnsi="Times New Roman" w:cs="Times New Roman"/>
+                <w:sz w:val="16"/>
+                <w:szCs w:val="16"/>
+                <w:lang w:eastAsia="es-CO"/>
+              </w:rPr>
+            </w:pPr>
+            <w:r>
+              <w:rPr>
+                <w:rFonts w:ascii="Courier New" w:eastAsia="Times New Roman" w:hAnsi="Courier New" w:cs="Courier New"/>
+                <w:sz w:val="16"/>
+                <w:szCs w:val="16"/>
+                <w:lang w:eastAsia="es-CO"/>
+              </w:rPr>
+              <w:t>arr.push(4)</w:t>
+            </w:r>
+          </w:p>
+        </w:tc>
+        <w:tc>
+          <w:tcPr>
+            <w:tcW w:w="0" w:type="auto"/>
+            <w:hideMark/>
+          </w:tcPr>
+          <w:p>
+            <w:pPr>
+              <w:spacing w:after="0" w:line="240" w:lineRule="auto"/>
+              <w:rPr>
+                <w:rFonts w:ascii="Times New Roman" w:eastAsia="Times New Roman" w:hAnsi="Times New Roman" w:cs="Times New Roman"/>
+                <w:sz w:val="16"/>
+                <w:szCs w:val="16"/>
+                <w:lang w:eastAsia="es-CO"/>
+              </w:rPr>
+            </w:pPr>
+            <w:r>
+              <w:rPr>
+                <w:rFonts w:ascii="Times New Roman" w:eastAsia="Times New Roman" w:hAnsi="Times New Roman" w:cs="Times New Roman"/>
+                <w:sz w:val="16"/>
+                <w:szCs w:val="16"/>
+                <w:lang w:eastAsia="es-CO"/>
+              </w:rPr>
+              <w:t xml:space="preserve">Agrega un elemento al </w:t>
+            </w:r>
+            <w:r>
+              <w:rPr>
+                <w:rFonts w:ascii="Times New Roman" w:eastAsia="Times New Roman" w:hAnsi="Times New Roman" w:cs="Times New Roman"/>
+                <w:b/>
+                <w:bCs/>
+                <w:sz w:val="16"/>
+                <w:szCs w:val="16"/>
+                <w:lang w:eastAsia="es-CO"/>
+              </w:rPr>
+              <w:t>final</w:t>
+            </w:r>
+            <w:r>
+              <w:rPr>
+                <w:rFonts w:ascii="Times New Roman" w:eastAsia="Times New Roman" w:hAnsi="Times New Roman" w:cs="Times New Roman"/>
+                <w:sz w:val="16"/>
+                <w:szCs w:val="16"/>
+                <w:lang w:eastAsia="es-CO"/>
+              </w:rPr>
+              <w:t xml:space="preserve"> del array.</w:t>
+            </w:r>
+          </w:p>
+        </w:tc>
+      </w:tr>
+      <w:tr>
+        <w:tc>
+          <w:tcPr>
+            <w:tcW w:w="0" w:type="auto"/>
+            <w:hideMark/>
+          </w:tcPr>
+          <w:p>
+            <w:pPr>
+              <w:spacing w:after="0" w:line="240" w:lineRule="auto"/>
+              <w:rPr>
+                <w:rFonts w:ascii="Times New Roman" w:eastAsia="Times New Roman" w:hAnsi="Times New Roman" w:cs="Times New Roman"/>
+                <w:b/>
+                <w:sz w:val="16"/>
+                <w:szCs w:val="16"/>
+                <w:lang w:eastAsia="es-CO"/>
+              </w:rPr>
+            </w:pPr>
+            <w:r>
+              <w:rPr>
+                <w:rFonts w:ascii="Courier New" w:eastAsia="Times New Roman" w:hAnsi="Courier New" w:cs="Courier New"/>
+                <w:b/>
+                <w:sz w:val="16"/>
+                <w:szCs w:val="16"/>
+                <w:lang w:eastAsia="es-CO"/>
+              </w:rPr>
+              <w:t>pop()</w:t>
+            </w:r>
+          </w:p>
+        </w:tc>
+        <w:tc>
+          <w:tcPr>
+            <w:tcW w:w="0" w:type="auto"/>
+            <w:hideMark/>
+          </w:tcPr>
+          <w:p>
+            <w:pPr>
+              <w:spacing w:after="0" w:line="240" w:lineRule="auto"/>
+              <w:rPr>
+                <w:rFonts w:ascii="Times New Roman" w:eastAsia="Times New Roman" w:hAnsi="Times New Roman" w:cs="Times New Roman"/>
+                <w:sz w:val="16"/>
+                <w:szCs w:val="16"/>
+                <w:lang w:eastAsia="es-CO"/>
+              </w:rPr>
+            </w:pPr>
+            <w:r>
+              <w:rPr>
+                <w:rFonts w:ascii="Courier New" w:eastAsia="Times New Roman" w:hAnsi="Courier New" w:cs="Courier New"/>
+                <w:sz w:val="16"/>
+                <w:szCs w:val="16"/>
+                <w:lang w:eastAsia="es-CO"/>
+              </w:rPr>
+              <w:t>arr.pop()</w:t>
+            </w:r>
+          </w:p>
+        </w:tc>
+        <w:tc>
+          <w:tcPr>
+            <w:tcW w:w="0" w:type="auto"/>
+            <w:hideMark/>
+          </w:tcPr>
+          <w:p>
+            <w:pPr>
+              <w:spacing w:after="0" w:line="240" w:lineRule="auto"/>
+              <w:rPr>
+                <w:rFonts w:ascii="Times New Roman" w:eastAsia="Times New Roman" w:hAnsi="Times New Roman" w:cs="Times New Roman"/>
+                <w:sz w:val="16"/>
+                <w:szCs w:val="16"/>
+                <w:lang w:eastAsia="es-CO"/>
+              </w:rPr>
+            </w:pPr>
+            <w:r>
+              <w:rPr>
+                <w:rFonts w:ascii="Times New Roman" w:eastAsia="Times New Roman" w:hAnsi="Times New Roman" w:cs="Times New Roman"/>
+                <w:sz w:val="16"/>
+                <w:szCs w:val="16"/>
+                <w:lang w:eastAsia="es-CO"/>
+              </w:rPr>
+              <w:t xml:space="preserve">Elimina el </w:t>
+            </w:r>
+            <w:r>
+              <w:rPr>
+                <w:rFonts w:ascii="Times New Roman" w:eastAsia="Times New Roman" w:hAnsi="Times New Roman" w:cs="Times New Roman"/>
+                <w:b/>
+                <w:bCs/>
+                <w:sz w:val="16"/>
+                <w:szCs w:val="16"/>
+                <w:lang w:eastAsia="es-CO"/>
+              </w:rPr>
+              <w:t>último</w:t>
+            </w:r>
+            <w:r>
+              <w:rPr>
+                <w:rFonts w:ascii="Times New Roman" w:eastAsia="Times New Roman" w:hAnsi="Times New Roman" w:cs="Times New Roman"/>
+                <w:sz w:val="16"/>
+                <w:szCs w:val="16"/>
+                <w:lang w:eastAsia="es-CO"/>
+              </w:rPr>
+              <w:t xml:space="preserve"> elemento del array.</w:t>
+            </w:r>
+          </w:p>
+        </w:tc>
+      </w:tr>
+      <w:tr>
+        <w:tc>
+          <w:tcPr>
+            <w:tcW w:w="0" w:type="auto"/>
+            <w:hideMark/>
+          </w:tcPr>
+          <w:p>
+            <w:pPr>
+              <w:spacing w:after="0" w:line="240" w:lineRule="auto"/>
+              <w:rPr>
+                <w:rFonts w:ascii="Times New Roman" w:eastAsia="Times New Roman" w:hAnsi="Times New Roman" w:cs="Times New Roman"/>
+                <w:b/>
+                <w:sz w:val="16"/>
+                <w:szCs w:val="16"/>
+                <w:lang w:eastAsia="es-CO"/>
+              </w:rPr>
+            </w:pPr>
+            <w:r>
+              <w:rPr>
+                <w:rFonts w:ascii="Courier New" w:eastAsia="Times New Roman" w:hAnsi="Courier New" w:cs="Courier New"/>
+                <w:b/>
+                <w:sz w:val="16"/>
+                <w:szCs w:val="16"/>
+                <w:lang w:eastAsia="es-CO"/>
+              </w:rPr>
+              <w:t>shift()</w:t>
+            </w:r>
+          </w:p>
+        </w:tc>
+        <w:tc>
+          <w:tcPr>
+            <w:tcW w:w="0" w:type="auto"/>
+            <w:hideMark/>
+          </w:tcPr>
+          <w:p>
+            <w:pPr>
+              <w:spacing w:after="0" w:line="240" w:lineRule="auto"/>
+              <w:rPr>
+                <w:rFonts w:ascii="Times New Roman" w:eastAsia="Times New Roman" w:hAnsi="Times New Roman" w:cs="Times New Roman"/>
+                <w:sz w:val="16"/>
+                <w:szCs w:val="16"/>
+                <w:lang w:eastAsia="es-CO"/>
+              </w:rPr>
+            </w:pPr>
+            <w:r>
+              <w:rPr>
+                <w:rFonts w:ascii="Courier New" w:eastAsia="Times New Roman" w:hAnsi="Courier New" w:cs="Courier New"/>
+                <w:sz w:val="16"/>
+                <w:szCs w:val="16"/>
+                <w:lang w:eastAsia="es-CO"/>
+              </w:rPr>
+              <w:t>arr.shift()</w:t>
+            </w:r>
+          </w:p>
+        </w:tc>
+        <w:tc>
+          <w:tcPr>
+            <w:tcW w:w="0" w:type="auto"/>
+            <w:hideMark/>
+          </w:tcPr>
+          <w:p>
+            <w:pPr>
+              <w:spacing w:after="0" w:line="240" w:lineRule="auto"/>
+              <w:rPr>
+                <w:rFonts w:ascii="Times New Roman" w:eastAsia="Times New Roman" w:hAnsi="Times New Roman" w:cs="Times New Roman"/>
+                <w:sz w:val="16"/>
+                <w:szCs w:val="16"/>
+                <w:lang w:eastAsia="es-CO"/>
+              </w:rPr>
+            </w:pPr>
+            <w:r>
+              <w:rPr>
+                <w:rFonts w:ascii="Times New Roman" w:eastAsia="Times New Roman" w:hAnsi="Times New Roman" w:cs="Times New Roman"/>
+                <w:sz w:val="16"/>
+                <w:szCs w:val="16"/>
+                <w:lang w:eastAsia="es-CO"/>
+              </w:rPr>
+              <w:t xml:space="preserve">Elimina el </w:t>
+            </w:r>
+            <w:r>
+              <w:rPr>
+                <w:rFonts w:ascii="Times New Roman" w:eastAsia="Times New Roman" w:hAnsi="Times New Roman" w:cs="Times New Roman"/>
+                <w:b/>
+                <w:bCs/>
+                <w:sz w:val="16"/>
+                <w:szCs w:val="16"/>
+                <w:lang w:eastAsia="es-CO"/>
+              </w:rPr>
+              <w:t>primer</w:t>
+            </w:r>
+            <w:r>
+              <w:rPr>
+                <w:rFonts w:ascii="Times New Roman" w:eastAsia="Times New Roman" w:hAnsi="Times New Roman" w:cs="Times New Roman"/>
+                <w:sz w:val="16"/>
+                <w:szCs w:val="16"/>
+                <w:lang w:eastAsia="es-CO"/>
+              </w:rPr>
+              <w:t xml:space="preserve"> elemento del array.</w:t>
+            </w:r>
+          </w:p>
+        </w:tc>
+      </w:tr>
+      <w:tr>
+        <w:tc>
+          <w:tcPr>
+            <w:tcW w:w="0" w:type="auto"/>
+            <w:hideMark/>
+          </w:tcPr>
+          <w:p>
+            <w:pPr>
+              <w:spacing w:after="0" w:line="240" w:lineRule="auto"/>
+              <w:rPr>
+                <w:rFonts w:ascii="Times New Roman" w:eastAsia="Times New Roman" w:hAnsi="Times New Roman" w:cs="Times New Roman"/>
+                <w:b/>
+                <w:sz w:val="16"/>
+                <w:szCs w:val="16"/>
+                <w:lang w:eastAsia="es-CO"/>
+              </w:rPr>
+            </w:pPr>
+            <w:r>
+              <w:rPr>
+                <w:rFonts w:ascii="Courier New" w:eastAsia="Times New Roman" w:hAnsi="Courier New" w:cs="Courier New"/>
+                <w:b/>
+                <w:sz w:val="16"/>
+                <w:szCs w:val="16"/>
+                <w:lang w:eastAsia="es-CO"/>
+              </w:rPr>
+              <w:t>unshift()</w:t>
+            </w:r>
+          </w:p>
+        </w:tc>
+        <w:tc>
+          <w:tcPr>
+            <w:tcW w:w="0" w:type="auto"/>
+            <w:hideMark/>
+          </w:tcPr>
+          <w:p>
+            <w:pPr>
+              <w:spacing w:after="0" w:line="240" w:lineRule="auto"/>
+              <w:rPr>
+                <w:rFonts w:ascii="Times New Roman" w:eastAsia="Times New Roman" w:hAnsi="Times New Roman" w:cs="Times New Roman"/>
+                <w:sz w:val="16"/>
+                <w:szCs w:val="16"/>
+                <w:lang w:eastAsia="es-CO"/>
+              </w:rPr>
+            </w:pPr>
+            <w:r>
+              <w:rPr>
+                <w:rFonts w:ascii="Courier New" w:eastAsia="Times New Roman" w:hAnsi="Courier New" w:cs="Courier New"/>
+                <w:sz w:val="16"/>
+                <w:szCs w:val="16"/>
+                <w:lang w:eastAsia="es-CO"/>
+              </w:rPr>
+              <w:t>arr.unshift(0)</w:t>
+            </w:r>
+          </w:p>
+        </w:tc>
+        <w:tc>
+          <w:tcPr>
+            <w:tcW w:w="0" w:type="auto"/>
+            <w:hideMark/>
+          </w:tcPr>
+          <w:p>
+            <w:pPr>
+              <w:spacing w:after="0" w:line="240" w:lineRule="auto"/>
+              <w:rPr>
+                <w:rFonts w:ascii="Times New Roman" w:eastAsia="Times New Roman" w:hAnsi="Times New Roman" w:cs="Times New Roman"/>
+                <w:sz w:val="16"/>
+                <w:szCs w:val="16"/>
+                <w:lang w:eastAsia="es-CO"/>
+              </w:rPr>
+            </w:pPr>
+            <w:r>
+              <w:rPr>
+                <w:rFonts w:ascii="Times New Roman" w:eastAsia="Times New Roman" w:hAnsi="Times New Roman" w:cs="Times New Roman"/>
+                <w:sz w:val="16"/>
+                <w:szCs w:val="16"/>
+                <w:lang w:eastAsia="es-CO"/>
+              </w:rPr>
+              <w:t xml:space="preserve">Agrega un elemento al </w:t>
+            </w:r>
+            <w:r>
+              <w:rPr>
+                <w:rFonts w:ascii="Times New Roman" w:eastAsia="Times New Roman" w:hAnsi="Times New Roman" w:cs="Times New Roman"/>
+                <w:b/>
+                <w:bCs/>
+                <w:sz w:val="16"/>
+                <w:szCs w:val="16"/>
+                <w:lang w:eastAsia="es-CO"/>
+              </w:rPr>
+              <w:t>inicio</w:t>
+            </w:r>
+            <w:r>
+              <w:rPr>
+                <w:rFonts w:ascii="Times New Roman" w:eastAsia="Times New Roman" w:hAnsi="Times New Roman" w:cs="Times New Roman"/>
+                <w:sz w:val="16"/>
+                <w:szCs w:val="16"/>
+                <w:lang w:eastAsia="es-CO"/>
+              </w:rPr>
+              <w:t xml:space="preserve"> del array.</w:t>
+            </w:r>
+          </w:p>
+        </w:tc>
+      </w:tr>
+      <w:tr>
+        <w:tc>
+          <w:tcPr>
+            <w:tcW w:w="0" w:type="auto"/>
+            <w:hideMark/>
+          </w:tcPr>
+          <w:p>
+            <w:pPr>
+              <w:spacing w:after="0" w:line="240" w:lineRule="auto"/>
+              <w:rPr>
+                <w:rFonts w:ascii="Times New Roman" w:eastAsia="Times New Roman" w:hAnsi="Times New Roman" w:cs="Times New Roman"/>
+                <w:b/>
+                <w:sz w:val="16"/>
+                <w:szCs w:val="16"/>
+                <w:lang w:eastAsia="es-CO"/>
+              </w:rPr>
+            </w:pPr>
+            <w:r>
+              <w:rPr>
+                <w:rFonts w:ascii="Courier New" w:eastAsia="Times New Roman" w:hAnsi="Courier New" w:cs="Courier New"/>
+                <w:b/>
+                <w:sz w:val="16"/>
+                <w:szCs w:val="16"/>
+                <w:lang w:eastAsia="es-CO"/>
+              </w:rPr>
+              <w:t>forEach()</w:t>
+            </w:r>
+          </w:p>
+        </w:tc>
+        <w:tc>
+          <w:tcPr>
+            <w:tcW w:w="0" w:type="auto"/>
+            <w:hideMark/>
+          </w:tcPr>
+          <w:p>
+            <w:pPr>
+              <w:spacing w:after="0" w:line="240" w:lineRule="auto"/>
+              <w:rPr>
+                <w:rFonts w:ascii="Times New Roman" w:eastAsia="Times New Roman" w:hAnsi="Times New Roman" w:cs="Times New Roman"/>
+                <w:sz w:val="16"/>
+                <w:szCs w:val="16"/>
+                <w:lang w:eastAsia="es-CO"/>
+              </w:rPr>
+            </w:pPr>
+            <w:r>
+              <w:rPr>
+                <w:rFonts w:ascii="Courier New" w:eastAsia="Times New Roman" w:hAnsi="Courier New" w:cs="Courier New"/>
+                <w:sz w:val="16"/>
+                <w:szCs w:val="16"/>
+                <w:lang w:eastAsia="es-CO"/>
+              </w:rPr>
+              <w:t>arr.forEach(item =&gt; console.log(item))</w:t>
+            </w:r>
+          </w:p>
+        </w:tc>
+        <w:tc>
+          <w:tcPr>
+            <w:tcW w:w="0" w:type="auto"/>
+            <w:hideMark/>
+          </w:tcPr>
+          <w:p>
+            <w:pPr>
+              <w:spacing w:after="0" w:line="240" w:lineRule="auto"/>
+              <w:rPr>
+                <w:rFonts w:ascii="Times New Roman" w:eastAsia="Times New Roman" w:hAnsi="Times New Roman" w:cs="Times New Roman"/>
+                <w:sz w:val="16"/>
+                <w:szCs w:val="16"/>
+                <w:lang w:eastAsia="es-CO"/>
+              </w:rPr>
+            </w:pPr>
+            <w:r>
+              <w:rPr>
+                <w:rFonts w:ascii="Times New Roman" w:eastAsia="Times New Roman" w:hAnsi="Times New Roman" w:cs="Times New Roman"/>
+                <w:sz w:val="16"/>
+                <w:szCs w:val="16"/>
+                <w:lang w:eastAsia="es-CO"/>
+              </w:rPr>
+              <w:t>Ejecuta una función por cada elemento del array.</w:t>
+            </w:r>
+          </w:p>
+        </w:tc>
+      </w:tr>
+      <w:tr>
+        <w:tc>
+          <w:tcPr>
+            <w:tcW w:w="0" w:type="auto"/>
+            <w:hideMark/>
+          </w:tcPr>
+          <w:p>
+            <w:pPr>
+              <w:spacing w:after="0" w:line="240" w:lineRule="auto"/>
+              <w:rPr>
+                <w:rFonts w:ascii="Times New Roman" w:eastAsia="Times New Roman" w:hAnsi="Times New Roman" w:cs="Times New Roman"/>
+                <w:b/>
+                <w:sz w:val="16"/>
+                <w:szCs w:val="16"/>
+                <w:lang w:eastAsia="es-CO"/>
+              </w:rPr>
+            </w:pPr>
+            <w:r>
+              <w:rPr>
+                <w:rFonts w:ascii="Courier New" w:eastAsia="Times New Roman" w:hAnsi="Courier New" w:cs="Courier New"/>
+                <w:b/>
+                <w:sz w:val="16"/>
+                <w:szCs w:val="16"/>
+                <w:lang w:eastAsia="es-CO"/>
+              </w:rPr>
+              <w:t>map()</w:t>
+            </w:r>
+          </w:p>
+        </w:tc>
+        <w:tc>
+          <w:tcPr>
+            <w:tcW w:w="0" w:type="auto"/>
+            <w:hideMark/>
+          </w:tcPr>
+          <w:p>
+            <w:pPr>
+              <w:spacing w:after="0" w:line="240" w:lineRule="auto"/>
+              <w:rPr>
+                <w:rFonts w:ascii="Times New Roman" w:eastAsia="Times New Roman" w:hAnsi="Times New Roman" w:cs="Times New Roman"/>
+                <w:sz w:val="16"/>
+                <w:szCs w:val="16"/>
+                <w:lang w:eastAsia="es-CO"/>
+              </w:rPr>
+            </w:pPr>
+            <w:r>
+              <w:rPr>
+                <w:rFonts w:ascii="Courier New" w:eastAsia="Times New Roman" w:hAnsi="Courier New" w:cs="Courier New"/>
+                <w:sz w:val="16"/>
+                <w:szCs w:val="16"/>
+                <w:lang w:eastAsia="es-CO"/>
+              </w:rPr>
+              <w:t>let dobles = arr.map(num =&gt; num * 2)</w:t>
+            </w:r>
+          </w:p>
+        </w:tc>
+        <w:tc>
+          <w:tcPr>
+            <w:tcW w:w="0" w:type="auto"/>
+            <w:hideMark/>
+          </w:tcPr>
+          <w:p>
+            <w:pPr>
+              <w:spacing w:after="0" w:line="240" w:lineRule="auto"/>
+              <w:rPr>
+                <w:rFonts w:ascii="Times New Roman" w:eastAsia="Times New Roman" w:hAnsi="Times New Roman" w:cs="Times New Roman"/>
+                <w:sz w:val="16"/>
+                <w:szCs w:val="16"/>
+                <w:lang w:eastAsia="es-CO"/>
+              </w:rPr>
+            </w:pPr>
+            <w:r>
+              <w:rPr>
+                <w:rFonts w:ascii="Times New Roman" w:eastAsia="Times New Roman" w:hAnsi="Times New Roman" w:cs="Times New Roman"/>
+                <w:sz w:val="16"/>
+                <w:szCs w:val="16"/>
+                <w:lang w:eastAsia="es-CO"/>
+              </w:rPr>
+              <w:t>Crea un nuevo array con los resultados de aplicar una función.</w:t>
+            </w:r>
+          </w:p>
+        </w:tc>
+        <w:bookmarkStart w:id="0" w:name="_GoBack"/>
+        <w:bookmarkEnd w:id="0"/>
+      </w:tr>
+      <w:tr>
+        <w:tc>
+          <w:tcPr>
+            <w:tcW w:w="0" w:type="auto"/>
+            <w:hideMark/>
+          </w:tcPr>
+          <w:p>
+            <w:pPr>
+              <w:spacing w:after="0" w:line="240" w:lineRule="auto"/>
+              <w:rPr>
+                <w:rFonts w:ascii="Times New Roman" w:eastAsia="Times New Roman" w:hAnsi="Times New Roman" w:cs="Times New Roman"/>
+                <w:b/>
+                <w:sz w:val="16"/>
+                <w:szCs w:val="16"/>
+                <w:lang w:eastAsia="es-CO"/>
+              </w:rPr>
+            </w:pPr>
+            <w:r>
+              <w:rPr>
+                <w:rFonts w:ascii="Courier New" w:eastAsia="Times New Roman" w:hAnsi="Courier New" w:cs="Courier New"/>
+                <w:b/>
+                <w:sz w:val="16"/>
+                <w:szCs w:val="16"/>
+                <w:lang w:eastAsia="es-CO"/>
+              </w:rPr>
+              <w:t>filter()</w:t>
+            </w:r>
+          </w:p>
+        </w:tc>
+        <w:tc>
+          <w:tcPr>
+            <w:tcW w:w="0" w:type="auto"/>
+            <w:hideMark/>
+          </w:tcPr>
+          <w:p>
+            <w:pPr>
+              <w:spacing w:after="0" w:line="240" w:lineRule="auto"/>
+              <w:rPr>
+                <w:rFonts w:ascii="Times New Roman" w:eastAsia="Times New Roman" w:hAnsi="Times New Roman" w:cs="Times New Roman"/>
+                <w:sz w:val="16"/>
+                <w:szCs w:val="16"/>
+                <w:lang w:eastAsia="es-CO"/>
+              </w:rPr>
+            </w:pPr>
+            <w:r>
+              <w:rPr>
+                <w:rFonts w:ascii="Courier New" w:eastAsia="Times New Roman" w:hAnsi="Courier New" w:cs="Courier New"/>
+                <w:sz w:val="16"/>
+                <w:szCs w:val="16"/>
+                <w:lang w:eastAsia="es-CO"/>
+              </w:rPr>
+              <w:t>let mayores = arr.filter(num =&gt; num &gt; 5)</w:t>
+            </w:r>
+          </w:p>
+        </w:tc>
+        <w:tc>
+          <w:tcPr>
+            <w:tcW w:w="0" w:type="auto"/>
+            <w:hideMark/>
+          </w:tcPr>
+          <w:p>
+            <w:pPr>
+              <w:spacing w:after="0" w:line="240" w:lineRule="auto"/>
+              <w:rPr>
+                <w:rFonts w:ascii="Times New Roman" w:eastAsia="Times New Roman" w:hAnsi="Times New Roman" w:cs="Times New Roman"/>
+                <w:sz w:val="16"/>
+                <w:szCs w:val="16"/>
+                <w:lang w:eastAsia="es-CO"/>
+              </w:rPr>
+            </w:pPr>
+            <w:r>
+              <w:rPr>
+                <w:rFonts w:ascii="Times New Roman" w:eastAsia="Times New Roman" w:hAnsi="Times New Roman" w:cs="Times New Roman"/>
+                <w:sz w:val="16"/>
+                <w:szCs w:val="16"/>
+                <w:lang w:eastAsia="es-CO"/>
+              </w:rPr>
+              <w:t xml:space="preserve">Crea un nuevo array con los elementos que </w:t>
+            </w:r>
+            <w:r>
+              <w:rPr>
+                <w:rFonts w:ascii="Times New Roman" w:eastAsia="Times New Roman" w:hAnsi="Times New Roman" w:cs="Times New Roman"/>
+                <w:b/>
+                <w:bCs/>
+                <w:sz w:val="16"/>
+                <w:szCs w:val="16"/>
+                <w:lang w:eastAsia="es-CO"/>
+              </w:rPr>
+              <w:t>cumplen una condición</w:t>
+            </w:r>
+            <w:r>
+              <w:rPr>
+                <w:rFonts w:ascii="Times New Roman" w:eastAsia="Times New Roman" w:hAnsi="Times New Roman" w:cs="Times New Roman"/>
+                <w:sz w:val="16"/>
+                <w:szCs w:val="16"/>
+                <w:lang w:eastAsia="es-CO"/>
+              </w:rPr>
+              <w:t>.</w:t>
+            </w:r>
+          </w:p>
+        </w:tc>
+      </w:tr>
+      <w:tr>
+        <w:tc>
+          <w:tcPr>
+            <w:tcW w:w="0" w:type="auto"/>
+            <w:hideMark/>
+          </w:tcPr>
+          <w:p>
+            <w:pPr>
+              <w:spacing w:after="0" w:line="240" w:lineRule="auto"/>
+              <w:rPr>
+                <w:rFonts w:ascii="Times New Roman" w:eastAsia="Times New Roman" w:hAnsi="Times New Roman" w:cs="Times New Roman"/>
+                <w:b/>
+                <w:sz w:val="16"/>
+                <w:szCs w:val="16"/>
+                <w:lang w:eastAsia="es-CO"/>
+              </w:rPr>
+            </w:pPr>
+            <w:r>
+              <w:rPr>
+                <w:rFonts w:ascii="Courier New" w:eastAsia="Times New Roman" w:hAnsi="Courier New" w:cs="Courier New"/>
+                <w:b/>
+                <w:sz w:val="16"/>
+                <w:szCs w:val="16"/>
+                <w:lang w:eastAsia="es-CO"/>
+              </w:rPr>
+              <w:t>find()</w:t>
+            </w:r>
+          </w:p>
+        </w:tc>
+        <w:tc>
+          <w:tcPr>
+            <w:tcW w:w="0" w:type="auto"/>
+            <w:hideMark/>
+          </w:tcPr>
+          <w:p>
+            <w:pPr>
+              <w:spacing w:after="0" w:line="240" w:lineRule="auto"/>
+              <w:rPr>
+                <w:rFonts w:ascii="Times New Roman" w:eastAsia="Times New Roman" w:hAnsi="Times New Roman" w:cs="Times New Roman"/>
+                <w:sz w:val="16"/>
+                <w:szCs w:val="16"/>
+                <w:lang w:eastAsia="es-CO"/>
+              </w:rPr>
+            </w:pPr>
+            <w:r>
+              <w:rPr>
+                <w:rFonts w:ascii="Courier New" w:eastAsia="Times New Roman" w:hAnsi="Courier New" w:cs="Courier New"/>
+                <w:sz w:val="16"/>
+                <w:szCs w:val="16"/>
+                <w:lang w:eastAsia="es-CO"/>
+              </w:rPr>
+              <w:t>let encontrado = arr.find(num =&gt; num === 3)</w:t>
+            </w:r>
+          </w:p>
+        </w:tc>
+        <w:tc>
+          <w:tcPr>
+            <w:tcW w:w="0" w:type="auto"/>
+            <w:hideMark/>
+          </w:tcPr>
+          <w:p>
+            <w:pPr>
+              <w:spacing w:after="0" w:line="240" w:lineRule="auto"/>
+              <w:rPr>
+                <w:rFonts w:ascii="Times New Roman" w:eastAsia="Times New Roman" w:hAnsi="Times New Roman" w:cs="Times New Roman"/>
+                <w:sz w:val="16"/>
+                <w:szCs w:val="16"/>
+                <w:lang w:eastAsia="es-CO"/>
+              </w:rPr>
+            </w:pPr>
+            <w:r>
+              <w:rPr>
+                <w:rFonts w:ascii="Times New Roman" w:eastAsia="Times New Roman" w:hAnsi="Times New Roman" w:cs="Times New Roman"/>
+                <w:sz w:val="16"/>
+                <w:szCs w:val="16"/>
+                <w:lang w:eastAsia="es-CO"/>
+              </w:rPr>
+              <w:t xml:space="preserve">Devuelve el </w:t>
+            </w:r>
+            <w:r>
+              <w:rPr>
+                <w:rFonts w:ascii="Times New Roman" w:eastAsia="Times New Roman" w:hAnsi="Times New Roman" w:cs="Times New Roman"/>
+                <w:b/>
+                <w:bCs/>
+                <w:sz w:val="16"/>
+                <w:szCs w:val="16"/>
+                <w:lang w:eastAsia="es-CO"/>
+              </w:rPr>
+              <w:t>primer</w:t>
+            </w:r>
+            <w:r>
+              <w:rPr>
+                <w:rFonts w:ascii="Times New Roman" w:eastAsia="Times New Roman" w:hAnsi="Times New Roman" w:cs="Times New Roman"/>
+                <w:sz w:val="16"/>
+                <w:szCs w:val="16"/>
+                <w:lang w:eastAsia="es-CO"/>
+              </w:rPr>
+              <w:t xml:space="preserve"> elemento que cumple con la condición.</w:t>
+            </w:r>
+          </w:p>
+        </w:tc>
+      </w:tr>
+      <w:tr>
+        <w:tc>
+          <w:tcPr>
+            <w:tcW w:w="0" w:type="auto"/>
+            <w:hideMark/>
+          </w:tcPr>
+          <w:p>
+            <w:pPr>
+              <w:spacing w:after="0" w:line="240" w:lineRule="auto"/>
+              <w:rPr>
+                <w:rFonts w:ascii="Times New Roman" w:eastAsia="Times New Roman" w:hAnsi="Times New Roman" w:cs="Times New Roman"/>
+                <w:b/>
+                <w:sz w:val="16"/>
+                <w:szCs w:val="16"/>
+                <w:lang w:eastAsia="es-CO"/>
+              </w:rPr>
+            </w:pPr>
+            <w:r>
+              <w:rPr>
+                <w:rFonts w:ascii="Courier New" w:eastAsia="Times New Roman" w:hAnsi="Courier New" w:cs="Courier New"/>
+                <w:b/>
+                <w:sz w:val="16"/>
+                <w:szCs w:val="16"/>
+                <w:lang w:eastAsia="es-CO"/>
+              </w:rPr>
+              <w:t>includes()</w:t>
+            </w:r>
+          </w:p>
+        </w:tc>
+        <w:tc>
+          <w:tcPr>
+            <w:tcW w:w="0" w:type="auto"/>
+            <w:hideMark/>
+          </w:tcPr>
+          <w:p>
+            <w:pPr>
+              <w:spacing w:after="0" w:line="240" w:lineRule="auto"/>
+              <w:rPr>
+                <w:rFonts w:ascii="Times New Roman" w:eastAsia="Times New Roman" w:hAnsi="Times New Roman" w:cs="Times New Roman"/>
+                <w:sz w:val="16"/>
+                <w:szCs w:val="16"/>
+                <w:lang w:eastAsia="es-CO"/>
+              </w:rPr>
+            </w:pPr>
+            <w:r>
+              <w:rPr>
+                <w:rFonts w:ascii="Courier New" w:eastAsia="Times New Roman" w:hAnsi="Courier New" w:cs="Courier New"/>
+                <w:sz w:val="16"/>
+                <w:szCs w:val="16"/>
+                <w:lang w:eastAsia="es-CO"/>
+              </w:rPr>
+              <w:t>arr.includes(3)</w:t>
+            </w:r>
+          </w:p>
+        </w:tc>
+        <w:tc>
+          <w:tcPr>
+            <w:tcW w:w="0" w:type="auto"/>
+            <w:hideMark/>
+          </w:tcPr>
+          <w:p>
+            <w:pPr>
+              <w:spacing w:after="0" w:line="240" w:lineRule="auto"/>
+              <w:rPr>
+                <w:rFonts w:ascii="Times New Roman" w:eastAsia="Times New Roman" w:hAnsi="Times New Roman" w:cs="Times New Roman"/>
+                <w:sz w:val="16"/>
+                <w:szCs w:val="16"/>
+                <w:lang w:eastAsia="es-CO"/>
+              </w:rPr>
+            </w:pPr>
+            <w:r>
+              <w:rPr>
+                <w:rFonts w:ascii="Times New Roman" w:eastAsia="Times New Roman" w:hAnsi="Times New Roman" w:cs="Times New Roman"/>
+                <w:sz w:val="16"/>
+                <w:szCs w:val="16"/>
+                <w:lang w:eastAsia="es-CO"/>
+              </w:rPr>
+              <w:t xml:space="preserve">Retorna </w:t>
+            </w:r>
+            <w:r>
+              <w:rPr>
+                <w:rFonts w:ascii="Courier New" w:eastAsia="Times New Roman" w:hAnsi="Courier New" w:cs="Courier New"/>
+                <w:sz w:val="16"/>
+                <w:szCs w:val="16"/>
+                <w:lang w:eastAsia="es-CO"/>
+              </w:rPr>
+              <w:t>true</w:t>
+            </w:r>
+            <w:r>
+              <w:rPr>
+                <w:rFonts w:ascii="Times New Roman" w:eastAsia="Times New Roman" w:hAnsi="Times New Roman" w:cs="Times New Roman"/>
+                <w:sz w:val="16"/>
+                <w:szCs w:val="16"/>
+                <w:lang w:eastAsia="es-CO"/>
+              </w:rPr>
+              <w:t xml:space="preserve"> si el valor está en el array.</w:t>
+            </w:r>
+          </w:p>
+        </w:tc>
+      </w:tr>
+      <w:tr>
+        <w:tc>
+          <w:tcPr>
+            <w:tcW w:w="0" w:type="auto"/>
+            <w:hideMark/>
+          </w:tcPr>
+          <w:p>
+            <w:pPr>
+              <w:spacing w:after="0" w:line="240" w:lineRule="auto"/>
+              <w:rPr>
+                <w:rFonts w:ascii="Times New Roman" w:eastAsia="Times New Roman" w:hAnsi="Times New Roman" w:cs="Times New Roman"/>
+                <w:b/>
+                <w:sz w:val="16"/>
+                <w:szCs w:val="16"/>
+                <w:lang w:eastAsia="es-CO"/>
+              </w:rPr>
+            </w:pPr>
+            <w:r>
+              <w:rPr>
+                <w:rFonts w:ascii="Courier New" w:eastAsia="Times New Roman" w:hAnsi="Courier New" w:cs="Courier New"/>
+                <w:b/>
+                <w:sz w:val="16"/>
+                <w:szCs w:val="16"/>
+                <w:lang w:eastAsia="es-CO"/>
+              </w:rPr>
+              <w:t>indexOf()</w:t>
+            </w:r>
+          </w:p>
+        </w:tc>
+        <w:tc>
+          <w:tcPr>
+            <w:tcW w:w="0" w:type="auto"/>
+            <w:hideMark/>
+          </w:tcPr>
+          <w:p>
+            <w:pPr>
+              <w:spacing w:after="0" w:line="240" w:lineRule="auto"/>
+              <w:rPr>
+                <w:rFonts w:ascii="Times New Roman" w:eastAsia="Times New Roman" w:hAnsi="Times New Roman" w:cs="Times New Roman"/>
+                <w:sz w:val="16"/>
+                <w:szCs w:val="16"/>
+                <w:lang w:eastAsia="es-CO"/>
+              </w:rPr>
+            </w:pPr>
+            <w:r>
+              <w:rPr>
+                <w:rFonts w:ascii="Courier New" w:eastAsia="Times New Roman" w:hAnsi="Courier New" w:cs="Courier New"/>
+                <w:sz w:val="16"/>
+                <w:szCs w:val="16"/>
+                <w:lang w:eastAsia="es-CO"/>
+              </w:rPr>
+              <w:t>arr.indexOf(3)</w:t>
+            </w:r>
+          </w:p>
+        </w:tc>
+        <w:tc>
+          <w:tcPr>
+            <w:tcW w:w="0" w:type="auto"/>
+            <w:hideMark/>
+          </w:tcPr>
+          <w:p>
+            <w:pPr>
+              <w:spacing w:after="0" w:line="240" w:lineRule="auto"/>
+              <w:rPr>
+                <w:rFonts w:ascii="Times New Roman" w:eastAsia="Times New Roman" w:hAnsi="Times New Roman" w:cs="Times New Roman"/>
+                <w:sz w:val="16"/>
+                <w:szCs w:val="16"/>
+                <w:lang w:eastAsia="es-CO"/>
+              </w:rPr>
+            </w:pPr>
+            <w:r>
+              <w:rPr>
+                <w:rFonts w:ascii="Times New Roman" w:eastAsia="Times New Roman" w:hAnsi="Times New Roman" w:cs="Times New Roman"/>
+                <w:sz w:val="16"/>
+                <w:szCs w:val="16"/>
+                <w:lang w:eastAsia="es-CO"/>
+              </w:rPr>
+              <w:t xml:space="preserve">Devuelve el índice de la </w:t>
+            </w:r>
+            <w:r>
+              <w:rPr>
+                <w:rFonts w:ascii="Times New Roman" w:eastAsia="Times New Roman" w:hAnsi="Times New Roman" w:cs="Times New Roman"/>
+                <w:b/>
+                <w:bCs/>
+                <w:sz w:val="16"/>
+                <w:szCs w:val="16"/>
+                <w:lang w:eastAsia="es-CO"/>
+              </w:rPr>
+              <w:t>primera aparición</w:t>
+            </w:r>
+            <w:r>
+              <w:rPr>
+                <w:rFonts w:ascii="Times New Roman" w:eastAsia="Times New Roman" w:hAnsi="Times New Roman" w:cs="Times New Roman"/>
+                <w:sz w:val="16"/>
+                <w:szCs w:val="16"/>
+                <w:lang w:eastAsia="es-CO"/>
+              </w:rPr>
+              <w:t xml:space="preserve"> del elemento.</w:t>
+            </w:r>
+          </w:p>
+        </w:tc>
+      </w:tr>
+      <w:tr>
+        <w:tc>
+          <w:tcPr>
+            <w:tcW w:w="0" w:type="auto"/>
+            <w:hideMark/>
+          </w:tcPr>
+          <w:p>
+            <w:pPr>
+              <w:spacing w:after="0" w:line="240" w:lineRule="auto"/>
+              <w:rPr>
+                <w:rFonts w:ascii="Times New Roman" w:eastAsia="Times New Roman" w:hAnsi="Times New Roman" w:cs="Times New Roman"/>
+                <w:b/>
+                <w:sz w:val="16"/>
+                <w:szCs w:val="16"/>
+                <w:lang w:eastAsia="es-CO"/>
+              </w:rPr>
+            </w:pPr>
+            <w:r>
+              <w:rPr>
+                <w:rFonts w:ascii="Courier New" w:eastAsia="Times New Roman" w:hAnsi="Courier New" w:cs="Courier New"/>
+                <w:b/>
+                <w:sz w:val="16"/>
+                <w:szCs w:val="16"/>
+                <w:lang w:eastAsia="es-CO"/>
+              </w:rPr>
+              <w:t>slice()</w:t>
+            </w:r>
+          </w:p>
+        </w:tc>
+        <w:tc>
+          <w:tcPr>
+            <w:tcW w:w="0" w:type="auto"/>
+            <w:hideMark/>
+          </w:tcPr>
+          <w:p>
+            <w:pPr>
+              <w:spacing w:after="0" w:line="240" w:lineRule="auto"/>
+              <w:rPr>
+                <w:rFonts w:ascii="Times New Roman" w:eastAsia="Times New Roman" w:hAnsi="Times New Roman" w:cs="Times New Roman"/>
+                <w:sz w:val="16"/>
+                <w:szCs w:val="16"/>
+                <w:lang w:eastAsia="es-CO"/>
+              </w:rPr>
+            </w:pPr>
+            <w:r>
+              <w:rPr>
+                <w:rFonts w:ascii="Courier New" w:eastAsia="Times New Roman" w:hAnsi="Courier New" w:cs="Courier New"/>
+                <w:sz w:val="16"/>
+                <w:szCs w:val="16"/>
+                <w:lang w:eastAsia="es-CO"/>
+              </w:rPr>
+              <w:t>arr.slice(1, 3)</w:t>
+            </w:r>
+          </w:p>
+        </w:tc>
+        <w:tc>
+          <w:tcPr>
+            <w:tcW w:w="0" w:type="auto"/>
+            <w:hideMark/>
+          </w:tcPr>
+          <w:p>
+            <w:pPr>
+              <w:spacing w:after="0" w:line="240" w:lineRule="auto"/>
+              <w:rPr>
+                <w:rFonts w:ascii="Times New Roman" w:eastAsia="Times New Roman" w:hAnsi="Times New Roman" w:cs="Times New Roman"/>
+                <w:sz w:val="16"/>
+                <w:szCs w:val="16"/>
+                <w:lang w:eastAsia="es-CO"/>
+              </w:rPr>
+            </w:pPr>
+            <w:r>
+              <w:rPr>
+                <w:rFonts w:ascii="Times New Roman" w:eastAsia="Times New Roman" w:hAnsi="Times New Roman" w:cs="Times New Roman"/>
+                <w:sz w:val="16"/>
+                <w:szCs w:val="16"/>
+                <w:lang w:eastAsia="es-CO"/>
+              </w:rPr>
+              <w:t xml:space="preserve">Devuelve una </w:t>
+            </w:r>
+            <w:r>
+              <w:rPr>
+                <w:rFonts w:ascii="Times New Roman" w:eastAsia="Times New Roman" w:hAnsi="Times New Roman" w:cs="Times New Roman"/>
+                <w:b/>
+                <w:bCs/>
+                <w:sz w:val="16"/>
+                <w:szCs w:val="16"/>
+                <w:lang w:eastAsia="es-CO"/>
+              </w:rPr>
+              <w:t>copia parcial</w:t>
+            </w:r>
+            <w:r>
+              <w:rPr>
+                <w:rFonts w:ascii="Times New Roman" w:eastAsia="Times New Roman" w:hAnsi="Times New Roman" w:cs="Times New Roman"/>
+                <w:sz w:val="16"/>
+                <w:szCs w:val="16"/>
+                <w:lang w:eastAsia="es-CO"/>
+              </w:rPr>
+              <w:t xml:space="preserve"> del array (no lo modifica).</w:t>
+            </w:r>
+          </w:p>
+        </w:tc>
+      </w:tr>
+      <w:tr>
+        <w:tc>
+          <w:tcPr>
+            <w:tcW w:w="0" w:type="auto"/>
+            <w:hideMark/>
+          </w:tcPr>
+          <w:p>
+            <w:pPr>
+              <w:spacing w:after="0" w:line="240" w:lineRule="auto"/>
+              <w:rPr>
+                <w:rFonts w:ascii="Times New Roman" w:eastAsia="Times New Roman" w:hAnsi="Times New Roman" w:cs="Times New Roman"/>
+                <w:b/>
+                <w:sz w:val="16"/>
+                <w:szCs w:val="16"/>
+                <w:lang w:eastAsia="es-CO"/>
+              </w:rPr>
+            </w:pPr>
+            <w:r>
+              <w:rPr>
+                <w:rFonts w:ascii="Courier New" w:eastAsia="Times New Roman" w:hAnsi="Courier New" w:cs="Courier New"/>
+                <w:b/>
+                <w:sz w:val="16"/>
+                <w:szCs w:val="16"/>
+                <w:lang w:eastAsia="es-CO"/>
+              </w:rPr>
+              <w:t>splice()</w:t>
+            </w:r>
+          </w:p>
+        </w:tc>
+        <w:tc>
+          <w:tcPr>
+            <w:tcW w:w="0" w:type="auto"/>
+            <w:hideMark/>
+          </w:tcPr>
+          <w:p>
+            <w:pPr>
+              <w:spacing w:after="0" w:line="240" w:lineRule="auto"/>
+              <w:rPr>
+                <w:rFonts w:ascii="Times New Roman" w:eastAsia="Times New Roman" w:hAnsi="Times New Roman" w:cs="Times New Roman"/>
+                <w:sz w:val="16"/>
+                <w:szCs w:val="16"/>
+                <w:lang w:eastAsia="es-CO"/>
+              </w:rPr>
+            </w:pPr>
+            <w:r>
+              <w:rPr>
+                <w:rFonts w:ascii="Courier New" w:eastAsia="Times New Roman" w:hAnsi="Courier New" w:cs="Courier New"/>
+                <w:sz w:val="16"/>
+                <w:szCs w:val="16"/>
+                <w:lang w:eastAsia="es-CO"/>
+              </w:rPr>
+              <w:t>arr.splice(1, 2)</w:t>
+            </w:r>
+          </w:p>
+        </w:tc>
+        <w:tc>
+          <w:tcPr>
+            <w:tcW w:w="0" w:type="auto"/>
+            <w:hideMark/>
+          </w:tcPr>
+          <w:p>
+            <w:pPr>
+              <w:spacing w:after="0" w:line="240" w:lineRule="auto"/>
+              <w:rPr>
+                <w:rFonts w:ascii="Times New Roman" w:eastAsia="Times New Roman" w:hAnsi="Times New Roman" w:cs="Times New Roman"/>
+                <w:sz w:val="16"/>
+                <w:szCs w:val="16"/>
+                <w:lang w:eastAsia="es-CO"/>
+              </w:rPr>
+            </w:pPr>
+            <w:r>
+              <w:rPr>
+                <w:rFonts w:ascii="Times New Roman" w:eastAsia="Times New Roman" w:hAnsi="Times New Roman" w:cs="Times New Roman"/>
+                <w:sz w:val="16"/>
+                <w:szCs w:val="16"/>
+                <w:lang w:eastAsia="es-CO"/>
+              </w:rPr>
+              <w:t xml:space="preserve">Elimina o reemplaza elementos </w:t>
+            </w:r>
+            <w:r>
+              <w:rPr>
+                <w:rFonts w:ascii="Times New Roman" w:eastAsia="Times New Roman" w:hAnsi="Times New Roman" w:cs="Times New Roman"/>
+                <w:b/>
+                <w:bCs/>
+                <w:sz w:val="16"/>
+                <w:szCs w:val="16"/>
+                <w:lang w:eastAsia="es-CO"/>
+              </w:rPr>
+              <w:t>dentro</w:t>
+            </w:r>
+            <w:r>
+              <w:rPr>
+                <w:rFonts w:ascii="Times New Roman" w:eastAsia="Times New Roman" w:hAnsi="Times New Roman" w:cs="Times New Roman"/>
+                <w:sz w:val="16"/>
+                <w:szCs w:val="16"/>
+                <w:lang w:eastAsia="es-CO"/>
+              </w:rPr>
+              <w:t xml:space="preserve"> del array (sí lo modifica).</w:t>
+            </w:r>
+          </w:p>
+        </w:tc>
+      </w:tr>
+      <w:tr>
+        <w:tc>
+          <w:tcPr>
+            <w:tcW w:w="0" w:type="auto"/>
+            <w:hideMark/>
+          </w:tcPr>
+          <w:p>
+            <w:pPr>
+              <w:spacing w:after="0" w:line="240" w:lineRule="auto"/>
+              <w:rPr>
+                <w:rFonts w:ascii="Times New Roman" w:eastAsia="Times New Roman" w:hAnsi="Times New Roman" w:cs="Times New Roman"/>
+                <w:b/>
+                <w:sz w:val="16"/>
+                <w:szCs w:val="16"/>
+                <w:lang w:eastAsia="es-CO"/>
+              </w:rPr>
+            </w:pPr>
+            <w:r>
+              <w:rPr>
+                <w:rFonts w:ascii="Courier New" w:eastAsia="Times New Roman" w:hAnsi="Courier New" w:cs="Courier New"/>
+                <w:b/>
+                <w:sz w:val="16"/>
+                <w:szCs w:val="16"/>
+                <w:lang w:eastAsia="es-CO"/>
+              </w:rPr>
+              <w:t>concat()</w:t>
+            </w:r>
+          </w:p>
+        </w:tc>
+        <w:tc>
+          <w:tcPr>
+            <w:tcW w:w="0" w:type="auto"/>
+            <w:hideMark/>
+          </w:tcPr>
+          <w:p>
+            <w:pPr>
+              <w:spacing w:after="0" w:line="240" w:lineRule="auto"/>
+              <w:rPr>
+                <w:rFonts w:ascii="Times New Roman" w:eastAsia="Times New Roman" w:hAnsi="Times New Roman" w:cs="Times New Roman"/>
+                <w:sz w:val="16"/>
+                <w:szCs w:val="16"/>
+                <w:lang w:eastAsia="es-CO"/>
+              </w:rPr>
+            </w:pPr>
+            <w:r>
+              <w:rPr>
+                <w:rFonts w:ascii="Courier New" w:eastAsia="Times New Roman" w:hAnsi="Courier New" w:cs="Courier New"/>
+                <w:sz w:val="16"/>
+                <w:szCs w:val="16"/>
+                <w:lang w:eastAsia="es-CO"/>
+              </w:rPr>
+              <w:t>arr.concat(otroArray)</w:t>
+            </w:r>
+          </w:p>
+        </w:tc>
+        <w:tc>
+          <w:tcPr>
+            <w:tcW w:w="0" w:type="auto"/>
+            <w:hideMark/>
+          </w:tcPr>
+          <w:p>
+            <w:pPr>
+              <w:spacing w:after="0" w:line="240" w:lineRule="auto"/>
+              <w:rPr>
+                <w:rFonts w:ascii="Times New Roman" w:eastAsia="Times New Roman" w:hAnsi="Times New Roman" w:cs="Times New Roman"/>
+                <w:sz w:val="16"/>
+                <w:szCs w:val="16"/>
+                <w:lang w:eastAsia="es-CO"/>
+              </w:rPr>
+            </w:pPr>
+            <w:r>
+              <w:rPr>
+                <w:rFonts w:ascii="Times New Roman" w:eastAsia="Times New Roman" w:hAnsi="Times New Roman" w:cs="Times New Roman"/>
+                <w:sz w:val="16"/>
+                <w:szCs w:val="16"/>
+                <w:lang w:eastAsia="es-CO"/>
+              </w:rPr>
+              <w:t>Une dos arrays y devuelve un nuevo array.</w:t>
+            </w:r>
+          </w:p>
+        </w:tc>
+      </w:tr>
+      <w:tr>
+        <w:tc>
+          <w:tcPr>
+            <w:tcW w:w="0" w:type="auto"/>
+            <w:hideMark/>
+          </w:tcPr>
+          <w:p>
+            <w:pPr>
+              <w:spacing w:after="0" w:line="240" w:lineRule="auto"/>
+              <w:rPr>
+                <w:rFonts w:ascii="Times New Roman" w:eastAsia="Times New Roman" w:hAnsi="Times New Roman" w:cs="Times New Roman"/>
+                <w:b/>
+                <w:sz w:val="16"/>
+                <w:szCs w:val="16"/>
+                <w:lang w:eastAsia="es-CO"/>
+              </w:rPr>
+            </w:pPr>
+            <w:r>
+              <w:rPr>
+                <w:rFonts w:ascii="Courier New" w:eastAsia="Times New Roman" w:hAnsi="Courier New" w:cs="Courier New"/>
+                <w:b/>
+                <w:sz w:val="16"/>
+                <w:szCs w:val="16"/>
+                <w:lang w:eastAsia="es-CO"/>
+              </w:rPr>
+              <w:t>join()</w:t>
+            </w:r>
+          </w:p>
+        </w:tc>
+        <w:tc>
+          <w:tcPr>
+            <w:tcW w:w="0" w:type="auto"/>
+            <w:hideMark/>
+          </w:tcPr>
+          <w:p>
+            <w:pPr>
+              <w:spacing w:after="0" w:line="240" w:lineRule="auto"/>
+              <w:rPr>
+                <w:rFonts w:ascii="Times New Roman" w:eastAsia="Times New Roman" w:hAnsi="Times New Roman" w:cs="Times New Roman"/>
+                <w:sz w:val="16"/>
+                <w:szCs w:val="16"/>
+                <w:lang w:eastAsia="es-CO"/>
+              </w:rPr>
+            </w:pPr>
+            <w:r>
+              <w:rPr>
+                <w:rFonts w:ascii="Courier New" w:eastAsia="Times New Roman" w:hAnsi="Courier New" w:cs="Courier New"/>
+                <w:sz w:val="16"/>
+                <w:szCs w:val="16"/>
+                <w:lang w:eastAsia="es-CO"/>
+              </w:rPr>
+              <w:t>arr.join(", ")</w:t>
+            </w:r>
+          </w:p>
+        </w:tc>
+        <w:tc>
+          <w:tcPr>
+            <w:tcW w:w="0" w:type="auto"/>
+            <w:hideMark/>
+          </w:tcPr>
+          <w:p>
+            <w:pPr>
+              <w:spacing w:after="0" w:line="240" w:lineRule="auto"/>
+              <w:rPr>
+                <w:rFonts w:ascii="Times New Roman" w:eastAsia="Times New Roman" w:hAnsi="Times New Roman" w:cs="Times New Roman"/>
+                <w:sz w:val="16"/>
+                <w:szCs w:val="16"/>
+                <w:lang w:eastAsia="es-CO"/>
+              </w:rPr>
+            </w:pPr>
+            <w:r>
+              <w:rPr>
+                <w:rFonts w:ascii="Times New Roman" w:eastAsia="Times New Roman" w:hAnsi="Times New Roman" w:cs="Times New Roman"/>
+                <w:sz w:val="16"/>
+                <w:szCs w:val="16"/>
+                <w:lang w:eastAsia="es-CO"/>
+              </w:rPr>
+              <w:t>Une todos los elementos del array en un string.</w:t>
+            </w:r>
+          </w:p>
+        </w:tc>
+      </w:tr>
+      <w:tr>
+        <w:tc>
+          <w:tcPr>
+            <w:tcW w:w="0" w:type="auto"/>
+            <w:hideMark/>
+          </w:tcPr>
+          <w:p>
+            <w:pPr>
+              <w:spacing w:after="0" w:line="240" w:lineRule="auto"/>
+              <w:rPr>
+                <w:rFonts w:ascii="Times New Roman" w:eastAsia="Times New Roman" w:hAnsi="Times New Roman" w:cs="Times New Roman"/>
+                <w:b/>
+                <w:sz w:val="16"/>
+                <w:szCs w:val="16"/>
+                <w:lang w:eastAsia="es-CO"/>
+              </w:rPr>
+            </w:pPr>
+            <w:r>
+              <w:rPr>
+                <w:rFonts w:ascii="Courier New" w:eastAsia="Times New Roman" w:hAnsi="Courier New" w:cs="Courier New"/>
+                <w:b/>
+                <w:sz w:val="16"/>
+                <w:szCs w:val="16"/>
+                <w:lang w:eastAsia="es-CO"/>
+              </w:rPr>
+              <w:t>reduce()</w:t>
+            </w:r>
+          </w:p>
+        </w:tc>
+        <w:tc>
+          <w:tcPr>
+            <w:tcW w:w="0" w:type="auto"/>
+            <w:hideMark/>
+          </w:tcPr>
+          <w:p>
+            <w:pPr>
+              <w:spacing w:after="0" w:line="240" w:lineRule="auto"/>
+              <w:rPr>
+                <w:rFonts w:ascii="Times New Roman" w:eastAsia="Times New Roman" w:hAnsi="Times New Roman" w:cs="Times New Roman"/>
+                <w:sz w:val="16"/>
+                <w:szCs w:val="16"/>
+                <w:lang w:eastAsia="es-CO"/>
+              </w:rPr>
+            </w:pPr>
+            <w:r>
+              <w:rPr>
+                <w:rFonts w:ascii="Courier New" w:eastAsia="Times New Roman" w:hAnsi="Courier New" w:cs="Courier New"/>
+                <w:sz w:val="16"/>
+                <w:szCs w:val="16"/>
+                <w:lang w:eastAsia="es-CO"/>
+              </w:rPr>
+              <w:t>arr.reduce((acc, val) =&gt; acc + val, 0)</w:t>
+            </w:r>
+          </w:p>
+        </w:tc>
+        <w:tc>
+          <w:tcPr>
+            <w:tcW w:w="0" w:type="auto"/>
+            <w:hideMark/>
+          </w:tcPr>
+          <w:p>
+            <w:pPr>
+              <w:spacing w:after="0" w:line="240" w:lineRule="auto"/>
+              <w:rPr>
+                <w:rFonts w:ascii="Times New Roman" w:eastAsia="Times New Roman" w:hAnsi="Times New Roman" w:cs="Times New Roman"/>
+                <w:sz w:val="16"/>
+                <w:szCs w:val="16"/>
+                <w:lang w:eastAsia="es-CO"/>
+              </w:rPr>
+            </w:pPr>
+            <w:r>
+              <w:rPr>
+                <w:rFonts w:ascii="Times New Roman" w:eastAsia="Times New Roman" w:hAnsi="Times New Roman" w:cs="Times New Roman"/>
+                <w:sz w:val="16"/>
+                <w:szCs w:val="16"/>
+                <w:lang w:eastAsia="es-CO"/>
+              </w:rPr>
+              <w:t>Reduce el array a un solo valor acumulando resultados.</w:t>
+            </w:r>
+          </w:p>
+        </w:tc>
+      </w:tr>
+      <w:tr>
+        <w:tc>
+          <w:tcPr>
+            <w:tcW w:w="0" w:type="auto"/>
+            <w:hideMark/>
+          </w:tcPr>
+          <w:p>
+            <w:pPr>
+              <w:spacing w:after="0" w:line="240" w:lineRule="auto"/>
+              <w:rPr>
+                <w:rFonts w:ascii="Times New Roman" w:eastAsia="Times New Roman" w:hAnsi="Times New Roman" w:cs="Times New Roman"/>
+                <w:b/>
+                <w:sz w:val="16"/>
+                <w:szCs w:val="16"/>
+                <w:lang w:eastAsia="es-CO"/>
+              </w:rPr>
+            </w:pPr>
+            <w:r>
+              <w:rPr>
+                <w:rFonts w:ascii="Courier New" w:eastAsia="Times New Roman" w:hAnsi="Courier New" w:cs="Courier New"/>
+                <w:b/>
+                <w:sz w:val="16"/>
+                <w:szCs w:val="16"/>
+                <w:lang w:eastAsia="es-CO"/>
+              </w:rPr>
+              <w:t>reverse()</w:t>
+            </w:r>
+          </w:p>
+        </w:tc>
+        <w:tc>
+          <w:tcPr>
+            <w:tcW w:w="0" w:type="auto"/>
+            <w:hideMark/>
+          </w:tcPr>
+          <w:p>
+            <w:pPr>
+              <w:spacing w:after="0" w:line="240" w:lineRule="auto"/>
+              <w:rPr>
+                <w:rFonts w:ascii="Times New Roman" w:eastAsia="Times New Roman" w:hAnsi="Times New Roman" w:cs="Times New Roman"/>
+                <w:sz w:val="16"/>
+                <w:szCs w:val="16"/>
+                <w:lang w:eastAsia="es-CO"/>
+              </w:rPr>
+            </w:pPr>
+            <w:r>
+              <w:rPr>
+                <w:rFonts w:ascii="Courier New" w:eastAsia="Times New Roman" w:hAnsi="Courier New" w:cs="Courier New"/>
+                <w:sz w:val="16"/>
+                <w:szCs w:val="16"/>
+                <w:lang w:eastAsia="es-CO"/>
+              </w:rPr>
+              <w:t>arr.reverse()</w:t>
+            </w:r>
+          </w:p>
+        </w:tc>
+        <w:tc>
+          <w:tcPr>
+            <w:tcW w:w="0" w:type="auto"/>
+            <w:hideMark/>
+          </w:tcPr>
+          <w:p>
+            <w:pPr>
+              <w:spacing w:after="0" w:line="240" w:lineRule="auto"/>
+              <w:rPr>
+                <w:rFonts w:ascii="Times New Roman" w:eastAsia="Times New Roman" w:hAnsi="Times New Roman" w:cs="Times New Roman"/>
+                <w:sz w:val="16"/>
+                <w:szCs w:val="16"/>
+                <w:lang w:eastAsia="es-CO"/>
+              </w:rPr>
+            </w:pPr>
+            <w:r>
+              <w:rPr>
+                <w:rFonts w:ascii="Times New Roman" w:eastAsia="Times New Roman" w:hAnsi="Times New Roman" w:cs="Times New Roman"/>
+                <w:sz w:val="16"/>
+                <w:szCs w:val="16"/>
+                <w:lang w:eastAsia="es-CO"/>
+              </w:rPr>
+              <w:t>Invierte el orden del array (lo modifica).</w:t>
+            </w:r>
+          </w:p>
+        </w:tc>
+      </w:tr>
+      <w:tr>
+        <w:tc>
+          <w:tcPr>
+            <w:tcW w:w="0" w:type="auto"/>
+            <w:hideMark/>
+          </w:tcPr>
+          <w:p>
+            <w:pPr>
+              <w:spacing w:after="0" w:line="240" w:lineRule="auto"/>
+              <w:rPr>
+                <w:rFonts w:ascii="Times New Roman" w:eastAsia="Times New Roman" w:hAnsi="Times New Roman" w:cs="Times New Roman"/>
+                <w:b/>
+                <w:sz w:val="16"/>
+                <w:szCs w:val="16"/>
+                <w:lang w:eastAsia="es-CO"/>
+              </w:rPr>
+            </w:pPr>
+            <w:r>
+              <w:rPr>
+                <w:rFonts w:ascii="Courier New" w:eastAsia="Times New Roman" w:hAnsi="Courier New" w:cs="Courier New"/>
+                <w:b/>
+                <w:sz w:val="16"/>
+                <w:szCs w:val="16"/>
+                <w:lang w:eastAsia="es-CO"/>
+              </w:rPr>
+              <w:t>sort()</w:t>
+            </w:r>
+          </w:p>
+        </w:tc>
+        <w:tc>
+          <w:tcPr>
+            <w:tcW w:w="0" w:type="auto"/>
+            <w:hideMark/>
+          </w:tcPr>
+          <w:p>
+            <w:pPr>
+              <w:spacing w:after="0" w:line="240" w:lineRule="auto"/>
+              <w:rPr>
+                <w:rFonts w:ascii="Times New Roman" w:eastAsia="Times New Roman" w:hAnsi="Times New Roman" w:cs="Times New Roman"/>
+                <w:sz w:val="16"/>
+                <w:szCs w:val="16"/>
+                <w:lang w:eastAsia="es-CO"/>
+              </w:rPr>
+            </w:pPr>
+            <w:r>
+              <w:rPr>
+                <w:rFonts w:ascii="Courier New" w:eastAsia="Times New Roman" w:hAnsi="Courier New" w:cs="Courier New"/>
+                <w:sz w:val="16"/>
+                <w:szCs w:val="16"/>
+                <w:lang w:eastAsia="es-CO"/>
+              </w:rPr>
+              <w:t>arr.sort((a, b) =&gt; a - b)</w:t>
+            </w:r>
+          </w:p>
+        </w:tc>
+        <w:tc>
+          <w:tcPr>
+            <w:tcW w:w="0" w:type="auto"/>
+            <w:hideMark/>
+          </w:tcPr>
+          <w:p>
+            <w:pPr>
+              <w:spacing w:after="0" w:line="240" w:lineRule="auto"/>
+              <w:rPr>
+                <w:rFonts w:ascii="Times New Roman" w:eastAsia="Times New Roman" w:hAnsi="Times New Roman" w:cs="Times New Roman"/>
+                <w:sz w:val="16"/>
+                <w:szCs w:val="16"/>
+                <w:lang w:eastAsia="es-CO"/>
+              </w:rPr>
+            </w:pPr>
+            <w:r>
+              <w:rPr>
+                <w:rFonts w:ascii="Times New Roman" w:eastAsia="Times New Roman" w:hAnsi="Times New Roman" w:cs="Times New Roman"/>
+                <w:sz w:val="16"/>
+                <w:szCs w:val="16"/>
+                <w:lang w:eastAsia="es-CO"/>
+              </w:rPr>
+              <w:t>Ordena los elementos del array (cuidado: lo modifica).</w:t>
+            </w:r>
+          </w:p>
+        </w:tc>
+      </w:tr>
+    </w:tbl>
+    <w:p/>
+    <w:p/>
+    <w:p/>
+    <w:p/>
+    <w:p/>
+    <w:p/>
+    <w:p>
       <w:pPr>
         <w:rPr>
           <w:b/>
@@ -4475,13 +7387,7 @@
         <w:rPr>
           <w:b/>
         </w:rPr>
-        <w:t xml:space="preserve"> Trabajando con ramas (branches</w:t>
-      </w:r>
-      <w:r>
-        <w:rPr>
-          <w:b/>
-        </w:rPr>
-        <w:t>)</w:t>
+        <w:t xml:space="preserve"> Trabajando con ramas (branches)</w:t>
       </w:r>
     </w:p>
     <w:tbl>
@@ -7851,8 +10757,6 @@
               </w:rPr>
               <w:t>Shift + Alt + ↓ / ↑</w:t>
             </w:r>
-            <w:bookmarkStart w:id="0" w:name="_GoBack"/>
-            <w:bookmarkEnd w:id="0"/>
           </w:p>
         </w:tc>
         <w:tc>
@@ -9550,7 +12454,7 @@
     <w:lsdException w:name="Table Web 2" w:semiHidden="1" w:unhideWhenUsed="1"/>
     <w:lsdException w:name="Table Web 3" w:semiHidden="1" w:unhideWhenUsed="1"/>
     <w:lsdException w:name="Balloon Text" w:semiHidden="1" w:unhideWhenUsed="1"/>
-    <w:lsdException w:name="Table Grid" w:semiHidden="1" w:uiPriority="39" w:unhideWhenUsed="1" w:qFormat="1"/>
+    <w:lsdException w:name="Table Grid" w:uiPriority="39" w:qFormat="1"/>
     <w:lsdException w:name="Table Theme" w:semiHidden="1" w:unhideWhenUsed="1"/>
     <w:lsdException w:name="Placeholder Text" w:semiHidden="1"/>
     <w:lsdException w:name="Light Shading"/>

</xml_diff>

<commit_message>
Actualizar el script en index.html, eliminar archivo de ejercicios de objetos y arrays, y agregar ejercicios de cuentas bancarias en JavaScript.
</commit_message>
<xml_diff>
--- a/Métodos y funciones en JS.docx
+++ b/Métodos y funciones en JS.docx
@@ -3963,21 +3963,38 @@
           <w:b/>
         </w:rPr>
         <w:lastRenderedPageBreak/>
-        <w:t>Tabla de Métodos y Propiedades para Objetos en JavaScript</w:t>
+        <w:t>Tabla de Métodos y Propiedades para</w:t>
+      </w:r>
+      <w:r>
+        <w:rPr>
+          <w:b/>
+          <w:sz w:val="28"/>
+          <w:szCs w:val="28"/>
+        </w:rPr>
+        <w:t xml:space="preserve"> Objetos</w:t>
+      </w:r>
+      <w:r>
+        <w:rPr>
+          <w:b/>
+        </w:rPr>
+        <w:t xml:space="preserve"> en JavaScript</w:t>
       </w:r>
     </w:p>
     <w:tbl>
       <w:tblPr>
         <w:tblStyle w:val="Tablaconcuadrcula"/>
-        <w:tblW w:w="0" w:type="auto"/>
+        <w:tblW w:w="9195" w:type="dxa"/>
         <w:tblLook w:val="04A0" w:firstRow="1" w:lastRow="0" w:firstColumn="1" w:lastColumn="0" w:noHBand="0" w:noVBand="1"/>
       </w:tblPr>
       <w:tblGrid>
-        <w:gridCol w:w="2483"/>
-        <w:gridCol w:w="3155"/>
-        <w:gridCol w:w="3190"/>
+        <w:gridCol w:w="2487"/>
+        <w:gridCol w:w="3159"/>
+        <w:gridCol w:w="3549"/>
       </w:tblGrid>
       <w:tr>
+        <w:trPr>
+          <w:trHeight w:val="202"/>
+        </w:trPr>
         <w:tc>
           <w:tcPr>
             <w:tcW w:w="0" w:type="auto"/>
@@ -4073,6 +4090,9 @@
         </w:tc>
       </w:tr>
       <w:tr>
+        <w:trPr>
+          <w:trHeight w:val="188"/>
+        </w:trPr>
         <w:tc>
           <w:tcPr>
             <w:tcW w:w="0" w:type="auto"/>
@@ -4137,14 +4157,16 @@
               <w:spacing w:after="0" w:line="240" w:lineRule="auto"/>
               <w:rPr>
                 <w:rFonts w:ascii="Times New Roman" w:eastAsia="Times New Roman" w:hAnsi="Times New Roman" w:cs="Times New Roman"/>
-                <w:sz w:val="16"/>
-                <w:szCs w:val="16"/>
-                <w:lang w:eastAsia="es-CO"/>
-              </w:rPr>
-            </w:pPr>
-            <w:r>
-              <w:rPr>
-                <w:rFonts w:ascii="Times New Roman" w:eastAsia="Times New Roman" w:hAnsi="Times New Roman" w:cs="Times New Roman"/>
+                <w:b/>
+                <w:sz w:val="16"/>
+                <w:szCs w:val="16"/>
+                <w:lang w:eastAsia="es-CO"/>
+              </w:rPr>
+            </w:pPr>
+            <w:r>
+              <w:rPr>
+                <w:rFonts w:ascii="Times New Roman" w:eastAsia="Times New Roman" w:hAnsi="Times New Roman" w:cs="Times New Roman"/>
+                <w:b/>
                 <w:sz w:val="16"/>
                 <w:szCs w:val="16"/>
                 <w:lang w:eastAsia="es-CO"/>
@@ -4155,6 +4177,9 @@
         </w:tc>
       </w:tr>
       <w:tr>
+        <w:trPr>
+          <w:trHeight w:val="405"/>
+        </w:trPr>
         <w:tc>
           <w:tcPr>
             <w:tcW w:w="0" w:type="auto"/>
@@ -4219,14 +4244,16 @@
               <w:spacing w:after="0" w:line="240" w:lineRule="auto"/>
               <w:rPr>
                 <w:rFonts w:ascii="Times New Roman" w:eastAsia="Times New Roman" w:hAnsi="Times New Roman" w:cs="Times New Roman"/>
-                <w:sz w:val="16"/>
-                <w:szCs w:val="16"/>
-                <w:lang w:eastAsia="es-CO"/>
-              </w:rPr>
-            </w:pPr>
-            <w:r>
-              <w:rPr>
-                <w:rFonts w:ascii="Times New Roman" w:eastAsia="Times New Roman" w:hAnsi="Times New Roman" w:cs="Times New Roman"/>
+                <w:b/>
+                <w:sz w:val="16"/>
+                <w:szCs w:val="16"/>
+                <w:lang w:eastAsia="es-CO"/>
+              </w:rPr>
+            </w:pPr>
+            <w:r>
+              <w:rPr>
+                <w:rFonts w:ascii="Times New Roman" w:eastAsia="Times New Roman" w:hAnsi="Times New Roman" w:cs="Times New Roman"/>
+                <w:b/>
                 <w:sz w:val="16"/>
                 <w:szCs w:val="16"/>
                 <w:lang w:eastAsia="es-CO"/>
@@ -4237,6 +4264,9 @@
         </w:tc>
       </w:tr>
       <w:tr>
+        <w:trPr>
+          <w:trHeight w:val="391"/>
+        </w:trPr>
         <w:tc>
           <w:tcPr>
             <w:tcW w:w="0" w:type="auto"/>
@@ -4301,14 +4331,16 @@
               <w:spacing w:after="0" w:line="240" w:lineRule="auto"/>
               <w:rPr>
                 <w:rFonts w:ascii="Times New Roman" w:eastAsia="Times New Roman" w:hAnsi="Times New Roman" w:cs="Times New Roman"/>
-                <w:sz w:val="16"/>
-                <w:szCs w:val="16"/>
-                <w:lang w:eastAsia="es-CO"/>
-              </w:rPr>
-            </w:pPr>
-            <w:r>
-              <w:rPr>
-                <w:rFonts w:ascii="Times New Roman" w:eastAsia="Times New Roman" w:hAnsi="Times New Roman" w:cs="Times New Roman"/>
+                <w:b/>
+                <w:sz w:val="16"/>
+                <w:szCs w:val="16"/>
+                <w:lang w:eastAsia="es-CO"/>
+              </w:rPr>
+            </w:pPr>
+            <w:r>
+              <w:rPr>
+                <w:rFonts w:ascii="Times New Roman" w:eastAsia="Times New Roman" w:hAnsi="Times New Roman" w:cs="Times New Roman"/>
+                <w:b/>
                 <w:sz w:val="16"/>
                 <w:szCs w:val="16"/>
                 <w:lang w:eastAsia="es-CO"/>
@@ -4319,6 +4351,9 @@
         </w:tc>
       </w:tr>
       <w:tr>
+        <w:trPr>
+          <w:trHeight w:val="202"/>
+        </w:trPr>
         <w:tc>
           <w:tcPr>
             <w:tcW w:w="0" w:type="auto"/>
@@ -4383,14 +4418,16 @@
               <w:spacing w:after="0" w:line="240" w:lineRule="auto"/>
               <w:rPr>
                 <w:rFonts w:ascii="Times New Roman" w:eastAsia="Times New Roman" w:hAnsi="Times New Roman" w:cs="Times New Roman"/>
-                <w:sz w:val="16"/>
-                <w:szCs w:val="16"/>
-                <w:lang w:eastAsia="es-CO"/>
-              </w:rPr>
-            </w:pPr>
-            <w:r>
-              <w:rPr>
-                <w:rFonts w:ascii="Times New Roman" w:eastAsia="Times New Roman" w:hAnsi="Times New Roman" w:cs="Times New Roman"/>
+                <w:b/>
+                <w:sz w:val="16"/>
+                <w:szCs w:val="16"/>
+                <w:lang w:eastAsia="es-CO"/>
+              </w:rPr>
+            </w:pPr>
+            <w:r>
+              <w:rPr>
+                <w:rFonts w:ascii="Times New Roman" w:eastAsia="Times New Roman" w:hAnsi="Times New Roman" w:cs="Times New Roman"/>
+                <w:b/>
                 <w:sz w:val="16"/>
                 <w:szCs w:val="16"/>
                 <w:lang w:eastAsia="es-CO"/>
@@ -4401,6 +4438,9 @@
         </w:tc>
       </w:tr>
       <w:tr>
+        <w:trPr>
+          <w:trHeight w:val="391"/>
+        </w:trPr>
         <w:tc>
           <w:tcPr>
             <w:tcW w:w="0" w:type="auto"/>
@@ -4465,14 +4505,16 @@
               <w:spacing w:after="0" w:line="240" w:lineRule="auto"/>
               <w:rPr>
                 <w:rFonts w:ascii="Times New Roman" w:eastAsia="Times New Roman" w:hAnsi="Times New Roman" w:cs="Times New Roman"/>
-                <w:sz w:val="16"/>
-                <w:szCs w:val="16"/>
-                <w:lang w:eastAsia="es-CO"/>
-              </w:rPr>
-            </w:pPr>
-            <w:r>
-              <w:rPr>
-                <w:rFonts w:ascii="Times New Roman" w:eastAsia="Times New Roman" w:hAnsi="Times New Roman" w:cs="Times New Roman"/>
+                <w:b/>
+                <w:sz w:val="16"/>
+                <w:szCs w:val="16"/>
+                <w:lang w:eastAsia="es-CO"/>
+              </w:rPr>
+            </w:pPr>
+            <w:r>
+              <w:rPr>
+                <w:rFonts w:ascii="Times New Roman" w:eastAsia="Times New Roman" w:hAnsi="Times New Roman" w:cs="Times New Roman"/>
+                <w:b/>
                 <w:sz w:val="16"/>
                 <w:szCs w:val="16"/>
                 <w:lang w:eastAsia="es-CO"/>
@@ -4483,6 +4525,9 @@
         </w:tc>
       </w:tr>
       <w:tr>
+        <w:trPr>
+          <w:trHeight w:val="202"/>
+        </w:trPr>
         <w:tc>
           <w:tcPr>
             <w:tcW w:w="0" w:type="auto"/>
@@ -4547,14 +4592,16 @@
               <w:spacing w:after="0" w:line="240" w:lineRule="auto"/>
               <w:rPr>
                 <w:rFonts w:ascii="Times New Roman" w:eastAsia="Times New Roman" w:hAnsi="Times New Roman" w:cs="Times New Roman"/>
-                <w:sz w:val="16"/>
-                <w:szCs w:val="16"/>
-                <w:lang w:eastAsia="es-CO"/>
-              </w:rPr>
-            </w:pPr>
-            <w:r>
-              <w:rPr>
-                <w:rFonts w:ascii="Times New Roman" w:eastAsia="Times New Roman" w:hAnsi="Times New Roman" w:cs="Times New Roman"/>
+                <w:b/>
+                <w:sz w:val="16"/>
+                <w:szCs w:val="16"/>
+                <w:lang w:eastAsia="es-CO"/>
+              </w:rPr>
+            </w:pPr>
+            <w:r>
+              <w:rPr>
+                <w:rFonts w:ascii="Times New Roman" w:eastAsia="Times New Roman" w:hAnsi="Times New Roman" w:cs="Times New Roman"/>
+                <w:b/>
                 <w:sz w:val="16"/>
                 <w:szCs w:val="16"/>
                 <w:lang w:eastAsia="es-CO"/>
@@ -4565,6 +4612,9 @@
         </w:tc>
       </w:tr>
       <w:tr>
+        <w:trPr>
+          <w:trHeight w:val="405"/>
+        </w:trPr>
         <w:tc>
           <w:tcPr>
             <w:tcW w:w="0" w:type="auto"/>
@@ -4629,14 +4679,16 @@
               <w:spacing w:after="0" w:line="240" w:lineRule="auto"/>
               <w:rPr>
                 <w:rFonts w:ascii="Times New Roman" w:eastAsia="Times New Roman" w:hAnsi="Times New Roman" w:cs="Times New Roman"/>
-                <w:sz w:val="16"/>
-                <w:szCs w:val="16"/>
-                <w:lang w:eastAsia="es-CO"/>
-              </w:rPr>
-            </w:pPr>
-            <w:r>
-              <w:rPr>
-                <w:rFonts w:ascii="Times New Roman" w:eastAsia="Times New Roman" w:hAnsi="Times New Roman" w:cs="Times New Roman"/>
+                <w:b/>
+                <w:sz w:val="16"/>
+                <w:szCs w:val="16"/>
+                <w:lang w:eastAsia="es-CO"/>
+              </w:rPr>
+            </w:pPr>
+            <w:r>
+              <w:rPr>
+                <w:rFonts w:ascii="Times New Roman" w:eastAsia="Times New Roman" w:hAnsi="Times New Roman" w:cs="Times New Roman"/>
+                <w:b/>
                 <w:sz w:val="16"/>
                 <w:szCs w:val="16"/>
                 <w:lang w:eastAsia="es-CO"/>
@@ -4647,6 +4699,9 @@
         </w:tc>
       </w:tr>
       <w:tr>
+        <w:trPr>
+          <w:trHeight w:val="391"/>
+        </w:trPr>
         <w:tc>
           <w:tcPr>
             <w:tcW w:w="0" w:type="auto"/>
@@ -4711,14 +4766,16 @@
               <w:spacing w:after="0" w:line="240" w:lineRule="auto"/>
               <w:rPr>
                 <w:rFonts w:ascii="Times New Roman" w:eastAsia="Times New Roman" w:hAnsi="Times New Roman" w:cs="Times New Roman"/>
-                <w:sz w:val="16"/>
-                <w:szCs w:val="16"/>
-                <w:lang w:eastAsia="es-CO"/>
-              </w:rPr>
-            </w:pPr>
-            <w:r>
-              <w:rPr>
-                <w:rFonts w:ascii="Times New Roman" w:eastAsia="Times New Roman" w:hAnsi="Times New Roman" w:cs="Times New Roman"/>
+                <w:b/>
+                <w:sz w:val="16"/>
+                <w:szCs w:val="16"/>
+                <w:lang w:eastAsia="es-CO"/>
+              </w:rPr>
+            </w:pPr>
+            <w:r>
+              <w:rPr>
+                <w:rFonts w:ascii="Times New Roman" w:eastAsia="Times New Roman" w:hAnsi="Times New Roman" w:cs="Times New Roman"/>
+                <w:b/>
                 <w:sz w:val="16"/>
                 <w:szCs w:val="16"/>
                 <w:lang w:eastAsia="es-CO"/>
@@ -4729,6 +4786,9 @@
         </w:tc>
       </w:tr>
       <w:tr>
+        <w:trPr>
+          <w:trHeight w:val="405"/>
+        </w:trPr>
         <w:tc>
           <w:tcPr>
             <w:tcW w:w="0" w:type="auto"/>
@@ -4793,14 +4853,16 @@
               <w:spacing w:after="0" w:line="240" w:lineRule="auto"/>
               <w:rPr>
                 <w:rFonts w:ascii="Times New Roman" w:eastAsia="Times New Roman" w:hAnsi="Times New Roman" w:cs="Times New Roman"/>
-                <w:sz w:val="16"/>
-                <w:szCs w:val="16"/>
-                <w:lang w:eastAsia="es-CO"/>
-              </w:rPr>
-            </w:pPr>
-            <w:r>
-              <w:rPr>
-                <w:rFonts w:ascii="Times New Roman" w:eastAsia="Times New Roman" w:hAnsi="Times New Roman" w:cs="Times New Roman"/>
+                <w:b/>
+                <w:sz w:val="16"/>
+                <w:szCs w:val="16"/>
+                <w:lang w:eastAsia="es-CO"/>
+              </w:rPr>
+            </w:pPr>
+            <w:r>
+              <w:rPr>
+                <w:rFonts w:ascii="Times New Roman" w:eastAsia="Times New Roman" w:hAnsi="Times New Roman" w:cs="Times New Roman"/>
+                <w:b/>
                 <w:sz w:val="16"/>
                 <w:szCs w:val="16"/>
                 <w:lang w:eastAsia="es-CO"/>
@@ -4811,6 +4873,9 @@
         </w:tc>
       </w:tr>
       <w:tr>
+        <w:trPr>
+          <w:trHeight w:val="405"/>
+        </w:trPr>
         <w:tc>
           <w:tcPr>
             <w:tcW w:w="0" w:type="auto"/>
@@ -4875,14 +4940,16 @@
               <w:spacing w:after="0" w:line="240" w:lineRule="auto"/>
               <w:rPr>
                 <w:rFonts w:ascii="Times New Roman" w:eastAsia="Times New Roman" w:hAnsi="Times New Roman" w:cs="Times New Roman"/>
-                <w:sz w:val="16"/>
-                <w:szCs w:val="16"/>
-                <w:lang w:eastAsia="es-CO"/>
-              </w:rPr>
-            </w:pPr>
-            <w:r>
-              <w:rPr>
-                <w:rFonts w:ascii="Times New Roman" w:eastAsia="Times New Roman" w:hAnsi="Times New Roman" w:cs="Times New Roman"/>
+                <w:b/>
+                <w:sz w:val="16"/>
+                <w:szCs w:val="16"/>
+                <w:lang w:eastAsia="es-CO"/>
+              </w:rPr>
+            </w:pPr>
+            <w:r>
+              <w:rPr>
+                <w:rFonts w:ascii="Times New Roman" w:eastAsia="Times New Roman" w:hAnsi="Times New Roman" w:cs="Times New Roman"/>
+                <w:b/>
                 <w:sz w:val="16"/>
                 <w:szCs w:val="16"/>
                 <w:lang w:eastAsia="es-CO"/>
@@ -4893,6 +4960,9 @@
         </w:tc>
       </w:tr>
       <w:tr>
+        <w:trPr>
+          <w:trHeight w:val="391"/>
+        </w:trPr>
         <w:tc>
           <w:tcPr>
             <w:tcW w:w="0" w:type="auto"/>
@@ -4957,14 +5027,16 @@
               <w:spacing w:after="0" w:line="240" w:lineRule="auto"/>
               <w:rPr>
                 <w:rFonts w:ascii="Times New Roman" w:eastAsia="Times New Roman" w:hAnsi="Times New Roman" w:cs="Times New Roman"/>
-                <w:sz w:val="16"/>
-                <w:szCs w:val="16"/>
-                <w:lang w:eastAsia="es-CO"/>
-              </w:rPr>
-            </w:pPr>
-            <w:r>
-              <w:rPr>
-                <w:rFonts w:ascii="Times New Roman" w:eastAsia="Times New Roman" w:hAnsi="Times New Roman" w:cs="Times New Roman"/>
+                <w:b/>
+                <w:sz w:val="16"/>
+                <w:szCs w:val="16"/>
+                <w:lang w:eastAsia="es-CO"/>
+              </w:rPr>
+            </w:pPr>
+            <w:r>
+              <w:rPr>
+                <w:rFonts w:ascii="Times New Roman" w:eastAsia="Times New Roman" w:hAnsi="Times New Roman" w:cs="Times New Roman"/>
+                <w:b/>
                 <w:sz w:val="16"/>
                 <w:szCs w:val="16"/>
                 <w:lang w:eastAsia="es-CO"/>
@@ -4975,6 +5047,9 @@
         </w:tc>
       </w:tr>
       <w:tr>
+        <w:trPr>
+          <w:trHeight w:val="202"/>
+        </w:trPr>
         <w:tc>
           <w:tcPr>
             <w:tcW w:w="0" w:type="auto"/>
@@ -5039,14 +5114,16 @@
               <w:spacing w:after="0" w:line="240" w:lineRule="auto"/>
               <w:rPr>
                 <w:rFonts w:ascii="Times New Roman" w:eastAsia="Times New Roman" w:hAnsi="Times New Roman" w:cs="Times New Roman"/>
-                <w:sz w:val="16"/>
-                <w:szCs w:val="16"/>
-                <w:lang w:eastAsia="es-CO"/>
-              </w:rPr>
-            </w:pPr>
-            <w:r>
-              <w:rPr>
-                <w:rFonts w:ascii="Times New Roman" w:eastAsia="Times New Roman" w:hAnsi="Times New Roman" w:cs="Times New Roman"/>
+                <w:b/>
+                <w:sz w:val="16"/>
+                <w:szCs w:val="16"/>
+                <w:lang w:eastAsia="es-CO"/>
+              </w:rPr>
+            </w:pPr>
+            <w:r>
+              <w:rPr>
+                <w:rFonts w:ascii="Times New Roman" w:eastAsia="Times New Roman" w:hAnsi="Times New Roman" w:cs="Times New Roman"/>
+                <w:b/>
                 <w:sz w:val="16"/>
                 <w:szCs w:val="16"/>
                 <w:lang w:eastAsia="es-CO"/>
@@ -5057,6 +5134,9 @@
         </w:tc>
       </w:tr>
       <w:tr>
+        <w:trPr>
+          <w:trHeight w:val="391"/>
+        </w:trPr>
         <w:tc>
           <w:tcPr>
             <w:tcW w:w="0" w:type="auto"/>
@@ -5121,14 +5201,16 @@
               <w:spacing w:after="0" w:line="240" w:lineRule="auto"/>
               <w:rPr>
                 <w:rFonts w:ascii="Times New Roman" w:eastAsia="Times New Roman" w:hAnsi="Times New Roman" w:cs="Times New Roman"/>
-                <w:sz w:val="16"/>
-                <w:szCs w:val="16"/>
-                <w:lang w:eastAsia="es-CO"/>
-              </w:rPr>
-            </w:pPr>
-            <w:r>
-              <w:rPr>
-                <w:rFonts w:ascii="Times New Roman" w:eastAsia="Times New Roman" w:hAnsi="Times New Roman" w:cs="Times New Roman"/>
+                <w:b/>
+                <w:sz w:val="16"/>
+                <w:szCs w:val="16"/>
+                <w:lang w:eastAsia="es-CO"/>
+              </w:rPr>
+            </w:pPr>
+            <w:r>
+              <w:rPr>
+                <w:rFonts w:ascii="Times New Roman" w:eastAsia="Times New Roman" w:hAnsi="Times New Roman" w:cs="Times New Roman"/>
+                <w:b/>
                 <w:sz w:val="16"/>
                 <w:szCs w:val="16"/>
                 <w:lang w:eastAsia="es-CO"/>
@@ -5165,15 +5247,18 @@
     <w:tbl>
       <w:tblPr>
         <w:tblStyle w:val="Tablaconcuadrcula"/>
-        <w:tblW w:w="0" w:type="auto"/>
+        <w:tblW w:w="9209" w:type="dxa"/>
         <w:tblLook w:val="04A0" w:firstRow="1" w:lastRow="0" w:firstColumn="1" w:lastColumn="0" w:noHBand="0" w:noVBand="1"/>
       </w:tblPr>
       <w:tblGrid>
         <w:gridCol w:w="1177"/>
-        <w:gridCol w:w="3856"/>
-        <w:gridCol w:w="3795"/>
+        <w:gridCol w:w="3938"/>
+        <w:gridCol w:w="4094"/>
       </w:tblGrid>
       <w:tr>
+        <w:trPr>
+          <w:trHeight w:val="204"/>
+        </w:trPr>
         <w:tc>
           <w:tcPr>
             <w:tcW w:w="0" w:type="auto"/>
@@ -5269,6 +5354,9 @@
         </w:tc>
       </w:tr>
       <w:tr>
+        <w:trPr>
+          <w:trHeight w:val="190"/>
+        </w:trPr>
         <w:tc>
           <w:tcPr>
             <w:tcW w:w="0" w:type="auto"/>
@@ -5333,14 +5421,16 @@
               <w:spacing w:after="0" w:line="240" w:lineRule="auto"/>
               <w:rPr>
                 <w:rFonts w:ascii="Times New Roman" w:eastAsia="Times New Roman" w:hAnsi="Times New Roman" w:cs="Times New Roman"/>
-                <w:sz w:val="16"/>
-                <w:szCs w:val="16"/>
-                <w:lang w:eastAsia="es-CO"/>
-              </w:rPr>
-            </w:pPr>
-            <w:r>
-              <w:rPr>
-                <w:rFonts w:ascii="Times New Roman" w:eastAsia="Times New Roman" w:hAnsi="Times New Roman" w:cs="Times New Roman"/>
+                <w:b/>
+                <w:sz w:val="16"/>
+                <w:szCs w:val="16"/>
+                <w:lang w:eastAsia="es-CO"/>
+              </w:rPr>
+            </w:pPr>
+            <w:r>
+              <w:rPr>
+                <w:rFonts w:ascii="Times New Roman" w:eastAsia="Times New Roman" w:hAnsi="Times New Roman" w:cs="Times New Roman"/>
+                <w:b/>
                 <w:sz w:val="16"/>
                 <w:szCs w:val="16"/>
                 <w:lang w:eastAsia="es-CO"/>
@@ -5361,6 +5451,7 @@
             <w:r>
               <w:rPr>
                 <w:rFonts w:ascii="Times New Roman" w:eastAsia="Times New Roman" w:hAnsi="Times New Roman" w:cs="Times New Roman"/>
+                <w:b/>
                 <w:sz w:val="16"/>
                 <w:szCs w:val="16"/>
                 <w:lang w:eastAsia="es-CO"/>
@@ -5371,6 +5462,9 @@
         </w:tc>
       </w:tr>
       <w:tr>
+        <w:trPr>
+          <w:trHeight w:val="204"/>
+        </w:trPr>
         <w:tc>
           <w:tcPr>
             <w:tcW w:w="0" w:type="auto"/>
@@ -5435,14 +5529,16 @@
               <w:spacing w:after="0" w:line="240" w:lineRule="auto"/>
               <w:rPr>
                 <w:rFonts w:ascii="Times New Roman" w:eastAsia="Times New Roman" w:hAnsi="Times New Roman" w:cs="Times New Roman"/>
-                <w:sz w:val="16"/>
-                <w:szCs w:val="16"/>
-                <w:lang w:eastAsia="es-CO"/>
-              </w:rPr>
-            </w:pPr>
-            <w:r>
-              <w:rPr>
-                <w:rFonts w:ascii="Times New Roman" w:eastAsia="Times New Roman" w:hAnsi="Times New Roman" w:cs="Times New Roman"/>
+                <w:b/>
+                <w:sz w:val="16"/>
+                <w:szCs w:val="16"/>
+                <w:lang w:eastAsia="es-CO"/>
+              </w:rPr>
+            </w:pPr>
+            <w:r>
+              <w:rPr>
+                <w:rFonts w:ascii="Times New Roman" w:eastAsia="Times New Roman" w:hAnsi="Times New Roman" w:cs="Times New Roman"/>
+                <w:b/>
                 <w:sz w:val="16"/>
                 <w:szCs w:val="16"/>
                 <w:lang w:eastAsia="es-CO"/>
@@ -5463,6 +5559,7 @@
             <w:r>
               <w:rPr>
                 <w:rFonts w:ascii="Times New Roman" w:eastAsia="Times New Roman" w:hAnsi="Times New Roman" w:cs="Times New Roman"/>
+                <w:b/>
                 <w:sz w:val="16"/>
                 <w:szCs w:val="16"/>
                 <w:lang w:eastAsia="es-CO"/>
@@ -5473,6 +5570,9 @@
         </w:tc>
       </w:tr>
       <w:tr>
+        <w:trPr>
+          <w:trHeight w:val="204"/>
+        </w:trPr>
         <w:tc>
           <w:tcPr>
             <w:tcW w:w="0" w:type="auto"/>
@@ -5537,14 +5637,16 @@
               <w:spacing w:after="0" w:line="240" w:lineRule="auto"/>
               <w:rPr>
                 <w:rFonts w:ascii="Times New Roman" w:eastAsia="Times New Roman" w:hAnsi="Times New Roman" w:cs="Times New Roman"/>
-                <w:sz w:val="16"/>
-                <w:szCs w:val="16"/>
-                <w:lang w:eastAsia="es-CO"/>
-              </w:rPr>
-            </w:pPr>
-            <w:r>
-              <w:rPr>
-                <w:rFonts w:ascii="Times New Roman" w:eastAsia="Times New Roman" w:hAnsi="Times New Roman" w:cs="Times New Roman"/>
+                <w:b/>
+                <w:sz w:val="16"/>
+                <w:szCs w:val="16"/>
+                <w:lang w:eastAsia="es-CO"/>
+              </w:rPr>
+            </w:pPr>
+            <w:r>
+              <w:rPr>
+                <w:rFonts w:ascii="Times New Roman" w:eastAsia="Times New Roman" w:hAnsi="Times New Roman" w:cs="Times New Roman"/>
+                <w:b/>
                 <w:sz w:val="16"/>
                 <w:szCs w:val="16"/>
                 <w:lang w:eastAsia="es-CO"/>
@@ -5565,6 +5667,7 @@
             <w:r>
               <w:rPr>
                 <w:rFonts w:ascii="Times New Roman" w:eastAsia="Times New Roman" w:hAnsi="Times New Roman" w:cs="Times New Roman"/>
+                <w:b/>
                 <w:sz w:val="16"/>
                 <w:szCs w:val="16"/>
                 <w:lang w:eastAsia="es-CO"/>
@@ -5575,6 +5678,9 @@
         </w:tc>
       </w:tr>
       <w:tr>
+        <w:trPr>
+          <w:trHeight w:val="190"/>
+        </w:trPr>
         <w:tc>
           <w:tcPr>
             <w:tcW w:w="0" w:type="auto"/>
@@ -5639,14 +5745,16 @@
               <w:spacing w:after="0" w:line="240" w:lineRule="auto"/>
               <w:rPr>
                 <w:rFonts w:ascii="Times New Roman" w:eastAsia="Times New Roman" w:hAnsi="Times New Roman" w:cs="Times New Roman"/>
-                <w:sz w:val="16"/>
-                <w:szCs w:val="16"/>
-                <w:lang w:eastAsia="es-CO"/>
-              </w:rPr>
-            </w:pPr>
-            <w:r>
-              <w:rPr>
-                <w:rFonts w:ascii="Times New Roman" w:eastAsia="Times New Roman" w:hAnsi="Times New Roman" w:cs="Times New Roman"/>
+                <w:b/>
+                <w:sz w:val="16"/>
+                <w:szCs w:val="16"/>
+                <w:lang w:eastAsia="es-CO"/>
+              </w:rPr>
+            </w:pPr>
+            <w:r>
+              <w:rPr>
+                <w:rFonts w:ascii="Times New Roman" w:eastAsia="Times New Roman" w:hAnsi="Times New Roman" w:cs="Times New Roman"/>
+                <w:b/>
                 <w:sz w:val="16"/>
                 <w:szCs w:val="16"/>
                 <w:lang w:eastAsia="es-CO"/>
@@ -5667,6 +5775,7 @@
             <w:r>
               <w:rPr>
                 <w:rFonts w:ascii="Times New Roman" w:eastAsia="Times New Roman" w:hAnsi="Times New Roman" w:cs="Times New Roman"/>
+                <w:b/>
                 <w:sz w:val="16"/>
                 <w:szCs w:val="16"/>
                 <w:lang w:eastAsia="es-CO"/>
@@ -5677,6 +5786,9 @@
         </w:tc>
       </w:tr>
       <w:tr>
+        <w:trPr>
+          <w:trHeight w:val="409"/>
+        </w:trPr>
         <w:tc>
           <w:tcPr>
             <w:tcW w:w="0" w:type="auto"/>
@@ -5741,14 +5853,16 @@
               <w:spacing w:after="0" w:line="240" w:lineRule="auto"/>
               <w:rPr>
                 <w:rFonts w:ascii="Times New Roman" w:eastAsia="Times New Roman" w:hAnsi="Times New Roman" w:cs="Times New Roman"/>
-                <w:sz w:val="16"/>
-                <w:szCs w:val="16"/>
-                <w:lang w:eastAsia="es-CO"/>
-              </w:rPr>
-            </w:pPr>
-            <w:r>
-              <w:rPr>
-                <w:rFonts w:ascii="Times New Roman" w:eastAsia="Times New Roman" w:hAnsi="Times New Roman" w:cs="Times New Roman"/>
+                <w:b/>
+                <w:sz w:val="16"/>
+                <w:szCs w:val="16"/>
+                <w:lang w:eastAsia="es-CO"/>
+              </w:rPr>
+            </w:pPr>
+            <w:r>
+              <w:rPr>
+                <w:rFonts w:ascii="Times New Roman" w:eastAsia="Times New Roman" w:hAnsi="Times New Roman" w:cs="Times New Roman"/>
+                <w:b/>
                 <w:sz w:val="16"/>
                 <w:szCs w:val="16"/>
                 <w:lang w:eastAsia="es-CO"/>
@@ -5759,6 +5873,9 @@
         </w:tc>
       </w:tr>
       <w:tr>
+        <w:trPr>
+          <w:trHeight w:val="395"/>
+        </w:trPr>
         <w:tc>
           <w:tcPr>
             <w:tcW w:w="0" w:type="auto"/>
@@ -5823,14 +5940,16 @@
               <w:spacing w:after="0" w:line="240" w:lineRule="auto"/>
               <w:rPr>
                 <w:rFonts w:ascii="Times New Roman" w:eastAsia="Times New Roman" w:hAnsi="Times New Roman" w:cs="Times New Roman"/>
-                <w:sz w:val="16"/>
-                <w:szCs w:val="16"/>
-                <w:lang w:eastAsia="es-CO"/>
-              </w:rPr>
-            </w:pPr>
-            <w:r>
-              <w:rPr>
-                <w:rFonts w:ascii="Times New Roman" w:eastAsia="Times New Roman" w:hAnsi="Times New Roman" w:cs="Times New Roman"/>
+                <w:b/>
+                <w:sz w:val="16"/>
+                <w:szCs w:val="16"/>
+                <w:lang w:eastAsia="es-CO"/>
+              </w:rPr>
+            </w:pPr>
+            <w:r>
+              <w:rPr>
+                <w:rFonts w:ascii="Times New Roman" w:eastAsia="Times New Roman" w:hAnsi="Times New Roman" w:cs="Times New Roman"/>
+                <w:b/>
                 <w:sz w:val="16"/>
                 <w:szCs w:val="16"/>
                 <w:lang w:eastAsia="es-CO"/>
@@ -5839,10 +5958,11 @@
             </w:r>
           </w:p>
         </w:tc>
-        <w:bookmarkStart w:id="0" w:name="_GoBack"/>
-        <w:bookmarkEnd w:id="0"/>
       </w:tr>
       <w:tr>
+        <w:trPr>
+          <w:trHeight w:val="409"/>
+        </w:trPr>
         <w:tc>
           <w:tcPr>
             <w:tcW w:w="0" w:type="auto"/>
@@ -5907,14 +6027,16 @@
               <w:spacing w:after="0" w:line="240" w:lineRule="auto"/>
               <w:rPr>
                 <w:rFonts w:ascii="Times New Roman" w:eastAsia="Times New Roman" w:hAnsi="Times New Roman" w:cs="Times New Roman"/>
-                <w:sz w:val="16"/>
-                <w:szCs w:val="16"/>
-                <w:lang w:eastAsia="es-CO"/>
-              </w:rPr>
-            </w:pPr>
-            <w:r>
-              <w:rPr>
-                <w:rFonts w:ascii="Times New Roman" w:eastAsia="Times New Roman" w:hAnsi="Times New Roman" w:cs="Times New Roman"/>
+                <w:b/>
+                <w:sz w:val="16"/>
+                <w:szCs w:val="16"/>
+                <w:lang w:eastAsia="es-CO"/>
+              </w:rPr>
+            </w:pPr>
+            <w:r>
+              <w:rPr>
+                <w:rFonts w:ascii="Times New Roman" w:eastAsia="Times New Roman" w:hAnsi="Times New Roman" w:cs="Times New Roman"/>
+                <w:b/>
                 <w:sz w:val="16"/>
                 <w:szCs w:val="16"/>
                 <w:lang w:eastAsia="es-CO"/>
@@ -5935,6 +6057,7 @@
             <w:r>
               <w:rPr>
                 <w:rFonts w:ascii="Times New Roman" w:eastAsia="Times New Roman" w:hAnsi="Times New Roman" w:cs="Times New Roman"/>
+                <w:b/>
                 <w:sz w:val="16"/>
                 <w:szCs w:val="16"/>
                 <w:lang w:eastAsia="es-CO"/>
@@ -5945,6 +6068,9 @@
         </w:tc>
       </w:tr>
       <w:tr>
+        <w:trPr>
+          <w:trHeight w:val="395"/>
+        </w:trPr>
         <w:tc>
           <w:tcPr>
             <w:tcW w:w="0" w:type="auto"/>
@@ -6009,14 +6135,16 @@
               <w:spacing w:after="0" w:line="240" w:lineRule="auto"/>
               <w:rPr>
                 <w:rFonts w:ascii="Times New Roman" w:eastAsia="Times New Roman" w:hAnsi="Times New Roman" w:cs="Times New Roman"/>
-                <w:sz w:val="16"/>
-                <w:szCs w:val="16"/>
-                <w:lang w:eastAsia="es-CO"/>
-              </w:rPr>
-            </w:pPr>
-            <w:r>
-              <w:rPr>
-                <w:rFonts w:ascii="Times New Roman" w:eastAsia="Times New Roman" w:hAnsi="Times New Roman" w:cs="Times New Roman"/>
+                <w:b/>
+                <w:sz w:val="16"/>
+                <w:szCs w:val="16"/>
+                <w:lang w:eastAsia="es-CO"/>
+              </w:rPr>
+            </w:pPr>
+            <w:r>
+              <w:rPr>
+                <w:rFonts w:ascii="Times New Roman" w:eastAsia="Times New Roman" w:hAnsi="Times New Roman" w:cs="Times New Roman"/>
+                <w:b/>
                 <w:sz w:val="16"/>
                 <w:szCs w:val="16"/>
                 <w:lang w:eastAsia="es-CO"/>
@@ -6037,6 +6165,7 @@
             <w:r>
               <w:rPr>
                 <w:rFonts w:ascii="Times New Roman" w:eastAsia="Times New Roman" w:hAnsi="Times New Roman" w:cs="Times New Roman"/>
+                <w:b/>
                 <w:sz w:val="16"/>
                 <w:szCs w:val="16"/>
                 <w:lang w:eastAsia="es-CO"/>
@@ -6047,6 +6176,9 @@
         </w:tc>
       </w:tr>
       <w:tr>
+        <w:trPr>
+          <w:trHeight w:val="219"/>
+        </w:trPr>
         <w:tc>
           <w:tcPr>
             <w:tcW w:w="0" w:type="auto"/>
@@ -6111,14 +6243,16 @@
               <w:spacing w:after="0" w:line="240" w:lineRule="auto"/>
               <w:rPr>
                 <w:rFonts w:ascii="Times New Roman" w:eastAsia="Times New Roman" w:hAnsi="Times New Roman" w:cs="Times New Roman"/>
-                <w:sz w:val="16"/>
-                <w:szCs w:val="16"/>
-                <w:lang w:eastAsia="es-CO"/>
-              </w:rPr>
-            </w:pPr>
-            <w:r>
-              <w:rPr>
-                <w:rFonts w:ascii="Times New Roman" w:eastAsia="Times New Roman" w:hAnsi="Times New Roman" w:cs="Times New Roman"/>
+                <w:b/>
+                <w:sz w:val="16"/>
+                <w:szCs w:val="16"/>
+                <w:lang w:eastAsia="es-CO"/>
+              </w:rPr>
+            </w:pPr>
+            <w:r>
+              <w:rPr>
+                <w:rFonts w:ascii="Times New Roman" w:eastAsia="Times New Roman" w:hAnsi="Times New Roman" w:cs="Times New Roman"/>
+                <w:b/>
                 <w:sz w:val="16"/>
                 <w:szCs w:val="16"/>
                 <w:lang w:eastAsia="es-CO"/>
@@ -6128,6 +6262,7 @@
             <w:r>
               <w:rPr>
                 <w:rFonts w:ascii="Courier New" w:eastAsia="Times New Roman" w:hAnsi="Courier New" w:cs="Courier New"/>
+                <w:b/>
                 <w:sz w:val="16"/>
                 <w:szCs w:val="16"/>
                 <w:lang w:eastAsia="es-CO"/>
@@ -6137,6 +6272,7 @@
             <w:r>
               <w:rPr>
                 <w:rFonts w:ascii="Times New Roman" w:eastAsia="Times New Roman" w:hAnsi="Times New Roman" w:cs="Times New Roman"/>
+                <w:b/>
                 <w:sz w:val="16"/>
                 <w:szCs w:val="16"/>
                 <w:lang w:eastAsia="es-CO"/>
@@ -6147,6 +6283,9 @@
         </w:tc>
       </w:tr>
       <w:tr>
+        <w:trPr>
+          <w:trHeight w:val="409"/>
+        </w:trPr>
         <w:tc>
           <w:tcPr>
             <w:tcW w:w="0" w:type="auto"/>
@@ -6211,14 +6350,16 @@
               <w:spacing w:after="0" w:line="240" w:lineRule="auto"/>
               <w:rPr>
                 <w:rFonts w:ascii="Times New Roman" w:eastAsia="Times New Roman" w:hAnsi="Times New Roman" w:cs="Times New Roman"/>
-                <w:sz w:val="16"/>
-                <w:szCs w:val="16"/>
-                <w:lang w:eastAsia="es-CO"/>
-              </w:rPr>
-            </w:pPr>
-            <w:r>
-              <w:rPr>
-                <w:rFonts w:ascii="Times New Roman" w:eastAsia="Times New Roman" w:hAnsi="Times New Roman" w:cs="Times New Roman"/>
+                <w:b/>
+                <w:sz w:val="16"/>
+                <w:szCs w:val="16"/>
+                <w:lang w:eastAsia="es-CO"/>
+              </w:rPr>
+            </w:pPr>
+            <w:r>
+              <w:rPr>
+                <w:rFonts w:ascii="Times New Roman" w:eastAsia="Times New Roman" w:hAnsi="Times New Roman" w:cs="Times New Roman"/>
+                <w:b/>
                 <w:sz w:val="16"/>
                 <w:szCs w:val="16"/>
                 <w:lang w:eastAsia="es-CO"/>
@@ -6239,6 +6380,7 @@
             <w:r>
               <w:rPr>
                 <w:rFonts w:ascii="Times New Roman" w:eastAsia="Times New Roman" w:hAnsi="Times New Roman" w:cs="Times New Roman"/>
+                <w:b/>
                 <w:sz w:val="16"/>
                 <w:szCs w:val="16"/>
                 <w:lang w:eastAsia="es-CO"/>
@@ -6249,6 +6391,9 @@
         </w:tc>
       </w:tr>
       <w:tr>
+        <w:trPr>
+          <w:trHeight w:val="395"/>
+        </w:trPr>
         <w:tc>
           <w:tcPr>
             <w:tcW w:w="0" w:type="auto"/>
@@ -6313,14 +6458,16 @@
               <w:spacing w:after="0" w:line="240" w:lineRule="auto"/>
               <w:rPr>
                 <w:rFonts w:ascii="Times New Roman" w:eastAsia="Times New Roman" w:hAnsi="Times New Roman" w:cs="Times New Roman"/>
-                <w:sz w:val="16"/>
-                <w:szCs w:val="16"/>
-                <w:lang w:eastAsia="es-CO"/>
-              </w:rPr>
-            </w:pPr>
-            <w:r>
-              <w:rPr>
-                <w:rFonts w:ascii="Times New Roman" w:eastAsia="Times New Roman" w:hAnsi="Times New Roman" w:cs="Times New Roman"/>
+                <w:b/>
+                <w:sz w:val="16"/>
+                <w:szCs w:val="16"/>
+                <w:lang w:eastAsia="es-CO"/>
+              </w:rPr>
+            </w:pPr>
+            <w:r>
+              <w:rPr>
+                <w:rFonts w:ascii="Times New Roman" w:eastAsia="Times New Roman" w:hAnsi="Times New Roman" w:cs="Times New Roman"/>
+                <w:b/>
                 <w:sz w:val="16"/>
                 <w:szCs w:val="16"/>
                 <w:lang w:eastAsia="es-CO"/>
@@ -6341,6 +6488,7 @@
             <w:r>
               <w:rPr>
                 <w:rFonts w:ascii="Times New Roman" w:eastAsia="Times New Roman" w:hAnsi="Times New Roman" w:cs="Times New Roman"/>
+                <w:b/>
                 <w:sz w:val="16"/>
                 <w:szCs w:val="16"/>
                 <w:lang w:eastAsia="es-CO"/>
@@ -6351,6 +6499,9 @@
         </w:tc>
       </w:tr>
       <w:tr>
+        <w:trPr>
+          <w:trHeight w:val="409"/>
+        </w:trPr>
         <w:tc>
           <w:tcPr>
             <w:tcW w:w="0" w:type="auto"/>
@@ -6415,14 +6566,16 @@
               <w:spacing w:after="0" w:line="240" w:lineRule="auto"/>
               <w:rPr>
                 <w:rFonts w:ascii="Times New Roman" w:eastAsia="Times New Roman" w:hAnsi="Times New Roman" w:cs="Times New Roman"/>
-                <w:sz w:val="16"/>
-                <w:szCs w:val="16"/>
-                <w:lang w:eastAsia="es-CO"/>
-              </w:rPr>
-            </w:pPr>
-            <w:r>
-              <w:rPr>
-                <w:rFonts w:ascii="Times New Roman" w:eastAsia="Times New Roman" w:hAnsi="Times New Roman" w:cs="Times New Roman"/>
+                <w:b/>
+                <w:sz w:val="16"/>
+                <w:szCs w:val="16"/>
+                <w:lang w:eastAsia="es-CO"/>
+              </w:rPr>
+            </w:pPr>
+            <w:r>
+              <w:rPr>
+                <w:rFonts w:ascii="Times New Roman" w:eastAsia="Times New Roman" w:hAnsi="Times New Roman" w:cs="Times New Roman"/>
+                <w:b/>
                 <w:sz w:val="16"/>
                 <w:szCs w:val="16"/>
                 <w:lang w:eastAsia="es-CO"/>
@@ -6443,6 +6596,7 @@
             <w:r>
               <w:rPr>
                 <w:rFonts w:ascii="Times New Roman" w:eastAsia="Times New Roman" w:hAnsi="Times New Roman" w:cs="Times New Roman"/>
+                <w:b/>
                 <w:sz w:val="16"/>
                 <w:szCs w:val="16"/>
                 <w:lang w:eastAsia="es-CO"/>
@@ -6453,6 +6607,9 @@
         </w:tc>
       </w:tr>
       <w:tr>
+        <w:trPr>
+          <w:trHeight w:val="204"/>
+        </w:trPr>
         <w:tc>
           <w:tcPr>
             <w:tcW w:w="0" w:type="auto"/>
@@ -6517,14 +6674,16 @@
               <w:spacing w:after="0" w:line="240" w:lineRule="auto"/>
               <w:rPr>
                 <w:rFonts w:ascii="Times New Roman" w:eastAsia="Times New Roman" w:hAnsi="Times New Roman" w:cs="Times New Roman"/>
-                <w:sz w:val="16"/>
-                <w:szCs w:val="16"/>
-                <w:lang w:eastAsia="es-CO"/>
-              </w:rPr>
-            </w:pPr>
-            <w:r>
-              <w:rPr>
-                <w:rFonts w:ascii="Times New Roman" w:eastAsia="Times New Roman" w:hAnsi="Times New Roman" w:cs="Times New Roman"/>
+                <w:b/>
+                <w:sz w:val="16"/>
+                <w:szCs w:val="16"/>
+                <w:lang w:eastAsia="es-CO"/>
+              </w:rPr>
+            </w:pPr>
+            <w:r>
+              <w:rPr>
+                <w:rFonts w:ascii="Times New Roman" w:eastAsia="Times New Roman" w:hAnsi="Times New Roman" w:cs="Times New Roman"/>
+                <w:b/>
                 <w:sz w:val="16"/>
                 <w:szCs w:val="16"/>
                 <w:lang w:eastAsia="es-CO"/>
@@ -6535,6 +6694,9 @@
         </w:tc>
       </w:tr>
       <w:tr>
+        <w:trPr>
+          <w:trHeight w:val="190"/>
+        </w:trPr>
         <w:tc>
           <w:tcPr>
             <w:tcW w:w="0" w:type="auto"/>
@@ -6599,14 +6761,16 @@
               <w:spacing w:after="0" w:line="240" w:lineRule="auto"/>
               <w:rPr>
                 <w:rFonts w:ascii="Times New Roman" w:eastAsia="Times New Roman" w:hAnsi="Times New Roman" w:cs="Times New Roman"/>
-                <w:sz w:val="16"/>
-                <w:szCs w:val="16"/>
-                <w:lang w:eastAsia="es-CO"/>
-              </w:rPr>
-            </w:pPr>
-            <w:r>
-              <w:rPr>
-                <w:rFonts w:ascii="Times New Roman" w:eastAsia="Times New Roman" w:hAnsi="Times New Roman" w:cs="Times New Roman"/>
+                <w:b/>
+                <w:sz w:val="16"/>
+                <w:szCs w:val="16"/>
+                <w:lang w:eastAsia="es-CO"/>
+              </w:rPr>
+            </w:pPr>
+            <w:r>
+              <w:rPr>
+                <w:rFonts w:ascii="Times New Roman" w:eastAsia="Times New Roman" w:hAnsi="Times New Roman" w:cs="Times New Roman"/>
+                <w:b/>
                 <w:sz w:val="16"/>
                 <w:szCs w:val="16"/>
                 <w:lang w:eastAsia="es-CO"/>
@@ -6617,6 +6781,9 @@
         </w:tc>
       </w:tr>
       <w:tr>
+        <w:trPr>
+          <w:trHeight w:val="409"/>
+        </w:trPr>
         <w:tc>
           <w:tcPr>
             <w:tcW w:w="0" w:type="auto"/>
@@ -6681,14 +6848,16 @@
               <w:spacing w:after="0" w:line="240" w:lineRule="auto"/>
               <w:rPr>
                 <w:rFonts w:ascii="Times New Roman" w:eastAsia="Times New Roman" w:hAnsi="Times New Roman" w:cs="Times New Roman"/>
-                <w:sz w:val="16"/>
-                <w:szCs w:val="16"/>
-                <w:lang w:eastAsia="es-CO"/>
-              </w:rPr>
-            </w:pPr>
-            <w:r>
-              <w:rPr>
-                <w:rFonts w:ascii="Times New Roman" w:eastAsia="Times New Roman" w:hAnsi="Times New Roman" w:cs="Times New Roman"/>
+                <w:b/>
+                <w:sz w:val="16"/>
+                <w:szCs w:val="16"/>
+                <w:lang w:eastAsia="es-CO"/>
+              </w:rPr>
+            </w:pPr>
+            <w:r>
+              <w:rPr>
+                <w:rFonts w:ascii="Times New Roman" w:eastAsia="Times New Roman" w:hAnsi="Times New Roman" w:cs="Times New Roman"/>
+                <w:b/>
                 <w:sz w:val="16"/>
                 <w:szCs w:val="16"/>
                 <w:lang w:eastAsia="es-CO"/>
@@ -6699,6 +6868,9 @@
         </w:tc>
       </w:tr>
       <w:tr>
+        <w:trPr>
+          <w:trHeight w:val="204"/>
+        </w:trPr>
         <w:tc>
           <w:tcPr>
             <w:tcW w:w="0" w:type="auto"/>
@@ -6763,14 +6935,16 @@
               <w:spacing w:after="0" w:line="240" w:lineRule="auto"/>
               <w:rPr>
                 <w:rFonts w:ascii="Times New Roman" w:eastAsia="Times New Roman" w:hAnsi="Times New Roman" w:cs="Times New Roman"/>
-                <w:sz w:val="16"/>
-                <w:szCs w:val="16"/>
-                <w:lang w:eastAsia="es-CO"/>
-              </w:rPr>
-            </w:pPr>
-            <w:r>
-              <w:rPr>
-                <w:rFonts w:ascii="Times New Roman" w:eastAsia="Times New Roman" w:hAnsi="Times New Roman" w:cs="Times New Roman"/>
+                <w:b/>
+                <w:sz w:val="16"/>
+                <w:szCs w:val="16"/>
+                <w:lang w:eastAsia="es-CO"/>
+              </w:rPr>
+            </w:pPr>
+            <w:r>
+              <w:rPr>
+                <w:rFonts w:ascii="Times New Roman" w:eastAsia="Times New Roman" w:hAnsi="Times New Roman" w:cs="Times New Roman"/>
+                <w:b/>
                 <w:sz w:val="16"/>
                 <w:szCs w:val="16"/>
                 <w:lang w:eastAsia="es-CO"/>
@@ -6781,6 +6955,9 @@
         </w:tc>
       </w:tr>
       <w:tr>
+        <w:trPr>
+          <w:trHeight w:val="395"/>
+        </w:trPr>
         <w:tc>
           <w:tcPr>
             <w:tcW w:w="0" w:type="auto"/>
@@ -6845,14 +7022,16 @@
               <w:spacing w:after="0" w:line="240" w:lineRule="auto"/>
               <w:rPr>
                 <w:rFonts w:ascii="Times New Roman" w:eastAsia="Times New Roman" w:hAnsi="Times New Roman" w:cs="Times New Roman"/>
-                <w:sz w:val="16"/>
-                <w:szCs w:val="16"/>
-                <w:lang w:eastAsia="es-CO"/>
-              </w:rPr>
-            </w:pPr>
-            <w:r>
-              <w:rPr>
-                <w:rFonts w:ascii="Times New Roman" w:eastAsia="Times New Roman" w:hAnsi="Times New Roman" w:cs="Times New Roman"/>
+                <w:b/>
+                <w:sz w:val="16"/>
+                <w:szCs w:val="16"/>
+                <w:lang w:eastAsia="es-CO"/>
+              </w:rPr>
+            </w:pPr>
+            <w:r>
+              <w:rPr>
+                <w:rFonts w:ascii="Times New Roman" w:eastAsia="Times New Roman" w:hAnsi="Times New Roman" w:cs="Times New Roman"/>
+                <w:b/>
                 <w:sz w:val="16"/>
                 <w:szCs w:val="16"/>
                 <w:lang w:eastAsia="es-CO"/>
@@ -6865,10 +7044,10 @@
     </w:tbl>
     <w:p/>
     <w:p/>
-    <w:p/>
-    <w:p/>
-    <w:p/>
-    <w:p/>
+    <w:p>
+      <w:bookmarkStart w:id="0" w:name="_GoBack"/>
+      <w:bookmarkEnd w:id="0"/>
+    </w:p>
     <w:p>
       <w:pPr>
         <w:rPr>

</xml_diff>

<commit_message>
Agregar ejercicios de cuentas bancarias en JavaScript y tabla de operadores de asignación compuesta en el documento de métodos y funciones.
</commit_message>
<xml_diff>
--- a/Métodos y funciones en JS.docx
+++ b/Métodos y funciones en JS.docx
@@ -7044,10 +7044,7 @@
     </w:tbl>
     <w:p/>
     <w:p/>
-    <w:p>
-      <w:bookmarkStart w:id="0" w:name="_GoBack"/>
-      <w:bookmarkEnd w:id="0"/>
-    </w:p>
+    <w:p/>
     <w:p>
       <w:pPr>
         <w:rPr>
@@ -12395,6 +12392,1478 @@
                 <w:lang w:eastAsia="es-CO"/>
               </w:rPr>
               <w:t>Permite cambiar el tema de color de VS Code.</w:t>
+            </w:r>
+          </w:p>
+        </w:tc>
+      </w:tr>
+    </w:tbl>
+    <w:p>
+      <w:pPr>
+        <w:rPr>
+          <w:b/>
+        </w:rPr>
+      </w:pPr>
+    </w:p>
+    <w:p>
+      <w:pPr>
+        <w:rPr>
+          <w:b/>
+        </w:rPr>
+      </w:pPr>
+    </w:p>
+    <w:p>
+      <w:pPr>
+        <w:rPr>
+          <w:b/>
+        </w:rPr>
+      </w:pPr>
+    </w:p>
+    <w:p>
+      <w:pPr>
+        <w:rPr>
+          <w:b/>
+        </w:rPr>
+      </w:pPr>
+    </w:p>
+    <w:p>
+      <w:pPr>
+        <w:rPr>
+          <w:b/>
+        </w:rPr>
+      </w:pPr>
+    </w:p>
+    <w:p>
+      <w:pPr>
+        <w:rPr>
+          <w:b/>
+        </w:rPr>
+      </w:pPr>
+    </w:p>
+    <w:p>
+      <w:pPr>
+        <w:rPr>
+          <w:b/>
+        </w:rPr>
+      </w:pPr>
+    </w:p>
+    <w:p>
+      <w:pPr>
+        <w:rPr>
+          <w:b/>
+        </w:rPr>
+      </w:pPr>
+    </w:p>
+    <w:p>
+      <w:pPr>
+        <w:rPr>
+          <w:b/>
+        </w:rPr>
+      </w:pPr>
+    </w:p>
+    <w:p>
+      <w:pPr>
+        <w:rPr>
+          <w:b/>
+        </w:rPr>
+      </w:pPr>
+    </w:p>
+    <w:p>
+      <w:pPr>
+        <w:rPr>
+          <w:b/>
+        </w:rPr>
+      </w:pPr>
+    </w:p>
+    <w:p>
+      <w:pPr>
+        <w:rPr>
+          <w:b/>
+        </w:rPr>
+      </w:pPr>
+    </w:p>
+    <w:p>
+      <w:pPr>
+        <w:rPr>
+          <w:b/>
+        </w:rPr>
+      </w:pPr>
+    </w:p>
+    <w:p>
+      <w:pPr>
+        <w:rPr>
+          <w:b/>
+        </w:rPr>
+      </w:pPr>
+    </w:p>
+    <w:p>
+      <w:pPr>
+        <w:rPr>
+          <w:b/>
+        </w:rPr>
+      </w:pPr>
+    </w:p>
+    <w:p>
+      <w:pPr>
+        <w:rPr>
+          <w:b/>
+        </w:rPr>
+      </w:pPr>
+    </w:p>
+    <w:p>
+      <w:pPr>
+        <w:rPr>
+          <w:b/>
+        </w:rPr>
+      </w:pPr>
+      <w:r>
+        <w:rPr>
+          <w:rFonts w:ascii="Calibri" w:hAnsi="Calibri" w:cs="Calibri"/>
+        </w:rPr>
+        <w:lastRenderedPageBreak/>
+        <w:t>🧠</w:t>
+      </w:r>
+      <w:r>
+        <w:t xml:space="preserve"> </w:t>
+      </w:r>
+      <w:r>
+        <w:rPr>
+          <w:rStyle w:val="Textoennegrita"/>
+        </w:rPr>
+        <w:t>Tabla de Operadores de Asignación Compuesta</w:t>
+      </w:r>
+      <w:bookmarkStart w:id="0" w:name="_GoBack"/>
+      <w:bookmarkEnd w:id="0"/>
+    </w:p>
+    <w:tbl>
+      <w:tblPr>
+        <w:tblStyle w:val="Tablaconcuadrcula"/>
+        <w:tblW w:w="0" w:type="auto"/>
+        <w:tblLook w:val="04A0" w:firstRow="1" w:lastRow="0" w:firstColumn="1" w:lastColumn="0" w:noHBand="0" w:noVBand="1"/>
+      </w:tblPr>
+      <w:tblGrid>
+        <w:gridCol w:w="1230"/>
+        <w:gridCol w:w="1083"/>
+        <w:gridCol w:w="6467"/>
+      </w:tblGrid>
+      <w:tr>
+        <w:tc>
+          <w:tcPr>
+            <w:tcW w:w="0" w:type="auto"/>
+            <w:hideMark/>
+          </w:tcPr>
+          <w:p>
+            <w:pPr>
+              <w:spacing w:after="0" w:line="240" w:lineRule="auto"/>
+              <w:jc w:val="center"/>
+              <w:rPr>
+                <w:rFonts w:ascii="Times New Roman" w:eastAsia="Times New Roman" w:hAnsi="Times New Roman" w:cs="Times New Roman"/>
+                <w:b/>
+                <w:bCs/>
+                <w:sz w:val="24"/>
+                <w:szCs w:val="24"/>
+                <w:lang w:eastAsia="es-CO"/>
+              </w:rPr>
+            </w:pPr>
+            <w:r>
+              <w:rPr>
+                <w:rFonts w:ascii="Times New Roman" w:eastAsia="Times New Roman" w:hAnsi="Times New Roman" w:cs="Times New Roman"/>
+                <w:b/>
+                <w:bCs/>
+                <w:sz w:val="24"/>
+                <w:szCs w:val="24"/>
+                <w:lang w:eastAsia="es-CO"/>
+              </w:rPr>
+              <w:t>Operador</w:t>
+            </w:r>
+          </w:p>
+        </w:tc>
+        <w:tc>
+          <w:tcPr>
+            <w:tcW w:w="0" w:type="auto"/>
+            <w:hideMark/>
+          </w:tcPr>
+          <w:p>
+            <w:pPr>
+              <w:spacing w:after="0" w:line="240" w:lineRule="auto"/>
+              <w:jc w:val="center"/>
+              <w:rPr>
+                <w:rFonts w:ascii="Times New Roman" w:eastAsia="Times New Roman" w:hAnsi="Times New Roman" w:cs="Times New Roman"/>
+                <w:b/>
+                <w:bCs/>
+                <w:sz w:val="24"/>
+                <w:szCs w:val="24"/>
+                <w:lang w:eastAsia="es-CO"/>
+              </w:rPr>
+            </w:pPr>
+            <w:r>
+              <w:rPr>
+                <w:rFonts w:ascii="Times New Roman" w:eastAsia="Times New Roman" w:hAnsi="Times New Roman" w:cs="Times New Roman"/>
+                <w:b/>
+                <w:bCs/>
+                <w:sz w:val="24"/>
+                <w:szCs w:val="24"/>
+                <w:lang w:eastAsia="es-CO"/>
+              </w:rPr>
+              <w:t>Ejemplo</w:t>
+            </w:r>
+          </w:p>
+        </w:tc>
+        <w:tc>
+          <w:tcPr>
+            <w:tcW w:w="0" w:type="auto"/>
+            <w:hideMark/>
+          </w:tcPr>
+          <w:p>
+            <w:pPr>
+              <w:spacing w:after="0" w:line="240" w:lineRule="auto"/>
+              <w:jc w:val="center"/>
+              <w:rPr>
+                <w:rFonts w:ascii="Times New Roman" w:eastAsia="Times New Roman" w:hAnsi="Times New Roman" w:cs="Times New Roman"/>
+                <w:b/>
+                <w:bCs/>
+                <w:sz w:val="24"/>
+                <w:szCs w:val="24"/>
+                <w:lang w:eastAsia="es-CO"/>
+              </w:rPr>
+            </w:pPr>
+            <w:r>
+              <w:rPr>
+                <w:rFonts w:ascii="Times New Roman" w:eastAsia="Times New Roman" w:hAnsi="Times New Roman" w:cs="Times New Roman"/>
+                <w:b/>
+                <w:bCs/>
+                <w:sz w:val="24"/>
+                <w:szCs w:val="24"/>
+                <w:lang w:eastAsia="es-CO"/>
+              </w:rPr>
+              <w:t>Qué hace</w:t>
+            </w:r>
+          </w:p>
+        </w:tc>
+      </w:tr>
+      <w:tr>
+        <w:tc>
+          <w:tcPr>
+            <w:tcW w:w="0" w:type="auto"/>
+            <w:hideMark/>
+          </w:tcPr>
+          <w:p>
+            <w:pPr>
+              <w:spacing w:after="0" w:line="240" w:lineRule="auto"/>
+              <w:rPr>
+                <w:rFonts w:ascii="Times New Roman" w:eastAsia="Times New Roman" w:hAnsi="Times New Roman" w:cs="Times New Roman"/>
+                <w:b/>
+                <w:sz w:val="24"/>
+                <w:szCs w:val="24"/>
+                <w:lang w:eastAsia="es-CO"/>
+              </w:rPr>
+            </w:pPr>
+            <w:r>
+              <w:rPr>
+                <w:rFonts w:ascii="Courier New" w:eastAsia="Times New Roman" w:hAnsi="Courier New" w:cs="Courier New"/>
+                <w:b/>
+                <w:sz w:val="20"/>
+                <w:szCs w:val="20"/>
+                <w:lang w:eastAsia="es-CO"/>
+              </w:rPr>
+              <w:t>+=</w:t>
+            </w:r>
+          </w:p>
+        </w:tc>
+        <w:tc>
+          <w:tcPr>
+            <w:tcW w:w="0" w:type="auto"/>
+            <w:hideMark/>
+          </w:tcPr>
+          <w:p>
+            <w:pPr>
+              <w:spacing w:after="0" w:line="240" w:lineRule="auto"/>
+              <w:rPr>
+                <w:rFonts w:ascii="Times New Roman" w:eastAsia="Times New Roman" w:hAnsi="Times New Roman" w:cs="Times New Roman"/>
+                <w:sz w:val="24"/>
+                <w:szCs w:val="24"/>
+                <w:lang w:eastAsia="es-CO"/>
+              </w:rPr>
+            </w:pPr>
+            <w:r>
+              <w:rPr>
+                <w:rFonts w:ascii="Courier New" w:eastAsia="Times New Roman" w:hAnsi="Courier New" w:cs="Courier New"/>
+                <w:sz w:val="20"/>
+                <w:szCs w:val="20"/>
+                <w:lang w:eastAsia="es-CO"/>
+              </w:rPr>
+              <w:t>x += 5</w:t>
+            </w:r>
+          </w:p>
+        </w:tc>
+        <w:tc>
+          <w:tcPr>
+            <w:tcW w:w="0" w:type="auto"/>
+            <w:hideMark/>
+          </w:tcPr>
+          <w:p>
+            <w:pPr>
+              <w:spacing w:after="0" w:line="240" w:lineRule="auto"/>
+              <w:rPr>
+                <w:rFonts w:ascii="Times New Roman" w:eastAsia="Times New Roman" w:hAnsi="Times New Roman" w:cs="Times New Roman"/>
+                <w:sz w:val="24"/>
+                <w:szCs w:val="24"/>
+                <w:lang w:eastAsia="es-CO"/>
+              </w:rPr>
+            </w:pPr>
+            <w:r>
+              <w:rPr>
+                <w:rFonts w:ascii="Times New Roman" w:eastAsia="Times New Roman" w:hAnsi="Times New Roman" w:cs="Times New Roman"/>
+                <w:sz w:val="24"/>
+                <w:szCs w:val="24"/>
+                <w:lang w:eastAsia="es-CO"/>
+              </w:rPr>
+              <w:t xml:space="preserve">Suma </w:t>
+            </w:r>
+            <w:r>
+              <w:rPr>
+                <w:rFonts w:ascii="Courier New" w:eastAsia="Times New Roman" w:hAnsi="Courier New" w:cs="Courier New"/>
+                <w:sz w:val="20"/>
+                <w:szCs w:val="20"/>
+                <w:lang w:eastAsia="es-CO"/>
+              </w:rPr>
+              <w:t>5</w:t>
+            </w:r>
+            <w:r>
+              <w:rPr>
+                <w:rFonts w:ascii="Times New Roman" w:eastAsia="Times New Roman" w:hAnsi="Times New Roman" w:cs="Times New Roman"/>
+                <w:sz w:val="24"/>
+                <w:szCs w:val="24"/>
+                <w:lang w:eastAsia="es-CO"/>
+              </w:rPr>
+              <w:t xml:space="preserve"> a </w:t>
+            </w:r>
+            <w:r>
+              <w:rPr>
+                <w:rFonts w:ascii="Courier New" w:eastAsia="Times New Roman" w:hAnsi="Courier New" w:cs="Courier New"/>
+                <w:sz w:val="20"/>
+                <w:szCs w:val="20"/>
+                <w:lang w:eastAsia="es-CO"/>
+              </w:rPr>
+              <w:t>x</w:t>
+            </w:r>
+            <w:r>
+              <w:rPr>
+                <w:rFonts w:ascii="Times New Roman" w:eastAsia="Times New Roman" w:hAnsi="Times New Roman" w:cs="Times New Roman"/>
+                <w:sz w:val="24"/>
+                <w:szCs w:val="24"/>
+                <w:lang w:eastAsia="es-CO"/>
+              </w:rPr>
+              <w:t xml:space="preserve">. Equivale a </w:t>
+            </w:r>
+            <w:r>
+              <w:rPr>
+                <w:rFonts w:ascii="Courier New" w:eastAsia="Times New Roman" w:hAnsi="Courier New" w:cs="Courier New"/>
+                <w:sz w:val="20"/>
+                <w:szCs w:val="20"/>
+                <w:lang w:eastAsia="es-CO"/>
+              </w:rPr>
+              <w:t>x = x + 5</w:t>
+            </w:r>
+          </w:p>
+        </w:tc>
+      </w:tr>
+      <w:tr>
+        <w:tc>
+          <w:tcPr>
+            <w:tcW w:w="0" w:type="auto"/>
+            <w:hideMark/>
+          </w:tcPr>
+          <w:p>
+            <w:pPr>
+              <w:spacing w:after="0" w:line="240" w:lineRule="auto"/>
+              <w:rPr>
+                <w:rFonts w:ascii="Times New Roman" w:eastAsia="Times New Roman" w:hAnsi="Times New Roman" w:cs="Times New Roman"/>
+                <w:b/>
+                <w:sz w:val="24"/>
+                <w:szCs w:val="24"/>
+                <w:lang w:eastAsia="es-CO"/>
+              </w:rPr>
+            </w:pPr>
+            <w:r>
+              <w:rPr>
+                <w:rFonts w:ascii="Courier New" w:eastAsia="Times New Roman" w:hAnsi="Courier New" w:cs="Courier New"/>
+                <w:b/>
+                <w:sz w:val="20"/>
+                <w:szCs w:val="20"/>
+                <w:lang w:eastAsia="es-CO"/>
+              </w:rPr>
+              <w:t>-=</w:t>
+            </w:r>
+          </w:p>
+        </w:tc>
+        <w:tc>
+          <w:tcPr>
+            <w:tcW w:w="0" w:type="auto"/>
+            <w:hideMark/>
+          </w:tcPr>
+          <w:p>
+            <w:pPr>
+              <w:spacing w:after="0" w:line="240" w:lineRule="auto"/>
+              <w:rPr>
+                <w:rFonts w:ascii="Times New Roman" w:eastAsia="Times New Roman" w:hAnsi="Times New Roman" w:cs="Times New Roman"/>
+                <w:sz w:val="24"/>
+                <w:szCs w:val="24"/>
+                <w:lang w:eastAsia="es-CO"/>
+              </w:rPr>
+            </w:pPr>
+            <w:r>
+              <w:rPr>
+                <w:rFonts w:ascii="Courier New" w:eastAsia="Times New Roman" w:hAnsi="Courier New" w:cs="Courier New"/>
+                <w:sz w:val="20"/>
+                <w:szCs w:val="20"/>
+                <w:lang w:eastAsia="es-CO"/>
+              </w:rPr>
+              <w:t>x -= 3</w:t>
+            </w:r>
+          </w:p>
+        </w:tc>
+        <w:tc>
+          <w:tcPr>
+            <w:tcW w:w="0" w:type="auto"/>
+            <w:hideMark/>
+          </w:tcPr>
+          <w:p>
+            <w:pPr>
+              <w:spacing w:after="0" w:line="240" w:lineRule="auto"/>
+              <w:rPr>
+                <w:rFonts w:ascii="Times New Roman" w:eastAsia="Times New Roman" w:hAnsi="Times New Roman" w:cs="Times New Roman"/>
+                <w:sz w:val="24"/>
+                <w:szCs w:val="24"/>
+                <w:lang w:eastAsia="es-CO"/>
+              </w:rPr>
+            </w:pPr>
+            <w:r>
+              <w:rPr>
+                <w:rFonts w:ascii="Times New Roman" w:eastAsia="Times New Roman" w:hAnsi="Times New Roman" w:cs="Times New Roman"/>
+                <w:sz w:val="24"/>
+                <w:szCs w:val="24"/>
+                <w:lang w:eastAsia="es-CO"/>
+              </w:rPr>
+              <w:t xml:space="preserve">Resta </w:t>
+            </w:r>
+            <w:r>
+              <w:rPr>
+                <w:rFonts w:ascii="Courier New" w:eastAsia="Times New Roman" w:hAnsi="Courier New" w:cs="Courier New"/>
+                <w:sz w:val="20"/>
+                <w:szCs w:val="20"/>
+                <w:lang w:eastAsia="es-CO"/>
+              </w:rPr>
+              <w:t>3</w:t>
+            </w:r>
+            <w:r>
+              <w:rPr>
+                <w:rFonts w:ascii="Times New Roman" w:eastAsia="Times New Roman" w:hAnsi="Times New Roman" w:cs="Times New Roman"/>
+                <w:sz w:val="24"/>
+                <w:szCs w:val="24"/>
+                <w:lang w:eastAsia="es-CO"/>
+              </w:rPr>
+              <w:t xml:space="preserve"> a </w:t>
+            </w:r>
+            <w:r>
+              <w:rPr>
+                <w:rFonts w:ascii="Courier New" w:eastAsia="Times New Roman" w:hAnsi="Courier New" w:cs="Courier New"/>
+                <w:sz w:val="20"/>
+                <w:szCs w:val="20"/>
+                <w:lang w:eastAsia="es-CO"/>
+              </w:rPr>
+              <w:t>x</w:t>
+            </w:r>
+            <w:r>
+              <w:rPr>
+                <w:rFonts w:ascii="Times New Roman" w:eastAsia="Times New Roman" w:hAnsi="Times New Roman" w:cs="Times New Roman"/>
+                <w:sz w:val="24"/>
+                <w:szCs w:val="24"/>
+                <w:lang w:eastAsia="es-CO"/>
+              </w:rPr>
+              <w:t xml:space="preserve">. Equivale a </w:t>
+            </w:r>
+            <w:r>
+              <w:rPr>
+                <w:rFonts w:ascii="Courier New" w:eastAsia="Times New Roman" w:hAnsi="Courier New" w:cs="Courier New"/>
+                <w:sz w:val="20"/>
+                <w:szCs w:val="20"/>
+                <w:lang w:eastAsia="es-CO"/>
+              </w:rPr>
+              <w:t>x = x - 3</w:t>
+            </w:r>
+          </w:p>
+        </w:tc>
+      </w:tr>
+      <w:tr>
+        <w:tc>
+          <w:tcPr>
+            <w:tcW w:w="0" w:type="auto"/>
+            <w:hideMark/>
+          </w:tcPr>
+          <w:p>
+            <w:pPr>
+              <w:spacing w:after="0" w:line="240" w:lineRule="auto"/>
+              <w:rPr>
+                <w:rFonts w:ascii="Times New Roman" w:eastAsia="Times New Roman" w:hAnsi="Times New Roman" w:cs="Times New Roman"/>
+                <w:b/>
+                <w:sz w:val="24"/>
+                <w:szCs w:val="24"/>
+                <w:lang w:eastAsia="es-CO"/>
+              </w:rPr>
+            </w:pPr>
+            <w:r>
+              <w:rPr>
+                <w:rFonts w:ascii="Courier New" w:eastAsia="Times New Roman" w:hAnsi="Courier New" w:cs="Courier New"/>
+                <w:b/>
+                <w:sz w:val="20"/>
+                <w:szCs w:val="20"/>
+                <w:lang w:eastAsia="es-CO"/>
+              </w:rPr>
+              <w:t>*=</w:t>
+            </w:r>
+          </w:p>
+        </w:tc>
+        <w:tc>
+          <w:tcPr>
+            <w:tcW w:w="0" w:type="auto"/>
+            <w:hideMark/>
+          </w:tcPr>
+          <w:p>
+            <w:pPr>
+              <w:spacing w:after="0" w:line="240" w:lineRule="auto"/>
+              <w:rPr>
+                <w:rFonts w:ascii="Times New Roman" w:eastAsia="Times New Roman" w:hAnsi="Times New Roman" w:cs="Times New Roman"/>
+                <w:sz w:val="24"/>
+                <w:szCs w:val="24"/>
+                <w:lang w:eastAsia="es-CO"/>
+              </w:rPr>
+            </w:pPr>
+            <w:r>
+              <w:rPr>
+                <w:rFonts w:ascii="Courier New" w:eastAsia="Times New Roman" w:hAnsi="Courier New" w:cs="Courier New"/>
+                <w:sz w:val="20"/>
+                <w:szCs w:val="20"/>
+                <w:lang w:eastAsia="es-CO"/>
+              </w:rPr>
+              <w:t>x *= 2</w:t>
+            </w:r>
+          </w:p>
+        </w:tc>
+        <w:tc>
+          <w:tcPr>
+            <w:tcW w:w="0" w:type="auto"/>
+            <w:hideMark/>
+          </w:tcPr>
+          <w:p>
+            <w:pPr>
+              <w:spacing w:after="0" w:line="240" w:lineRule="auto"/>
+              <w:rPr>
+                <w:rFonts w:ascii="Times New Roman" w:eastAsia="Times New Roman" w:hAnsi="Times New Roman" w:cs="Times New Roman"/>
+                <w:sz w:val="24"/>
+                <w:szCs w:val="24"/>
+                <w:lang w:eastAsia="es-CO"/>
+              </w:rPr>
+            </w:pPr>
+            <w:r>
+              <w:rPr>
+                <w:rFonts w:ascii="Times New Roman" w:eastAsia="Times New Roman" w:hAnsi="Times New Roman" w:cs="Times New Roman"/>
+                <w:sz w:val="24"/>
+                <w:szCs w:val="24"/>
+                <w:lang w:eastAsia="es-CO"/>
+              </w:rPr>
+              <w:t xml:space="preserve">Multiplica </w:t>
+            </w:r>
+            <w:r>
+              <w:rPr>
+                <w:rFonts w:ascii="Courier New" w:eastAsia="Times New Roman" w:hAnsi="Courier New" w:cs="Courier New"/>
+                <w:sz w:val="20"/>
+                <w:szCs w:val="20"/>
+                <w:lang w:eastAsia="es-CO"/>
+              </w:rPr>
+              <w:t>x</w:t>
+            </w:r>
+            <w:r>
+              <w:rPr>
+                <w:rFonts w:ascii="Times New Roman" w:eastAsia="Times New Roman" w:hAnsi="Times New Roman" w:cs="Times New Roman"/>
+                <w:sz w:val="24"/>
+                <w:szCs w:val="24"/>
+                <w:lang w:eastAsia="es-CO"/>
+              </w:rPr>
+              <w:t xml:space="preserve"> por </w:t>
+            </w:r>
+            <w:r>
+              <w:rPr>
+                <w:rFonts w:ascii="Courier New" w:eastAsia="Times New Roman" w:hAnsi="Courier New" w:cs="Courier New"/>
+                <w:sz w:val="20"/>
+                <w:szCs w:val="20"/>
+                <w:lang w:eastAsia="es-CO"/>
+              </w:rPr>
+              <w:t>2</w:t>
+            </w:r>
+            <w:r>
+              <w:rPr>
+                <w:rFonts w:ascii="Times New Roman" w:eastAsia="Times New Roman" w:hAnsi="Times New Roman" w:cs="Times New Roman"/>
+                <w:sz w:val="24"/>
+                <w:szCs w:val="24"/>
+                <w:lang w:eastAsia="es-CO"/>
+              </w:rPr>
+              <w:t xml:space="preserve">. Equivale a </w:t>
+            </w:r>
+            <w:r>
+              <w:rPr>
+                <w:rFonts w:ascii="Courier New" w:eastAsia="Times New Roman" w:hAnsi="Courier New" w:cs="Courier New"/>
+                <w:sz w:val="20"/>
+                <w:szCs w:val="20"/>
+                <w:lang w:eastAsia="es-CO"/>
+              </w:rPr>
+              <w:t>x = x * 2</w:t>
+            </w:r>
+          </w:p>
+        </w:tc>
+      </w:tr>
+      <w:tr>
+        <w:tc>
+          <w:tcPr>
+            <w:tcW w:w="0" w:type="auto"/>
+            <w:hideMark/>
+          </w:tcPr>
+          <w:p>
+            <w:pPr>
+              <w:spacing w:after="0" w:line="240" w:lineRule="auto"/>
+              <w:rPr>
+                <w:rFonts w:ascii="Times New Roman" w:eastAsia="Times New Roman" w:hAnsi="Times New Roman" w:cs="Times New Roman"/>
+                <w:b/>
+                <w:sz w:val="24"/>
+                <w:szCs w:val="24"/>
+                <w:lang w:eastAsia="es-CO"/>
+              </w:rPr>
+            </w:pPr>
+            <w:r>
+              <w:rPr>
+                <w:rFonts w:ascii="Courier New" w:eastAsia="Times New Roman" w:hAnsi="Courier New" w:cs="Courier New"/>
+                <w:b/>
+                <w:sz w:val="20"/>
+                <w:szCs w:val="20"/>
+                <w:lang w:eastAsia="es-CO"/>
+              </w:rPr>
+              <w:t>/=</w:t>
+            </w:r>
+          </w:p>
+        </w:tc>
+        <w:tc>
+          <w:tcPr>
+            <w:tcW w:w="0" w:type="auto"/>
+            <w:hideMark/>
+          </w:tcPr>
+          <w:p>
+            <w:pPr>
+              <w:spacing w:after="0" w:line="240" w:lineRule="auto"/>
+              <w:rPr>
+                <w:rFonts w:ascii="Times New Roman" w:eastAsia="Times New Roman" w:hAnsi="Times New Roman" w:cs="Times New Roman"/>
+                <w:sz w:val="24"/>
+                <w:szCs w:val="24"/>
+                <w:lang w:eastAsia="es-CO"/>
+              </w:rPr>
+            </w:pPr>
+            <w:r>
+              <w:rPr>
+                <w:rFonts w:ascii="Courier New" w:eastAsia="Times New Roman" w:hAnsi="Courier New" w:cs="Courier New"/>
+                <w:sz w:val="20"/>
+                <w:szCs w:val="20"/>
+                <w:lang w:eastAsia="es-CO"/>
+              </w:rPr>
+              <w:t>x /= 4</w:t>
+            </w:r>
+          </w:p>
+        </w:tc>
+        <w:tc>
+          <w:tcPr>
+            <w:tcW w:w="0" w:type="auto"/>
+            <w:hideMark/>
+          </w:tcPr>
+          <w:p>
+            <w:pPr>
+              <w:spacing w:after="0" w:line="240" w:lineRule="auto"/>
+              <w:rPr>
+                <w:rFonts w:ascii="Times New Roman" w:eastAsia="Times New Roman" w:hAnsi="Times New Roman" w:cs="Times New Roman"/>
+                <w:sz w:val="24"/>
+                <w:szCs w:val="24"/>
+                <w:lang w:eastAsia="es-CO"/>
+              </w:rPr>
+            </w:pPr>
+            <w:r>
+              <w:rPr>
+                <w:rFonts w:ascii="Times New Roman" w:eastAsia="Times New Roman" w:hAnsi="Times New Roman" w:cs="Times New Roman"/>
+                <w:sz w:val="24"/>
+                <w:szCs w:val="24"/>
+                <w:lang w:eastAsia="es-CO"/>
+              </w:rPr>
+              <w:t xml:space="preserve">Divide </w:t>
+            </w:r>
+            <w:r>
+              <w:rPr>
+                <w:rFonts w:ascii="Courier New" w:eastAsia="Times New Roman" w:hAnsi="Courier New" w:cs="Courier New"/>
+                <w:sz w:val="20"/>
+                <w:szCs w:val="20"/>
+                <w:lang w:eastAsia="es-CO"/>
+              </w:rPr>
+              <w:t>x</w:t>
+            </w:r>
+            <w:r>
+              <w:rPr>
+                <w:rFonts w:ascii="Times New Roman" w:eastAsia="Times New Roman" w:hAnsi="Times New Roman" w:cs="Times New Roman"/>
+                <w:sz w:val="24"/>
+                <w:szCs w:val="24"/>
+                <w:lang w:eastAsia="es-CO"/>
+              </w:rPr>
+              <w:t xml:space="preserve"> entre </w:t>
+            </w:r>
+            <w:r>
+              <w:rPr>
+                <w:rFonts w:ascii="Courier New" w:eastAsia="Times New Roman" w:hAnsi="Courier New" w:cs="Courier New"/>
+                <w:sz w:val="20"/>
+                <w:szCs w:val="20"/>
+                <w:lang w:eastAsia="es-CO"/>
+              </w:rPr>
+              <w:t>4</w:t>
+            </w:r>
+            <w:r>
+              <w:rPr>
+                <w:rFonts w:ascii="Times New Roman" w:eastAsia="Times New Roman" w:hAnsi="Times New Roman" w:cs="Times New Roman"/>
+                <w:sz w:val="24"/>
+                <w:szCs w:val="24"/>
+                <w:lang w:eastAsia="es-CO"/>
+              </w:rPr>
+              <w:t xml:space="preserve">. Equivale a </w:t>
+            </w:r>
+            <w:r>
+              <w:rPr>
+                <w:rFonts w:ascii="Courier New" w:eastAsia="Times New Roman" w:hAnsi="Courier New" w:cs="Courier New"/>
+                <w:sz w:val="20"/>
+                <w:szCs w:val="20"/>
+                <w:lang w:eastAsia="es-CO"/>
+              </w:rPr>
+              <w:t>x = x / 4</w:t>
+            </w:r>
+          </w:p>
+        </w:tc>
+      </w:tr>
+      <w:tr>
+        <w:tc>
+          <w:tcPr>
+            <w:tcW w:w="0" w:type="auto"/>
+            <w:hideMark/>
+          </w:tcPr>
+          <w:p>
+            <w:pPr>
+              <w:spacing w:after="0" w:line="240" w:lineRule="auto"/>
+              <w:rPr>
+                <w:rFonts w:ascii="Times New Roman" w:eastAsia="Times New Roman" w:hAnsi="Times New Roman" w:cs="Times New Roman"/>
+                <w:b/>
+                <w:sz w:val="24"/>
+                <w:szCs w:val="24"/>
+                <w:lang w:eastAsia="es-CO"/>
+              </w:rPr>
+            </w:pPr>
+            <w:r>
+              <w:rPr>
+                <w:rFonts w:ascii="Courier New" w:eastAsia="Times New Roman" w:hAnsi="Courier New" w:cs="Courier New"/>
+                <w:b/>
+                <w:sz w:val="20"/>
+                <w:szCs w:val="20"/>
+                <w:lang w:eastAsia="es-CO"/>
+              </w:rPr>
+              <w:t>%=</w:t>
+            </w:r>
+          </w:p>
+        </w:tc>
+        <w:tc>
+          <w:tcPr>
+            <w:tcW w:w="0" w:type="auto"/>
+            <w:hideMark/>
+          </w:tcPr>
+          <w:p>
+            <w:pPr>
+              <w:spacing w:after="0" w:line="240" w:lineRule="auto"/>
+              <w:rPr>
+                <w:rFonts w:ascii="Times New Roman" w:eastAsia="Times New Roman" w:hAnsi="Times New Roman" w:cs="Times New Roman"/>
+                <w:sz w:val="24"/>
+                <w:szCs w:val="24"/>
+                <w:lang w:eastAsia="es-CO"/>
+              </w:rPr>
+            </w:pPr>
+            <w:r>
+              <w:rPr>
+                <w:rFonts w:ascii="Courier New" w:eastAsia="Times New Roman" w:hAnsi="Courier New" w:cs="Courier New"/>
+                <w:sz w:val="20"/>
+                <w:szCs w:val="20"/>
+                <w:lang w:eastAsia="es-CO"/>
+              </w:rPr>
+              <w:t>x %= 2</w:t>
+            </w:r>
+          </w:p>
+        </w:tc>
+        <w:tc>
+          <w:tcPr>
+            <w:tcW w:w="0" w:type="auto"/>
+            <w:hideMark/>
+          </w:tcPr>
+          <w:p>
+            <w:pPr>
+              <w:spacing w:after="0" w:line="240" w:lineRule="auto"/>
+              <w:rPr>
+                <w:rFonts w:ascii="Times New Roman" w:eastAsia="Times New Roman" w:hAnsi="Times New Roman" w:cs="Times New Roman"/>
+                <w:sz w:val="24"/>
+                <w:szCs w:val="24"/>
+                <w:lang w:eastAsia="es-CO"/>
+              </w:rPr>
+            </w:pPr>
+            <w:r>
+              <w:rPr>
+                <w:rFonts w:ascii="Times New Roman" w:eastAsia="Times New Roman" w:hAnsi="Times New Roman" w:cs="Times New Roman"/>
+                <w:sz w:val="24"/>
+                <w:szCs w:val="24"/>
+                <w:lang w:eastAsia="es-CO"/>
+              </w:rPr>
+              <w:t xml:space="preserve">Asigna el </w:t>
+            </w:r>
+            <w:r>
+              <w:rPr>
+                <w:rFonts w:ascii="Times New Roman" w:eastAsia="Times New Roman" w:hAnsi="Times New Roman" w:cs="Times New Roman"/>
+                <w:b/>
+                <w:bCs/>
+                <w:sz w:val="24"/>
+                <w:szCs w:val="24"/>
+                <w:lang w:eastAsia="es-CO"/>
+              </w:rPr>
+              <w:t>resto</w:t>
+            </w:r>
+            <w:r>
+              <w:rPr>
+                <w:rFonts w:ascii="Times New Roman" w:eastAsia="Times New Roman" w:hAnsi="Times New Roman" w:cs="Times New Roman"/>
+                <w:sz w:val="24"/>
+                <w:szCs w:val="24"/>
+                <w:lang w:eastAsia="es-CO"/>
+              </w:rPr>
+              <w:t xml:space="preserve"> de </w:t>
+            </w:r>
+            <w:r>
+              <w:rPr>
+                <w:rFonts w:ascii="Courier New" w:eastAsia="Times New Roman" w:hAnsi="Courier New" w:cs="Courier New"/>
+                <w:sz w:val="20"/>
+                <w:szCs w:val="20"/>
+                <w:lang w:eastAsia="es-CO"/>
+              </w:rPr>
+              <w:t>x / 2</w:t>
+            </w:r>
+            <w:r>
+              <w:rPr>
+                <w:rFonts w:ascii="Times New Roman" w:eastAsia="Times New Roman" w:hAnsi="Times New Roman" w:cs="Times New Roman"/>
+                <w:sz w:val="24"/>
+                <w:szCs w:val="24"/>
+                <w:lang w:eastAsia="es-CO"/>
+              </w:rPr>
+              <w:t xml:space="preserve">. Equivale a </w:t>
+            </w:r>
+            <w:r>
+              <w:rPr>
+                <w:rFonts w:ascii="Courier New" w:eastAsia="Times New Roman" w:hAnsi="Courier New" w:cs="Courier New"/>
+                <w:sz w:val="20"/>
+                <w:szCs w:val="20"/>
+                <w:lang w:eastAsia="es-CO"/>
+              </w:rPr>
+              <w:t>x = x % 2</w:t>
+            </w:r>
+          </w:p>
+        </w:tc>
+      </w:tr>
+      <w:tr>
+        <w:tc>
+          <w:tcPr>
+            <w:tcW w:w="0" w:type="auto"/>
+            <w:hideMark/>
+          </w:tcPr>
+          <w:p>
+            <w:pPr>
+              <w:spacing w:after="0" w:line="240" w:lineRule="auto"/>
+              <w:rPr>
+                <w:rFonts w:ascii="Times New Roman" w:eastAsia="Times New Roman" w:hAnsi="Times New Roman" w:cs="Times New Roman"/>
+                <w:b/>
+                <w:sz w:val="24"/>
+                <w:szCs w:val="24"/>
+                <w:lang w:eastAsia="es-CO"/>
+              </w:rPr>
+            </w:pPr>
+            <w:r>
+              <w:rPr>
+                <w:rFonts w:ascii="Courier New" w:eastAsia="Times New Roman" w:hAnsi="Courier New" w:cs="Courier New"/>
+                <w:b/>
+                <w:sz w:val="20"/>
+                <w:szCs w:val="20"/>
+                <w:lang w:eastAsia="es-CO"/>
+              </w:rPr>
+              <w:t>**=</w:t>
+            </w:r>
+          </w:p>
+        </w:tc>
+        <w:tc>
+          <w:tcPr>
+            <w:tcW w:w="0" w:type="auto"/>
+            <w:hideMark/>
+          </w:tcPr>
+          <w:p>
+            <w:pPr>
+              <w:spacing w:after="0" w:line="240" w:lineRule="auto"/>
+              <w:rPr>
+                <w:rFonts w:ascii="Times New Roman" w:eastAsia="Times New Roman" w:hAnsi="Times New Roman" w:cs="Times New Roman"/>
+                <w:sz w:val="24"/>
+                <w:szCs w:val="24"/>
+                <w:lang w:eastAsia="es-CO"/>
+              </w:rPr>
+            </w:pPr>
+            <w:r>
+              <w:rPr>
+                <w:rFonts w:ascii="Courier New" w:eastAsia="Times New Roman" w:hAnsi="Courier New" w:cs="Courier New"/>
+                <w:sz w:val="20"/>
+                <w:szCs w:val="20"/>
+                <w:lang w:eastAsia="es-CO"/>
+              </w:rPr>
+              <w:t>x **= 3</w:t>
+            </w:r>
+          </w:p>
+        </w:tc>
+        <w:tc>
+          <w:tcPr>
+            <w:tcW w:w="0" w:type="auto"/>
+            <w:hideMark/>
+          </w:tcPr>
+          <w:p>
+            <w:pPr>
+              <w:spacing w:after="0" w:line="240" w:lineRule="auto"/>
+              <w:rPr>
+                <w:rFonts w:ascii="Times New Roman" w:eastAsia="Times New Roman" w:hAnsi="Times New Roman" w:cs="Times New Roman"/>
+                <w:sz w:val="24"/>
+                <w:szCs w:val="24"/>
+                <w:lang w:eastAsia="es-CO"/>
+              </w:rPr>
+            </w:pPr>
+            <w:r>
+              <w:rPr>
+                <w:rFonts w:ascii="Times New Roman" w:eastAsia="Times New Roman" w:hAnsi="Times New Roman" w:cs="Times New Roman"/>
+                <w:sz w:val="24"/>
+                <w:szCs w:val="24"/>
+                <w:lang w:eastAsia="es-CO"/>
+              </w:rPr>
+              <w:t xml:space="preserve">Eleva </w:t>
+            </w:r>
+            <w:r>
+              <w:rPr>
+                <w:rFonts w:ascii="Courier New" w:eastAsia="Times New Roman" w:hAnsi="Courier New" w:cs="Courier New"/>
+                <w:sz w:val="20"/>
+                <w:szCs w:val="20"/>
+                <w:lang w:eastAsia="es-CO"/>
+              </w:rPr>
+              <w:t>x</w:t>
+            </w:r>
+            <w:r>
+              <w:rPr>
+                <w:rFonts w:ascii="Times New Roman" w:eastAsia="Times New Roman" w:hAnsi="Times New Roman" w:cs="Times New Roman"/>
+                <w:sz w:val="24"/>
+                <w:szCs w:val="24"/>
+                <w:lang w:eastAsia="es-CO"/>
+              </w:rPr>
+              <w:t xml:space="preserve"> a la potencia </w:t>
+            </w:r>
+            <w:r>
+              <w:rPr>
+                <w:rFonts w:ascii="Courier New" w:eastAsia="Times New Roman" w:hAnsi="Courier New" w:cs="Courier New"/>
+                <w:sz w:val="20"/>
+                <w:szCs w:val="20"/>
+                <w:lang w:eastAsia="es-CO"/>
+              </w:rPr>
+              <w:t>3</w:t>
+            </w:r>
+            <w:r>
+              <w:rPr>
+                <w:rFonts w:ascii="Times New Roman" w:eastAsia="Times New Roman" w:hAnsi="Times New Roman" w:cs="Times New Roman"/>
+                <w:sz w:val="24"/>
+                <w:szCs w:val="24"/>
+                <w:lang w:eastAsia="es-CO"/>
+              </w:rPr>
+              <w:t xml:space="preserve">. Equivale a </w:t>
+            </w:r>
+            <w:r>
+              <w:rPr>
+                <w:rFonts w:ascii="Courier New" w:eastAsia="Times New Roman" w:hAnsi="Courier New" w:cs="Courier New"/>
+                <w:sz w:val="20"/>
+                <w:szCs w:val="20"/>
+                <w:lang w:eastAsia="es-CO"/>
+              </w:rPr>
+              <w:t>x = x ** 3</w:t>
+            </w:r>
+          </w:p>
+        </w:tc>
+      </w:tr>
+      <w:tr>
+        <w:tc>
+          <w:tcPr>
+            <w:tcW w:w="0" w:type="auto"/>
+            <w:hideMark/>
+          </w:tcPr>
+          <w:p>
+            <w:pPr>
+              <w:spacing w:after="0" w:line="240" w:lineRule="auto"/>
+              <w:rPr>
+                <w:rFonts w:ascii="Times New Roman" w:eastAsia="Times New Roman" w:hAnsi="Times New Roman" w:cs="Times New Roman"/>
+                <w:b/>
+                <w:sz w:val="24"/>
+                <w:szCs w:val="24"/>
+                <w:lang w:eastAsia="es-CO"/>
+              </w:rPr>
+            </w:pPr>
+            <w:r>
+              <w:rPr>
+                <w:rFonts w:ascii="Courier New" w:eastAsia="Times New Roman" w:hAnsi="Courier New" w:cs="Courier New"/>
+                <w:b/>
+                <w:sz w:val="20"/>
+                <w:szCs w:val="20"/>
+                <w:lang w:eastAsia="es-CO"/>
+              </w:rPr>
+              <w:t>&lt;&lt;=</w:t>
+            </w:r>
+          </w:p>
+        </w:tc>
+        <w:tc>
+          <w:tcPr>
+            <w:tcW w:w="0" w:type="auto"/>
+            <w:hideMark/>
+          </w:tcPr>
+          <w:p>
+            <w:pPr>
+              <w:spacing w:after="0" w:line="240" w:lineRule="auto"/>
+              <w:rPr>
+                <w:rFonts w:ascii="Times New Roman" w:eastAsia="Times New Roman" w:hAnsi="Times New Roman" w:cs="Times New Roman"/>
+                <w:sz w:val="24"/>
+                <w:szCs w:val="24"/>
+                <w:lang w:eastAsia="es-CO"/>
+              </w:rPr>
+            </w:pPr>
+            <w:r>
+              <w:rPr>
+                <w:rFonts w:ascii="Courier New" w:eastAsia="Times New Roman" w:hAnsi="Courier New" w:cs="Courier New"/>
+                <w:sz w:val="20"/>
+                <w:szCs w:val="20"/>
+                <w:lang w:eastAsia="es-CO"/>
+              </w:rPr>
+              <w:t>x &lt;&lt;= 2</w:t>
+            </w:r>
+          </w:p>
+        </w:tc>
+        <w:tc>
+          <w:tcPr>
+            <w:tcW w:w="0" w:type="auto"/>
+            <w:hideMark/>
+          </w:tcPr>
+          <w:p>
+            <w:pPr>
+              <w:spacing w:after="0" w:line="240" w:lineRule="auto"/>
+              <w:rPr>
+                <w:rFonts w:ascii="Times New Roman" w:eastAsia="Times New Roman" w:hAnsi="Times New Roman" w:cs="Times New Roman"/>
+                <w:sz w:val="24"/>
+                <w:szCs w:val="24"/>
+                <w:lang w:eastAsia="es-CO"/>
+              </w:rPr>
+            </w:pPr>
+            <w:r>
+              <w:rPr>
+                <w:rFonts w:ascii="Times New Roman" w:eastAsia="Times New Roman" w:hAnsi="Times New Roman" w:cs="Times New Roman"/>
+                <w:sz w:val="24"/>
+                <w:szCs w:val="24"/>
+                <w:lang w:eastAsia="es-CO"/>
+              </w:rPr>
+              <w:t xml:space="preserve">Desplaza bits de </w:t>
+            </w:r>
+            <w:r>
+              <w:rPr>
+                <w:rFonts w:ascii="Courier New" w:eastAsia="Times New Roman" w:hAnsi="Courier New" w:cs="Courier New"/>
+                <w:sz w:val="20"/>
+                <w:szCs w:val="20"/>
+                <w:lang w:eastAsia="es-CO"/>
+              </w:rPr>
+              <w:t>x</w:t>
+            </w:r>
+            <w:r>
+              <w:rPr>
+                <w:rFonts w:ascii="Times New Roman" w:eastAsia="Times New Roman" w:hAnsi="Times New Roman" w:cs="Times New Roman"/>
+                <w:sz w:val="24"/>
+                <w:szCs w:val="24"/>
+                <w:lang w:eastAsia="es-CO"/>
+              </w:rPr>
+              <w:t xml:space="preserve"> a la izquierda 2 posiciones (operación binaria)</w:t>
+            </w:r>
+          </w:p>
+        </w:tc>
+      </w:tr>
+      <w:tr>
+        <w:tc>
+          <w:tcPr>
+            <w:tcW w:w="0" w:type="auto"/>
+            <w:hideMark/>
+          </w:tcPr>
+          <w:p>
+            <w:pPr>
+              <w:spacing w:after="0" w:line="240" w:lineRule="auto"/>
+              <w:rPr>
+                <w:rFonts w:ascii="Times New Roman" w:eastAsia="Times New Roman" w:hAnsi="Times New Roman" w:cs="Times New Roman"/>
+                <w:b/>
+                <w:sz w:val="24"/>
+                <w:szCs w:val="24"/>
+                <w:lang w:eastAsia="es-CO"/>
+              </w:rPr>
+            </w:pPr>
+            <w:r>
+              <w:rPr>
+                <w:rFonts w:ascii="Courier New" w:eastAsia="Times New Roman" w:hAnsi="Courier New" w:cs="Courier New"/>
+                <w:b/>
+                <w:sz w:val="20"/>
+                <w:szCs w:val="20"/>
+                <w:lang w:eastAsia="es-CO"/>
+              </w:rPr>
+              <w:t>&gt;&gt;=</w:t>
+            </w:r>
+          </w:p>
+        </w:tc>
+        <w:tc>
+          <w:tcPr>
+            <w:tcW w:w="0" w:type="auto"/>
+            <w:hideMark/>
+          </w:tcPr>
+          <w:p>
+            <w:pPr>
+              <w:spacing w:after="0" w:line="240" w:lineRule="auto"/>
+              <w:rPr>
+                <w:rFonts w:ascii="Times New Roman" w:eastAsia="Times New Roman" w:hAnsi="Times New Roman" w:cs="Times New Roman"/>
+                <w:sz w:val="24"/>
+                <w:szCs w:val="24"/>
+                <w:lang w:eastAsia="es-CO"/>
+              </w:rPr>
+            </w:pPr>
+            <w:r>
+              <w:rPr>
+                <w:rFonts w:ascii="Courier New" w:eastAsia="Times New Roman" w:hAnsi="Courier New" w:cs="Courier New"/>
+                <w:sz w:val="20"/>
+                <w:szCs w:val="20"/>
+                <w:lang w:eastAsia="es-CO"/>
+              </w:rPr>
+              <w:t>x &gt;&gt;= 2</w:t>
+            </w:r>
+          </w:p>
+        </w:tc>
+        <w:tc>
+          <w:tcPr>
+            <w:tcW w:w="0" w:type="auto"/>
+            <w:hideMark/>
+          </w:tcPr>
+          <w:p>
+            <w:pPr>
+              <w:spacing w:after="0" w:line="240" w:lineRule="auto"/>
+              <w:rPr>
+                <w:rFonts w:ascii="Times New Roman" w:eastAsia="Times New Roman" w:hAnsi="Times New Roman" w:cs="Times New Roman"/>
+                <w:sz w:val="24"/>
+                <w:szCs w:val="24"/>
+                <w:lang w:eastAsia="es-CO"/>
+              </w:rPr>
+            </w:pPr>
+            <w:r>
+              <w:rPr>
+                <w:rFonts w:ascii="Times New Roman" w:eastAsia="Times New Roman" w:hAnsi="Times New Roman" w:cs="Times New Roman"/>
+                <w:sz w:val="24"/>
+                <w:szCs w:val="24"/>
+                <w:lang w:eastAsia="es-CO"/>
+              </w:rPr>
+              <w:t xml:space="preserve">Desplaza bits de </w:t>
+            </w:r>
+            <w:r>
+              <w:rPr>
+                <w:rFonts w:ascii="Courier New" w:eastAsia="Times New Roman" w:hAnsi="Courier New" w:cs="Courier New"/>
+                <w:sz w:val="20"/>
+                <w:szCs w:val="20"/>
+                <w:lang w:eastAsia="es-CO"/>
+              </w:rPr>
+              <w:t>x</w:t>
+            </w:r>
+            <w:r>
+              <w:rPr>
+                <w:rFonts w:ascii="Times New Roman" w:eastAsia="Times New Roman" w:hAnsi="Times New Roman" w:cs="Times New Roman"/>
+                <w:sz w:val="24"/>
+                <w:szCs w:val="24"/>
+                <w:lang w:eastAsia="es-CO"/>
+              </w:rPr>
+              <w:t xml:space="preserve"> a la derecha 2 posiciones (operación binaria)</w:t>
+            </w:r>
+          </w:p>
+        </w:tc>
+      </w:tr>
+      <w:tr>
+        <w:tc>
+          <w:tcPr>
+            <w:tcW w:w="0" w:type="auto"/>
+            <w:hideMark/>
+          </w:tcPr>
+          <w:p>
+            <w:pPr>
+              <w:spacing w:after="0" w:line="240" w:lineRule="auto"/>
+              <w:rPr>
+                <w:rFonts w:ascii="Times New Roman" w:eastAsia="Times New Roman" w:hAnsi="Times New Roman" w:cs="Times New Roman"/>
+                <w:b/>
+                <w:sz w:val="24"/>
+                <w:szCs w:val="24"/>
+                <w:lang w:eastAsia="es-CO"/>
+              </w:rPr>
+            </w:pPr>
+            <w:r>
+              <w:rPr>
+                <w:rFonts w:ascii="Courier New" w:eastAsia="Times New Roman" w:hAnsi="Courier New" w:cs="Courier New"/>
+                <w:b/>
+                <w:sz w:val="20"/>
+                <w:szCs w:val="20"/>
+                <w:lang w:eastAsia="es-CO"/>
+              </w:rPr>
+              <w:t>&amp;=</w:t>
+            </w:r>
+          </w:p>
+        </w:tc>
+        <w:tc>
+          <w:tcPr>
+            <w:tcW w:w="0" w:type="auto"/>
+            <w:hideMark/>
+          </w:tcPr>
+          <w:p>
+            <w:pPr>
+              <w:spacing w:after="0" w:line="240" w:lineRule="auto"/>
+              <w:rPr>
+                <w:rFonts w:ascii="Times New Roman" w:eastAsia="Times New Roman" w:hAnsi="Times New Roman" w:cs="Times New Roman"/>
+                <w:sz w:val="24"/>
+                <w:szCs w:val="24"/>
+                <w:lang w:eastAsia="es-CO"/>
+              </w:rPr>
+            </w:pPr>
+            <w:r>
+              <w:rPr>
+                <w:rFonts w:ascii="Courier New" w:eastAsia="Times New Roman" w:hAnsi="Courier New" w:cs="Courier New"/>
+                <w:sz w:val="20"/>
+                <w:szCs w:val="20"/>
+                <w:lang w:eastAsia="es-CO"/>
+              </w:rPr>
+              <w:t>x &amp;= 1</w:t>
+            </w:r>
+          </w:p>
+        </w:tc>
+        <w:tc>
+          <w:tcPr>
+            <w:tcW w:w="0" w:type="auto"/>
+            <w:hideMark/>
+          </w:tcPr>
+          <w:p>
+            <w:pPr>
+              <w:spacing w:after="0" w:line="240" w:lineRule="auto"/>
+              <w:rPr>
+                <w:rFonts w:ascii="Times New Roman" w:eastAsia="Times New Roman" w:hAnsi="Times New Roman" w:cs="Times New Roman"/>
+                <w:sz w:val="24"/>
+                <w:szCs w:val="24"/>
+                <w:lang w:eastAsia="es-CO"/>
+              </w:rPr>
+            </w:pPr>
+            <w:r>
+              <w:rPr>
+                <w:rFonts w:ascii="Times New Roman" w:eastAsia="Times New Roman" w:hAnsi="Times New Roman" w:cs="Times New Roman"/>
+                <w:sz w:val="24"/>
+                <w:szCs w:val="24"/>
+                <w:lang w:eastAsia="es-CO"/>
+              </w:rPr>
+              <w:t xml:space="preserve">Asignación binaria AND: </w:t>
+            </w:r>
+            <w:r>
+              <w:rPr>
+                <w:rFonts w:ascii="Courier New" w:eastAsia="Times New Roman" w:hAnsi="Courier New" w:cs="Courier New"/>
+                <w:sz w:val="20"/>
+                <w:szCs w:val="20"/>
+                <w:lang w:eastAsia="es-CO"/>
+              </w:rPr>
+              <w:t>x = x &amp; 1</w:t>
+            </w:r>
+          </w:p>
+        </w:tc>
+      </w:tr>
+      <w:tr>
+        <w:tc>
+          <w:tcPr>
+            <w:tcW w:w="0" w:type="auto"/>
+            <w:hideMark/>
+          </w:tcPr>
+          <w:p>
+            <w:pPr>
+              <w:spacing w:after="0" w:line="240" w:lineRule="auto"/>
+              <w:rPr>
+                <w:rFonts w:ascii="Times New Roman" w:eastAsia="Times New Roman" w:hAnsi="Times New Roman" w:cs="Times New Roman"/>
+                <w:b/>
+                <w:sz w:val="24"/>
+                <w:szCs w:val="24"/>
+                <w:lang w:eastAsia="es-CO"/>
+              </w:rPr>
+            </w:pPr>
+            <w:r>
+              <w:rPr>
+                <w:rFonts w:ascii="Times New Roman" w:eastAsia="Times New Roman" w:hAnsi="Times New Roman" w:cs="Times New Roman"/>
+                <w:b/>
+                <w:sz w:val="24"/>
+                <w:szCs w:val="24"/>
+                <w:lang w:eastAsia="es-CO"/>
+              </w:rPr>
+              <w:t>`</w:t>
+            </w:r>
+          </w:p>
+        </w:tc>
+        <w:tc>
+          <w:tcPr>
+            <w:tcW w:w="0" w:type="auto"/>
+            <w:hideMark/>
+          </w:tcPr>
+          <w:p>
+            <w:pPr>
+              <w:spacing w:after="0" w:line="240" w:lineRule="auto"/>
+              <w:rPr>
+                <w:rFonts w:ascii="Times New Roman" w:eastAsia="Times New Roman" w:hAnsi="Times New Roman" w:cs="Times New Roman"/>
+                <w:sz w:val="24"/>
+                <w:szCs w:val="24"/>
+                <w:lang w:eastAsia="es-CO"/>
+              </w:rPr>
+            </w:pPr>
+            <w:r>
+              <w:rPr>
+                <w:rFonts w:ascii="Times New Roman" w:eastAsia="Times New Roman" w:hAnsi="Times New Roman" w:cs="Times New Roman"/>
+                <w:sz w:val="24"/>
+                <w:szCs w:val="24"/>
+                <w:lang w:eastAsia="es-CO"/>
+              </w:rPr>
+              <w:t>=`</w:t>
+            </w:r>
+          </w:p>
+        </w:tc>
+        <w:tc>
+          <w:tcPr>
+            <w:tcW w:w="0" w:type="auto"/>
+            <w:hideMark/>
+          </w:tcPr>
+          <w:p>
+            <w:pPr>
+              <w:spacing w:after="0" w:line="240" w:lineRule="auto"/>
+              <w:rPr>
+                <w:rFonts w:ascii="Times New Roman" w:eastAsia="Times New Roman" w:hAnsi="Times New Roman" w:cs="Times New Roman"/>
+                <w:sz w:val="24"/>
+                <w:szCs w:val="24"/>
+                <w:lang w:eastAsia="es-CO"/>
+              </w:rPr>
+            </w:pPr>
+            <w:r>
+              <w:rPr>
+                <w:rFonts w:ascii="Times New Roman" w:eastAsia="Times New Roman" w:hAnsi="Times New Roman" w:cs="Times New Roman"/>
+                <w:sz w:val="24"/>
+                <w:szCs w:val="24"/>
+                <w:lang w:eastAsia="es-CO"/>
+              </w:rPr>
+              <w:t>`x</w:t>
+            </w:r>
+          </w:p>
+        </w:tc>
+      </w:tr>
+      <w:tr>
+        <w:tc>
+          <w:tcPr>
+            <w:tcW w:w="0" w:type="auto"/>
+            <w:hideMark/>
+          </w:tcPr>
+          <w:p>
+            <w:pPr>
+              <w:spacing w:after="0" w:line="240" w:lineRule="auto"/>
+              <w:rPr>
+                <w:rFonts w:ascii="Times New Roman" w:eastAsia="Times New Roman" w:hAnsi="Times New Roman" w:cs="Times New Roman"/>
+                <w:b/>
+                <w:sz w:val="24"/>
+                <w:szCs w:val="24"/>
+                <w:lang w:eastAsia="es-CO"/>
+              </w:rPr>
+            </w:pPr>
+            <w:r>
+              <w:rPr>
+                <w:rFonts w:ascii="Courier New" w:eastAsia="Times New Roman" w:hAnsi="Courier New" w:cs="Courier New"/>
+                <w:b/>
+                <w:sz w:val="20"/>
+                <w:szCs w:val="20"/>
+                <w:lang w:eastAsia="es-CO"/>
+              </w:rPr>
+              <w:t>^=</w:t>
+            </w:r>
+          </w:p>
+        </w:tc>
+        <w:tc>
+          <w:tcPr>
+            <w:tcW w:w="0" w:type="auto"/>
+            <w:hideMark/>
+          </w:tcPr>
+          <w:p>
+            <w:pPr>
+              <w:spacing w:after="0" w:line="240" w:lineRule="auto"/>
+              <w:rPr>
+                <w:rFonts w:ascii="Times New Roman" w:eastAsia="Times New Roman" w:hAnsi="Times New Roman" w:cs="Times New Roman"/>
+                <w:sz w:val="24"/>
+                <w:szCs w:val="24"/>
+                <w:lang w:eastAsia="es-CO"/>
+              </w:rPr>
+            </w:pPr>
+            <w:r>
+              <w:rPr>
+                <w:rFonts w:ascii="Courier New" w:eastAsia="Times New Roman" w:hAnsi="Courier New" w:cs="Courier New"/>
+                <w:sz w:val="20"/>
+                <w:szCs w:val="20"/>
+                <w:lang w:eastAsia="es-CO"/>
+              </w:rPr>
+              <w:t>x ^= 1</w:t>
+            </w:r>
+          </w:p>
+        </w:tc>
+        <w:tc>
+          <w:tcPr>
+            <w:tcW w:w="0" w:type="auto"/>
+            <w:hideMark/>
+          </w:tcPr>
+          <w:p>
+            <w:pPr>
+              <w:spacing w:after="0" w:line="240" w:lineRule="auto"/>
+              <w:rPr>
+                <w:rFonts w:ascii="Times New Roman" w:eastAsia="Times New Roman" w:hAnsi="Times New Roman" w:cs="Times New Roman"/>
+                <w:sz w:val="24"/>
+                <w:szCs w:val="24"/>
+                <w:lang w:eastAsia="es-CO"/>
+              </w:rPr>
+            </w:pPr>
+            <w:r>
+              <w:rPr>
+                <w:rFonts w:ascii="Times New Roman" w:eastAsia="Times New Roman" w:hAnsi="Times New Roman" w:cs="Times New Roman"/>
+                <w:sz w:val="24"/>
+                <w:szCs w:val="24"/>
+                <w:lang w:eastAsia="es-CO"/>
+              </w:rPr>
+              <w:t xml:space="preserve">Asignación binaria XOR: </w:t>
+            </w:r>
+            <w:r>
+              <w:rPr>
+                <w:rFonts w:ascii="Courier New" w:eastAsia="Times New Roman" w:hAnsi="Courier New" w:cs="Courier New"/>
+                <w:sz w:val="20"/>
+                <w:szCs w:val="20"/>
+                <w:lang w:eastAsia="es-CO"/>
+              </w:rPr>
+              <w:t>x = x ^ 1</w:t>
             </w:r>
           </w:p>
         </w:tc>

</xml_diff>